<commit_message>
more dox work.  more coming.
</commit_message>
<xml_diff>
--- a/src/Docs/CMS Manual.docx
+++ b/src/Docs/CMS Manual.docx
@@ -293,7 +293,7 @@
     <w:p>
       <w:pPr>
         <w:sectPr>
-          <w:headerReference w:type="default" r:id="rId7"/>
+          <w:headerReference w:type="default" r:id="rId8"/>
           <w:pgSz w:w="12240" w:h="15840" w:code="1"/>
           <w:pgMar w:top="1440" w:right="1440" w:bottom="1440" w:left="1440" w:header="720" w:footer="720" w:gutter="0"/>
           <w:cols w:space="720"/>
@@ -369,7 +369,7 @@
         <w:rPr>
           <w:noProof/>
         </w:rPr>
-        <w:instrText xml:space="preserve"> PAGEREF _Toc288939966 \h </w:instrText>
+        <w:instrText xml:space="preserve"> PAGEREF _Toc289038305 \h </w:instrText>
       </w:r>
       <w:r>
         <w:rPr>
@@ -427,7 +427,7 @@
         <w:rPr>
           <w:noProof/>
         </w:rPr>
-        <w:t>System Introduction – the why, what, and who</w:t>
+        <w:t>System Introduction</w:t>
       </w:r>
       <w:r>
         <w:rPr>
@@ -445,7 +445,7 @@
         <w:rPr>
           <w:noProof/>
         </w:rPr>
-        <w:instrText xml:space="preserve"> PAGEREF _Toc288939967 \h </w:instrText>
+        <w:instrText xml:space="preserve"> PAGEREF _Toc289038306 \h </w:instrText>
       </w:r>
       <w:r>
         <w:rPr>
@@ -521,7 +521,7 @@
         <w:rPr>
           <w:noProof/>
         </w:rPr>
-        <w:instrText xml:space="preserve"> PAGEREF _Toc288939968 \h </w:instrText>
+        <w:instrText xml:space="preserve"> PAGEREF _Toc289038307 \h </w:instrText>
       </w:r>
       <w:r>
         <w:rPr>
@@ -597,7 +597,7 @@
         <w:rPr>
           <w:noProof/>
         </w:rPr>
-        <w:instrText xml:space="preserve"> PAGEREF _Toc288939969 \h </w:instrText>
+        <w:instrText xml:space="preserve"> PAGEREF _Toc289038308 \h </w:instrText>
       </w:r>
       <w:r>
         <w:rPr>
@@ -673,7 +673,7 @@
         <w:rPr>
           <w:noProof/>
         </w:rPr>
-        <w:instrText xml:space="preserve"> PAGEREF _Toc288939970 \h </w:instrText>
+        <w:instrText xml:space="preserve"> PAGEREF _Toc289038309 \h </w:instrText>
       </w:r>
       <w:r>
         <w:rPr>
@@ -731,7 +731,7 @@
         <w:rPr>
           <w:noProof/>
         </w:rPr>
-        <w:t>System Setup – how to access and begin using the system</w:t>
+        <w:t>System Setup</w:t>
       </w:r>
       <w:r>
         <w:rPr>
@@ -749,7 +749,7 @@
         <w:rPr>
           <w:noProof/>
         </w:rPr>
-        <w:instrText xml:space="preserve"> PAGEREF _Toc288939971 \h </w:instrText>
+        <w:instrText xml:space="preserve"> PAGEREF _Toc289038310 \h </w:instrText>
       </w:r>
       <w:r>
         <w:rPr>
@@ -825,7 +825,7 @@
         <w:rPr>
           <w:noProof/>
         </w:rPr>
-        <w:instrText xml:space="preserve"> PAGEREF _Toc288939972 \h </w:instrText>
+        <w:instrText xml:space="preserve"> PAGEREF _Toc289038311 \h </w:instrText>
       </w:r>
       <w:r>
         <w:rPr>
@@ -901,7 +901,7 @@
         <w:rPr>
           <w:noProof/>
         </w:rPr>
-        <w:instrText xml:space="preserve"> PAGEREF _Toc288939973 \h </w:instrText>
+        <w:instrText xml:space="preserve"> PAGEREF _Toc289038312 \h </w:instrText>
       </w:r>
       <w:r>
         <w:rPr>
@@ -977,7 +977,7 @@
         <w:rPr>
           <w:noProof/>
         </w:rPr>
-        <w:instrText xml:space="preserve"> PAGEREF _Toc288939974 \h </w:instrText>
+        <w:instrText xml:space="preserve"> PAGEREF _Toc289038313 \h </w:instrText>
       </w:r>
       <w:r>
         <w:rPr>
@@ -1053,7 +1053,7 @@
         <w:rPr>
           <w:noProof/>
         </w:rPr>
-        <w:instrText xml:space="preserve"> PAGEREF _Toc288939975 \h </w:instrText>
+        <w:instrText xml:space="preserve"> PAGEREF _Toc289038314 \h </w:instrText>
       </w:r>
       <w:r>
         <w:rPr>
@@ -1129,7 +1129,7 @@
         <w:rPr>
           <w:noProof/>
         </w:rPr>
-        <w:instrText xml:space="preserve"> PAGEREF _Toc288939976 \h </w:instrText>
+        <w:instrText xml:space="preserve"> PAGEREF _Toc289038315 \h </w:instrText>
       </w:r>
       <w:r>
         <w:rPr>
@@ -1205,7 +1205,7 @@
         <w:rPr>
           <w:noProof/>
         </w:rPr>
-        <w:instrText xml:space="preserve"> PAGEREF _Toc288939977 \h </w:instrText>
+        <w:instrText xml:space="preserve"> PAGEREF _Toc289038316 \h </w:instrText>
       </w:r>
       <w:r>
         <w:rPr>
@@ -1281,7 +1281,7 @@
         <w:rPr>
           <w:noProof/>
         </w:rPr>
-        <w:instrText xml:space="preserve"> PAGEREF _Toc288939978 \h </w:instrText>
+        <w:instrText xml:space="preserve"> PAGEREF _Toc289038317 \h </w:instrText>
       </w:r>
       <w:r>
         <w:rPr>
@@ -1357,7 +1357,7 @@
         <w:rPr>
           <w:noProof/>
         </w:rPr>
-        <w:instrText xml:space="preserve"> PAGEREF _Toc288939979 \h </w:instrText>
+        <w:instrText xml:space="preserve"> PAGEREF _Toc289038318 \h </w:instrText>
       </w:r>
       <w:r>
         <w:rPr>
@@ -1433,7 +1433,7 @@
         <w:rPr>
           <w:noProof/>
         </w:rPr>
-        <w:instrText xml:space="preserve"> PAGEREF _Toc288939980 \h </w:instrText>
+        <w:instrText xml:space="preserve"> PAGEREF _Toc289038319 \h </w:instrText>
       </w:r>
       <w:r>
         <w:rPr>
@@ -1509,7 +1509,7 @@
         <w:rPr>
           <w:noProof/>
         </w:rPr>
-        <w:instrText xml:space="preserve"> PAGEREF _Toc288939981 \h </w:instrText>
+        <w:instrText xml:space="preserve"> PAGEREF _Toc289038320 \h </w:instrText>
       </w:r>
       <w:r>
         <w:rPr>
@@ -1564,7 +1564,7 @@
         <w:rPr>
           <w:noProof/>
         </w:rPr>
-        <w:t>Accountability</w:t>
+        <w:t>MID</w:t>
       </w:r>
       <w:r>
         <w:rPr>
@@ -1582,7 +1582,7 @@
         <w:rPr>
           <w:noProof/>
         </w:rPr>
-        <w:instrText xml:space="preserve"> PAGEREF _Toc288939982 \h </w:instrText>
+        <w:instrText xml:space="preserve"> PAGEREF _Toc289038321 \h </w:instrText>
       </w:r>
       <w:r>
         <w:rPr>
@@ -1610,10 +1610,7 @@
     </w:p>
     <w:p>
       <w:pPr>
-        <w:pStyle w:val="TOC1"/>
-        <w:tabs>
-          <w:tab w:val="left" w:pos="432"/>
-        </w:tabs>
+        <w:pStyle w:val="TOC3"/>
         <w:rPr>
           <w:rFonts w:asciiTheme="minorHAnsi" w:eastAsiaTheme="minorEastAsia" w:hAnsiTheme="minorHAnsi" w:cstheme="minorBidi"/>
           <w:noProof/>
@@ -1625,7 +1622,7 @@
         <w:rPr>
           <w:noProof/>
         </w:rPr>
-        <w:t>6.</w:t>
+        <w:t>5.2.2</w:t>
       </w:r>
       <w:r>
         <w:rPr>
@@ -1640,7 +1637,7 @@
         <w:rPr>
           <w:noProof/>
         </w:rPr>
-        <w:t>Index</w:t>
+        <w:t>Bravo Inspection</w:t>
       </w:r>
       <w:r>
         <w:rPr>
@@ -1658,7 +1655,7 @@
         <w:rPr>
           <w:noProof/>
         </w:rPr>
-        <w:instrText xml:space="preserve"> PAGEREF _Toc288939983 \h </w:instrText>
+        <w:instrText xml:space="preserve"> PAGEREF _Toc289038322 \h </w:instrText>
       </w:r>
       <w:r>
         <w:rPr>
@@ -1686,7 +1683,7 @@
     </w:p>
     <w:p>
       <w:pPr>
-        <w:pStyle w:val="TOC2"/>
+        <w:pStyle w:val="TOC3"/>
         <w:rPr>
           <w:rFonts w:asciiTheme="minorHAnsi" w:eastAsiaTheme="minorEastAsia" w:hAnsiTheme="minorHAnsi" w:cstheme="minorBidi"/>
           <w:noProof/>
@@ -1698,135 +1695,941 @@
         <w:rPr>
           <w:noProof/>
         </w:rPr>
-        <w:t>6.1</w:t>
-      </w:r>
-      <w:r>
-        <w:rPr>
-          <w:noProof/>
-        </w:rPr>
-        <w:tab/>
-      </w:r>
-      <w:r>
-        <w:rPr>
-          <w:noProof/>
-        </w:rPr>
-        <w:fldChar w:fldCharType="begin"/>
-      </w:r>
-      <w:r>
-        <w:rPr>
-          <w:noProof/>
-        </w:rPr>
-        <w:instrText xml:space="preserve"> PAGEREF _Toc288939984 \h </w:instrText>
-      </w:r>
-      <w:r>
-        <w:rPr>
-          <w:noProof/>
-        </w:rPr>
-      </w:r>
-      <w:r>
-        <w:rPr>
-          <w:noProof/>
-        </w:rPr>
-        <w:fldChar w:fldCharType="separate"/>
-      </w:r>
-      <w:r>
-        <w:rPr>
-          <w:noProof/>
-        </w:rPr>
-        <w:t>4</w:t>
-      </w:r>
-      <w:r>
-        <w:rPr>
-          <w:noProof/>
-        </w:rPr>
-        <w:fldChar w:fldCharType="end"/>
-      </w:r>
-    </w:p>
-    <w:p>
-      <w:pPr>
-        <w:pStyle w:val="TOC1"/>
-        <w:tabs>
-          <w:tab w:val="left" w:pos="432"/>
-        </w:tabs>
+        <w:t>5.2.3</w:t>
+      </w:r>
+      <w:r>
         <w:rPr>
           <w:rFonts w:asciiTheme="minorHAnsi" w:eastAsiaTheme="minorEastAsia" w:hAnsiTheme="minorHAnsi" w:cstheme="minorBidi"/>
           <w:noProof/>
           <w:sz w:val="22"/>
           <w:szCs w:val="22"/>
         </w:rPr>
-      </w:pPr>
-      <w:r>
-        <w:rPr>
-          <w:noProof/>
-        </w:rPr>
-        <w:t>7.</w:t>
-      </w:r>
-      <w:r>
+        <w:tab/>
+      </w:r>
+      <w:r>
+        <w:rPr>
+          <w:noProof/>
+        </w:rPr>
+        <w:t>Company Watch</w:t>
+      </w:r>
+      <w:r>
+        <w:rPr>
+          <w:noProof/>
+        </w:rPr>
+        <w:tab/>
+      </w:r>
+      <w:r>
+        <w:rPr>
+          <w:noProof/>
+        </w:rPr>
+        <w:fldChar w:fldCharType="begin"/>
+      </w:r>
+      <w:r>
+        <w:rPr>
+          <w:noProof/>
+        </w:rPr>
+        <w:instrText xml:space="preserve"> PAGEREF _Toc289038323 \h </w:instrText>
+      </w:r>
+      <w:r>
+        <w:rPr>
+          <w:noProof/>
+        </w:rPr>
+      </w:r>
+      <w:r>
+        <w:rPr>
+          <w:noProof/>
+        </w:rPr>
+        <w:fldChar w:fldCharType="separate"/>
+      </w:r>
+      <w:r>
+        <w:rPr>
+          <w:noProof/>
+        </w:rPr>
+        <w:t>5</w:t>
+      </w:r>
+      <w:r>
+        <w:rPr>
+          <w:noProof/>
+        </w:rPr>
+        <w:fldChar w:fldCharType="end"/>
+      </w:r>
+    </w:p>
+    <w:p>
+      <w:pPr>
+        <w:pStyle w:val="TOC3"/>
         <w:rPr>
           <w:rFonts w:asciiTheme="minorHAnsi" w:eastAsiaTheme="minorEastAsia" w:hAnsiTheme="minorHAnsi" w:cstheme="minorBidi"/>
           <w:noProof/>
           <w:sz w:val="22"/>
           <w:szCs w:val="22"/>
         </w:rPr>
-        <w:tab/>
-      </w:r>
-      <w:r>
-        <w:rPr>
-          <w:noProof/>
-        </w:rPr>
-        <w:t>Appendices</w:t>
-      </w:r>
-      <w:r>
-        <w:rPr>
-          <w:noProof/>
-        </w:rPr>
-        <w:tab/>
-      </w:r>
-      <w:r>
-        <w:rPr>
-          <w:noProof/>
-        </w:rPr>
-        <w:fldChar w:fldCharType="begin"/>
-      </w:r>
-      <w:r>
-        <w:rPr>
-          <w:noProof/>
-        </w:rPr>
-        <w:instrText xml:space="preserve"> PAGEREF _Toc288939985 \h </w:instrText>
-      </w:r>
-      <w:r>
-        <w:rPr>
-          <w:noProof/>
-        </w:rPr>
-      </w:r>
-      <w:r>
-        <w:rPr>
-          <w:noProof/>
-        </w:rPr>
-        <w:fldChar w:fldCharType="separate"/>
-      </w:r>
-      <w:r>
-        <w:rPr>
-          <w:noProof/>
-        </w:rPr>
-        <w:t>4</w:t>
-      </w:r>
-      <w:r>
-        <w:rPr>
-          <w:noProof/>
-        </w:rPr>
-        <w:fldChar w:fldCharType="end"/>
-      </w:r>
-    </w:p>
-    <w:p>
-      <w:pPr>
-        <w:pStyle w:val="TOC2"/>
+      </w:pPr>
+      <w:r>
+        <w:rPr>
+          <w:noProof/>
+        </w:rPr>
+        <w:t>5.2.4</w:t>
+      </w:r>
+      <w:r>
         <w:rPr>
           <w:rFonts w:asciiTheme="minorHAnsi" w:eastAsiaTheme="minorEastAsia" w:hAnsiTheme="minorHAnsi" w:cstheme="minorBidi"/>
           <w:noProof/>
           <w:sz w:val="22"/>
           <w:szCs w:val="22"/>
         </w:rPr>
+        <w:tab/>
+      </w:r>
+      <w:r>
+        <w:rPr>
+          <w:noProof/>
+        </w:rPr>
+        <w:t>Form1</w:t>
+      </w:r>
+      <w:r>
+        <w:rPr>
+          <w:noProof/>
+        </w:rPr>
+        <w:tab/>
+      </w:r>
+      <w:r>
+        <w:rPr>
+          <w:noProof/>
+        </w:rPr>
+        <w:fldChar w:fldCharType="begin"/>
+      </w:r>
+      <w:r>
+        <w:rPr>
+          <w:noProof/>
+        </w:rPr>
+        <w:instrText xml:space="preserve"> PAGEREF _Toc289038324 \h </w:instrText>
+      </w:r>
+      <w:r>
+        <w:rPr>
+          <w:noProof/>
+        </w:rPr>
+      </w:r>
+      <w:r>
+        <w:rPr>
+          <w:noProof/>
+        </w:rPr>
+        <w:fldChar w:fldCharType="separate"/>
+      </w:r>
+      <w:r>
+        <w:rPr>
+          <w:noProof/>
+        </w:rPr>
+        <w:t>5</w:t>
+      </w:r>
+      <w:r>
+        <w:rPr>
+          <w:noProof/>
+        </w:rPr>
+        <w:fldChar w:fldCharType="end"/>
+      </w:r>
+    </w:p>
+    <w:p>
+      <w:pPr>
+        <w:pStyle w:val="TOC3"/>
+        <w:rPr>
+          <w:rFonts w:asciiTheme="minorHAnsi" w:eastAsiaTheme="minorEastAsia" w:hAnsiTheme="minorHAnsi" w:cstheme="minorBidi"/>
+          <w:noProof/>
+          <w:sz w:val="22"/>
+          <w:szCs w:val="22"/>
+        </w:rPr>
+      </w:pPr>
+      <w:r>
+        <w:rPr>
+          <w:noProof/>
+        </w:rPr>
+        <w:t>5.2.5</w:t>
+      </w:r>
+      <w:r>
+        <w:rPr>
+          <w:rFonts w:asciiTheme="minorHAnsi" w:eastAsiaTheme="minorEastAsia" w:hAnsiTheme="minorHAnsi" w:cstheme="minorBidi"/>
+          <w:noProof/>
+          <w:sz w:val="22"/>
+          <w:szCs w:val="22"/>
+        </w:rPr>
+        <w:tab/>
+      </w:r>
+      <w:r>
+        <w:rPr>
+          <w:noProof/>
+        </w:rPr>
+        <w:t>Medical Chits</w:t>
+      </w:r>
+      <w:r>
+        <w:rPr>
+          <w:noProof/>
+        </w:rPr>
+        <w:tab/>
+      </w:r>
+      <w:r>
+        <w:rPr>
+          <w:noProof/>
+        </w:rPr>
+        <w:fldChar w:fldCharType="begin"/>
+      </w:r>
+      <w:r>
+        <w:rPr>
+          <w:noProof/>
+        </w:rPr>
+        <w:instrText xml:space="preserve"> PAGEREF _Toc289038325 \h </w:instrText>
+      </w:r>
+      <w:r>
+        <w:rPr>
+          <w:noProof/>
+        </w:rPr>
+      </w:r>
+      <w:r>
+        <w:rPr>
+          <w:noProof/>
+        </w:rPr>
+        <w:fldChar w:fldCharType="separate"/>
+      </w:r>
+      <w:r>
+        <w:rPr>
+          <w:noProof/>
+        </w:rPr>
+        <w:t>6</w:t>
+      </w:r>
+      <w:r>
+        <w:rPr>
+          <w:noProof/>
+        </w:rPr>
+        <w:fldChar w:fldCharType="end"/>
+      </w:r>
+    </w:p>
+    <w:p>
+      <w:pPr>
+        <w:pStyle w:val="TOC3"/>
+        <w:rPr>
+          <w:rFonts w:asciiTheme="minorHAnsi" w:eastAsiaTheme="minorEastAsia" w:hAnsiTheme="minorHAnsi" w:cstheme="minorBidi"/>
+          <w:noProof/>
+          <w:sz w:val="22"/>
+          <w:szCs w:val="22"/>
+        </w:rPr>
+      </w:pPr>
+      <w:r>
+        <w:rPr>
+          <w:noProof/>
+        </w:rPr>
+        <w:t>5.2.6</w:t>
+      </w:r>
+      <w:r>
+        <w:rPr>
+          <w:rFonts w:asciiTheme="minorHAnsi" w:eastAsiaTheme="minorEastAsia" w:hAnsiTheme="minorHAnsi" w:cstheme="minorBidi"/>
+          <w:noProof/>
+          <w:sz w:val="22"/>
+          <w:szCs w:val="22"/>
+        </w:rPr>
+        <w:tab/>
+      </w:r>
+      <w:r>
+        <w:rPr>
+          <w:noProof/>
+        </w:rPr>
+        <w:t>Accountability</w:t>
+      </w:r>
+      <w:r>
+        <w:rPr>
+          <w:noProof/>
+        </w:rPr>
+        <w:tab/>
+      </w:r>
+      <w:r>
+        <w:rPr>
+          <w:noProof/>
+        </w:rPr>
+        <w:fldChar w:fldCharType="begin"/>
+      </w:r>
+      <w:r>
+        <w:rPr>
+          <w:noProof/>
+        </w:rPr>
+        <w:instrText xml:space="preserve"> PAGEREF _Toc289038326 \h </w:instrText>
+      </w:r>
+      <w:r>
+        <w:rPr>
+          <w:noProof/>
+        </w:rPr>
+      </w:r>
+      <w:r>
+        <w:rPr>
+          <w:noProof/>
+        </w:rPr>
+        <w:fldChar w:fldCharType="separate"/>
+      </w:r>
+      <w:r>
+        <w:rPr>
+          <w:noProof/>
+        </w:rPr>
+        <w:t>6</w:t>
+      </w:r>
+      <w:r>
+        <w:rPr>
+          <w:noProof/>
+        </w:rPr>
+        <w:fldChar w:fldCharType="end"/>
+      </w:r>
+    </w:p>
+    <w:p>
+      <w:pPr>
+        <w:pStyle w:val="TOC3"/>
+        <w:rPr>
+          <w:rFonts w:asciiTheme="minorHAnsi" w:eastAsiaTheme="minorEastAsia" w:hAnsiTheme="minorHAnsi" w:cstheme="minorBidi"/>
+          <w:noProof/>
+          <w:sz w:val="22"/>
+          <w:szCs w:val="22"/>
+        </w:rPr>
+      </w:pPr>
+      <w:r>
+        <w:rPr>
+          <w:noProof/>
+        </w:rPr>
+        <w:t>5.2.7</w:t>
+      </w:r>
+      <w:r>
+        <w:rPr>
+          <w:rFonts w:asciiTheme="minorHAnsi" w:eastAsiaTheme="minorEastAsia" w:hAnsiTheme="minorHAnsi" w:cstheme="minorBidi"/>
+          <w:noProof/>
+          <w:sz w:val="22"/>
+          <w:szCs w:val="22"/>
+        </w:rPr>
+        <w:tab/>
+      </w:r>
+      <w:r>
+        <w:rPr>
+          <w:noProof/>
+        </w:rPr>
+        <w:t>Movement Orders</w:t>
+      </w:r>
+      <w:r>
+        <w:rPr>
+          <w:noProof/>
+        </w:rPr>
+        <w:tab/>
+      </w:r>
+      <w:r>
+        <w:rPr>
+          <w:noProof/>
+        </w:rPr>
+        <w:fldChar w:fldCharType="begin"/>
+      </w:r>
+      <w:r>
+        <w:rPr>
+          <w:noProof/>
+        </w:rPr>
+        <w:instrText xml:space="preserve"> PAGEREF _Toc289038327 \h </w:instrText>
+      </w:r>
+      <w:r>
+        <w:rPr>
+          <w:noProof/>
+        </w:rPr>
+      </w:r>
+      <w:r>
+        <w:rPr>
+          <w:noProof/>
+        </w:rPr>
+        <w:fldChar w:fldCharType="separate"/>
+      </w:r>
+      <w:r>
+        <w:rPr>
+          <w:noProof/>
+        </w:rPr>
+        <w:t>6</w:t>
+      </w:r>
+      <w:r>
+        <w:rPr>
+          <w:noProof/>
+        </w:rPr>
+        <w:fldChar w:fldCharType="end"/>
+      </w:r>
+    </w:p>
+    <w:p>
+      <w:pPr>
+        <w:pStyle w:val="TOC3"/>
+        <w:rPr>
+          <w:rFonts w:asciiTheme="minorHAnsi" w:eastAsiaTheme="minorEastAsia" w:hAnsiTheme="minorHAnsi" w:cstheme="minorBidi"/>
+          <w:noProof/>
+          <w:sz w:val="22"/>
+          <w:szCs w:val="22"/>
+        </w:rPr>
+      </w:pPr>
+      <w:r>
+        <w:rPr>
+          <w:noProof/>
+        </w:rPr>
+        <w:t>5.2.8</w:t>
+      </w:r>
+      <w:r>
+        <w:rPr>
+          <w:rFonts w:asciiTheme="minorHAnsi" w:eastAsiaTheme="minorEastAsia" w:hAnsiTheme="minorHAnsi" w:cstheme="minorBidi"/>
+          <w:noProof/>
+          <w:sz w:val="22"/>
+          <w:szCs w:val="22"/>
+        </w:rPr>
+        <w:tab/>
+      </w:r>
+      <w:r>
+        <w:rPr>
+          <w:noProof/>
+        </w:rPr>
+        <w:t>ORM chits</w:t>
+      </w:r>
+      <w:r>
+        <w:rPr>
+          <w:noProof/>
+        </w:rPr>
+        <w:tab/>
+      </w:r>
+      <w:r>
+        <w:rPr>
+          <w:noProof/>
+        </w:rPr>
+        <w:fldChar w:fldCharType="begin"/>
+      </w:r>
+      <w:r>
+        <w:rPr>
+          <w:noProof/>
+        </w:rPr>
+        <w:instrText xml:space="preserve"> PAGEREF _Toc289038328 \h </w:instrText>
+      </w:r>
+      <w:r>
+        <w:rPr>
+          <w:noProof/>
+        </w:rPr>
+      </w:r>
+      <w:r>
+        <w:rPr>
+          <w:noProof/>
+        </w:rPr>
+        <w:fldChar w:fldCharType="separate"/>
+      </w:r>
+      <w:r>
+        <w:rPr>
+          <w:noProof/>
+        </w:rPr>
+        <w:t>6</w:t>
+      </w:r>
+      <w:r>
+        <w:rPr>
+          <w:noProof/>
+        </w:rPr>
+        <w:fldChar w:fldCharType="end"/>
+      </w:r>
+    </w:p>
+    <w:p>
+      <w:pPr>
+        <w:pStyle w:val="TOC3"/>
+        <w:rPr>
+          <w:rFonts w:asciiTheme="minorHAnsi" w:eastAsiaTheme="minorEastAsia" w:hAnsiTheme="minorHAnsi" w:cstheme="minorBidi"/>
+          <w:noProof/>
+          <w:sz w:val="22"/>
+          <w:szCs w:val="22"/>
+        </w:rPr>
+      </w:pPr>
+      <w:r>
+        <w:rPr>
+          <w:noProof/>
+        </w:rPr>
+        <w:t>5.2.9</w:t>
+      </w:r>
+      <w:r>
+        <w:rPr>
+          <w:rFonts w:asciiTheme="minorHAnsi" w:eastAsiaTheme="minorEastAsia" w:hAnsiTheme="minorHAnsi" w:cstheme="minorBidi"/>
+          <w:noProof/>
+          <w:sz w:val="22"/>
+          <w:szCs w:val="22"/>
+        </w:rPr>
+        <w:tab/>
+      </w:r>
+      <w:r>
+        <w:rPr>
+          <w:noProof/>
+        </w:rPr>
+        <w:t>Special Request Chits</w:t>
+      </w:r>
+      <w:r>
+        <w:rPr>
+          <w:noProof/>
+        </w:rPr>
+        <w:tab/>
+      </w:r>
+      <w:r>
+        <w:rPr>
+          <w:noProof/>
+        </w:rPr>
+        <w:fldChar w:fldCharType="begin"/>
+      </w:r>
+      <w:r>
+        <w:rPr>
+          <w:noProof/>
+        </w:rPr>
+        <w:instrText xml:space="preserve"> PAGEREF _Toc289038329 \h </w:instrText>
+      </w:r>
+      <w:r>
+        <w:rPr>
+          <w:noProof/>
+        </w:rPr>
+      </w:r>
+      <w:r>
+        <w:rPr>
+          <w:noProof/>
+        </w:rPr>
+        <w:fldChar w:fldCharType="separate"/>
+      </w:r>
+      <w:r>
+        <w:rPr>
+          <w:noProof/>
+        </w:rPr>
+        <w:t>6</w:t>
+      </w:r>
+      <w:r>
+        <w:rPr>
+          <w:noProof/>
+        </w:rPr>
+        <w:fldChar w:fldCharType="end"/>
+      </w:r>
+    </w:p>
+    <w:p>
+      <w:pPr>
+        <w:pStyle w:val="TOC3"/>
+        <w:rPr>
+          <w:rFonts w:asciiTheme="minorHAnsi" w:eastAsiaTheme="minorEastAsia" w:hAnsiTheme="minorHAnsi" w:cstheme="minorBidi"/>
+          <w:noProof/>
+          <w:sz w:val="22"/>
+          <w:szCs w:val="22"/>
+        </w:rPr>
+      </w:pPr>
+      <w:r>
+        <w:rPr>
+          <w:noProof/>
+        </w:rPr>
+        <w:t>5.2.10</w:t>
+      </w:r>
+      <w:r>
+        <w:rPr>
+          <w:rFonts w:asciiTheme="minorHAnsi" w:eastAsiaTheme="minorEastAsia" w:hAnsiTheme="minorHAnsi" w:cstheme="minorBidi"/>
+          <w:noProof/>
+          <w:sz w:val="22"/>
+          <w:szCs w:val="22"/>
+        </w:rPr>
+        <w:tab/>
+      </w:r>
+      <w:r>
+        <w:rPr>
+          <w:noProof/>
+        </w:rPr>
+        <w:t>Uniform Inspections</w:t>
+      </w:r>
+      <w:r>
+        <w:rPr>
+          <w:noProof/>
+        </w:rPr>
+        <w:tab/>
+      </w:r>
+      <w:r>
+        <w:rPr>
+          <w:noProof/>
+        </w:rPr>
+        <w:fldChar w:fldCharType="begin"/>
+      </w:r>
+      <w:r>
+        <w:rPr>
+          <w:noProof/>
+        </w:rPr>
+        <w:instrText xml:space="preserve"> PAGEREF _Toc289038330 \h </w:instrText>
+      </w:r>
+      <w:r>
+        <w:rPr>
+          <w:noProof/>
+        </w:rPr>
+      </w:r>
+      <w:r>
+        <w:rPr>
+          <w:noProof/>
+        </w:rPr>
+        <w:fldChar w:fldCharType="separate"/>
+      </w:r>
+      <w:r>
+        <w:rPr>
+          <w:noProof/>
+        </w:rPr>
+        <w:t>6</w:t>
+      </w:r>
+      <w:r>
+        <w:rPr>
+          <w:noProof/>
+        </w:rPr>
+        <w:fldChar w:fldCharType="end"/>
+      </w:r>
+    </w:p>
+    <w:p>
+      <w:pPr>
+        <w:pStyle w:val="TOC3"/>
+        <w:rPr>
+          <w:rFonts w:asciiTheme="minorHAnsi" w:eastAsiaTheme="minorEastAsia" w:hAnsiTheme="minorHAnsi" w:cstheme="minorBidi"/>
+          <w:noProof/>
+          <w:sz w:val="22"/>
+          <w:szCs w:val="22"/>
+        </w:rPr>
+      </w:pPr>
+      <w:r>
+        <w:rPr>
+          <w:noProof/>
+        </w:rPr>
+        <w:t>5.2.11</w:t>
+      </w:r>
+      <w:r>
+        <w:rPr>
+          <w:rFonts w:asciiTheme="minorHAnsi" w:eastAsiaTheme="minorEastAsia" w:hAnsiTheme="minorHAnsi" w:cstheme="minorBidi"/>
+          <w:noProof/>
+          <w:sz w:val="22"/>
+          <w:szCs w:val="22"/>
+        </w:rPr>
+        <w:tab/>
+      </w:r>
+      <w:r>
+        <w:rPr>
+          <w:noProof/>
+        </w:rPr>
+        <w:t>Weekends</w:t>
+      </w:r>
+      <w:r>
+        <w:rPr>
+          <w:noProof/>
+        </w:rPr>
+        <w:tab/>
+      </w:r>
+      <w:r>
+        <w:rPr>
+          <w:noProof/>
+        </w:rPr>
+        <w:fldChar w:fldCharType="begin"/>
+      </w:r>
+      <w:r>
+        <w:rPr>
+          <w:noProof/>
+        </w:rPr>
+        <w:instrText xml:space="preserve"> PAGEREF _Toc289038331 \h </w:instrText>
+      </w:r>
+      <w:r>
+        <w:rPr>
+          <w:noProof/>
+        </w:rPr>
+      </w:r>
+      <w:r>
+        <w:rPr>
+          <w:noProof/>
+        </w:rPr>
+        <w:fldChar w:fldCharType="separate"/>
+      </w:r>
+      <w:r>
+        <w:rPr>
+          <w:noProof/>
+        </w:rPr>
+        <w:t>6</w:t>
+      </w:r>
+      <w:r>
+        <w:rPr>
+          <w:noProof/>
+        </w:rPr>
+        <w:fldChar w:fldCharType="end"/>
+      </w:r>
+    </w:p>
+    <w:p>
+      <w:pPr>
+        <w:pStyle w:val="TOC3"/>
+        <w:rPr>
+          <w:rFonts w:asciiTheme="minorHAnsi" w:eastAsiaTheme="minorEastAsia" w:hAnsiTheme="minorHAnsi" w:cstheme="minorBidi"/>
+          <w:noProof/>
+          <w:sz w:val="22"/>
+          <w:szCs w:val="22"/>
+        </w:rPr>
+      </w:pPr>
+      <w:r>
+        <w:rPr>
+          <w:noProof/>
+        </w:rPr>
+        <w:t>5.2.12</w:t>
+      </w:r>
+      <w:r>
+        <w:rPr>
+          <w:rFonts w:asciiTheme="minorHAnsi" w:eastAsiaTheme="minorEastAsia" w:hAnsiTheme="minorHAnsi" w:cstheme="minorBidi"/>
+          <w:noProof/>
+          <w:sz w:val="22"/>
+          <w:szCs w:val="22"/>
+        </w:rPr>
+        <w:tab/>
+      </w:r>
+      <w:r>
+        <w:rPr>
+          <w:noProof/>
+        </w:rPr>
+        <w:t>0800 Report</w:t>
+      </w:r>
+      <w:r>
+        <w:rPr>
+          <w:noProof/>
+        </w:rPr>
+        <w:tab/>
+      </w:r>
+      <w:r>
+        <w:rPr>
+          <w:noProof/>
+        </w:rPr>
+        <w:fldChar w:fldCharType="begin"/>
+      </w:r>
+      <w:r>
+        <w:rPr>
+          <w:noProof/>
+        </w:rPr>
+        <w:instrText xml:space="preserve"> PAGEREF _Toc289038332 \h </w:instrText>
+      </w:r>
+      <w:r>
+        <w:rPr>
+          <w:noProof/>
+        </w:rPr>
+      </w:r>
+      <w:r>
+        <w:rPr>
+          <w:noProof/>
+        </w:rPr>
+        <w:fldChar w:fldCharType="separate"/>
+      </w:r>
+      <w:r>
+        <w:rPr>
+          <w:noProof/>
+        </w:rPr>
+        <w:t>6</w:t>
+      </w:r>
+      <w:r>
+        <w:rPr>
+          <w:noProof/>
+        </w:rPr>
+        <w:fldChar w:fldCharType="end"/>
+      </w:r>
+    </w:p>
+    <w:p>
+      <w:pPr>
+        <w:pStyle w:val="TOC1"/>
+        <w:tabs>
+          <w:tab w:val="left" w:pos="432"/>
+        </w:tabs>
+        <w:rPr>
+          <w:rFonts w:asciiTheme="minorHAnsi" w:eastAsiaTheme="minorEastAsia" w:hAnsiTheme="minorHAnsi" w:cstheme="minorBidi"/>
+          <w:noProof/>
+          <w:sz w:val="22"/>
+          <w:szCs w:val="22"/>
+        </w:rPr>
+      </w:pPr>
+      <w:r>
+        <w:rPr>
+          <w:noProof/>
+        </w:rPr>
+        <w:t>6.</w:t>
+      </w:r>
+      <w:r>
+        <w:rPr>
+          <w:rFonts w:asciiTheme="minorHAnsi" w:eastAsiaTheme="minorEastAsia" w:hAnsiTheme="minorHAnsi" w:cstheme="minorBidi"/>
+          <w:noProof/>
+          <w:sz w:val="22"/>
+          <w:szCs w:val="22"/>
+        </w:rPr>
+        <w:tab/>
+      </w:r>
+      <w:r>
+        <w:rPr>
+          <w:noProof/>
+        </w:rPr>
+        <w:t>Index</w:t>
+      </w:r>
+      <w:r>
+        <w:rPr>
+          <w:noProof/>
+        </w:rPr>
+        <w:tab/>
+      </w:r>
+      <w:r>
+        <w:rPr>
+          <w:noProof/>
+        </w:rPr>
+        <w:fldChar w:fldCharType="begin"/>
+      </w:r>
+      <w:r>
+        <w:rPr>
+          <w:noProof/>
+        </w:rPr>
+        <w:instrText xml:space="preserve"> PAGEREF _Toc289038333 \h </w:instrText>
+      </w:r>
+      <w:r>
+        <w:rPr>
+          <w:noProof/>
+        </w:rPr>
+      </w:r>
+      <w:r>
+        <w:rPr>
+          <w:noProof/>
+        </w:rPr>
+        <w:fldChar w:fldCharType="separate"/>
+      </w:r>
+      <w:r>
+        <w:rPr>
+          <w:noProof/>
+        </w:rPr>
+        <w:t>6</w:t>
+      </w:r>
+      <w:r>
+        <w:rPr>
+          <w:noProof/>
+        </w:rPr>
+        <w:fldChar w:fldCharType="end"/>
+      </w:r>
+    </w:p>
+    <w:p>
+      <w:pPr>
+        <w:pStyle w:val="TOC2"/>
+        <w:rPr>
+          <w:rFonts w:asciiTheme="minorHAnsi" w:eastAsiaTheme="minorEastAsia" w:hAnsiTheme="minorHAnsi" w:cstheme="minorBidi"/>
+          <w:noProof/>
+          <w:sz w:val="22"/>
+          <w:szCs w:val="22"/>
+        </w:rPr>
+      </w:pPr>
+      <w:r>
+        <w:rPr>
+          <w:noProof/>
+        </w:rPr>
+        <w:t>6.1</w:t>
+      </w:r>
+      <w:r>
+        <w:rPr>
+          <w:noProof/>
+        </w:rPr>
+        <w:tab/>
+      </w:r>
+      <w:r>
+        <w:rPr>
+          <w:noProof/>
+        </w:rPr>
+        <w:fldChar w:fldCharType="begin"/>
+      </w:r>
+      <w:r>
+        <w:rPr>
+          <w:noProof/>
+        </w:rPr>
+        <w:instrText xml:space="preserve"> PAGEREF _Toc289038334 \h </w:instrText>
+      </w:r>
+      <w:r>
+        <w:rPr>
+          <w:noProof/>
+        </w:rPr>
+      </w:r>
+      <w:r>
+        <w:rPr>
+          <w:noProof/>
+        </w:rPr>
+        <w:fldChar w:fldCharType="separate"/>
+      </w:r>
+      <w:r>
+        <w:rPr>
+          <w:noProof/>
+        </w:rPr>
+        <w:t>6</w:t>
+      </w:r>
+      <w:r>
+        <w:rPr>
+          <w:noProof/>
+        </w:rPr>
+        <w:fldChar w:fldCharType="end"/>
+      </w:r>
+    </w:p>
+    <w:p>
+      <w:pPr>
+        <w:pStyle w:val="TOC1"/>
+        <w:tabs>
+          <w:tab w:val="left" w:pos="432"/>
+        </w:tabs>
+        <w:rPr>
+          <w:rFonts w:asciiTheme="minorHAnsi" w:eastAsiaTheme="minorEastAsia" w:hAnsiTheme="minorHAnsi" w:cstheme="minorBidi"/>
+          <w:noProof/>
+          <w:sz w:val="22"/>
+          <w:szCs w:val="22"/>
+        </w:rPr>
+      </w:pPr>
+      <w:r>
+        <w:rPr>
+          <w:noProof/>
+        </w:rPr>
+        <w:t>7.</w:t>
+      </w:r>
+      <w:r>
+        <w:rPr>
+          <w:rFonts w:asciiTheme="minorHAnsi" w:eastAsiaTheme="minorEastAsia" w:hAnsiTheme="minorHAnsi" w:cstheme="minorBidi"/>
+          <w:noProof/>
+          <w:sz w:val="22"/>
+          <w:szCs w:val="22"/>
+        </w:rPr>
+        <w:tab/>
+      </w:r>
+      <w:r>
+        <w:rPr>
+          <w:noProof/>
+        </w:rPr>
+        <w:t>Appendices</w:t>
+      </w:r>
+      <w:r>
+        <w:rPr>
+          <w:noProof/>
+        </w:rPr>
+        <w:tab/>
+      </w:r>
+      <w:r>
+        <w:rPr>
+          <w:noProof/>
+        </w:rPr>
+        <w:fldChar w:fldCharType="begin"/>
+      </w:r>
+      <w:r>
+        <w:rPr>
+          <w:noProof/>
+        </w:rPr>
+        <w:instrText xml:space="preserve"> PAGEREF _Toc289038335 \h </w:instrText>
+      </w:r>
+      <w:r>
+        <w:rPr>
+          <w:noProof/>
+        </w:rPr>
+      </w:r>
+      <w:r>
+        <w:rPr>
+          <w:noProof/>
+        </w:rPr>
+        <w:fldChar w:fldCharType="separate"/>
+      </w:r>
+      <w:r>
+        <w:rPr>
+          <w:noProof/>
+        </w:rPr>
+        <w:t>6</w:t>
+      </w:r>
+      <w:r>
+        <w:rPr>
+          <w:noProof/>
+        </w:rPr>
+        <w:fldChar w:fldCharType="end"/>
+      </w:r>
+    </w:p>
+    <w:p>
+      <w:pPr>
+        <w:pStyle w:val="TOC2"/>
+        <w:rPr>
+          <w:rFonts w:asciiTheme="minorHAnsi" w:eastAsiaTheme="minorEastAsia" w:hAnsiTheme="minorHAnsi" w:cstheme="minorBidi"/>
+          <w:noProof/>
+          <w:sz w:val="22"/>
+          <w:szCs w:val="22"/>
+        </w:rPr>
       </w:pPr>
       <w:r>
         <w:rPr>
@@ -1850,7 +2653,7 @@
         <w:rPr>
           <w:noProof/>
         </w:rPr>
-        <w:instrText xml:space="preserve"> PAGEREF _Toc288939986 \h </w:instrText>
+        <w:instrText xml:space="preserve"> PAGEREF _Toc289038336 \h </w:instrText>
       </w:r>
       <w:r>
         <w:rPr>
@@ -1867,7 +2670,7 @@
         <w:rPr>
           <w:noProof/>
         </w:rPr>
-        <w:t>4</w:t>
+        <w:t>6</w:t>
       </w:r>
       <w:r>
         <w:rPr>
@@ -1903,7 +2706,7 @@
           <w:numId w:val="36"/>
         </w:numPr>
       </w:pPr>
-      <w:bookmarkStart w:id="0" w:name="_Toc288939966"/>
+      <w:bookmarkStart w:id="0" w:name="_Toc289038305"/>
       <w:r>
         <w:t>Customer’s Feedback</w:t>
       </w:r>
@@ -1921,29 +2724,17 @@
       <w:pPr>
         <w:pStyle w:val="Heading1"/>
       </w:pPr>
-      <w:bookmarkStart w:id="1" w:name="_Toc288939967"/>
+      <w:bookmarkStart w:id="1" w:name="_Toc289038306"/>
       <w:r>
         <w:t>System Introduction</w:t>
       </w:r>
-      <w:r>
-        <w:t xml:space="preserve"> –</w:t>
-      </w:r>
-      <w:r>
-        <w:t xml:space="preserve"> </w:t>
-      </w:r>
-      <w:r>
-        <w:t>t</w:t>
-      </w:r>
-      <w:r>
-        <w:t>he why, what, and who</w:t>
-      </w:r>
       <w:bookmarkEnd w:id="1"/>
     </w:p>
     <w:p>
       <w:pPr>
         <w:pStyle w:val="Heading2"/>
       </w:pPr>
-      <w:bookmarkStart w:id="2" w:name="_Toc288939968"/>
+      <w:bookmarkStart w:id="2" w:name="_Toc289038307"/>
       <w:r>
         <w:t>Purpose</w:t>
       </w:r>
@@ -1960,7 +2751,15 @@
         <w:t xml:space="preserve">document is to provide a detailed tutorial and description of the </w:t>
       </w:r>
       <w:r>
-        <w:t>Company Management System (“cms” or “software” for short)</w:t>
+        <w:t>Company Management System (“</w:t>
+      </w:r>
+      <w:proofErr w:type="spellStart"/>
+      <w:r>
+        <w:t>cms</w:t>
+      </w:r>
+      <w:proofErr w:type="spellEnd"/>
+      <w:r>
+        <w:t>” or “software” for short)</w:t>
       </w:r>
       <w:r>
         <w:t xml:space="preserve">.  </w:t>
@@ -1979,7 +2778,7 @@
       <w:pPr>
         <w:pStyle w:val="Heading2"/>
       </w:pPr>
-      <w:bookmarkStart w:id="3" w:name="_Toc288939969"/>
+      <w:bookmarkStart w:id="3" w:name="_Toc289038308"/>
       <w:r>
         <w:t>General Overview</w:t>
       </w:r>
@@ -2061,7 +2860,7 @@
       <w:pPr>
         <w:pStyle w:val="Heading2"/>
       </w:pPr>
-      <w:bookmarkStart w:id="4" w:name="_Toc288939970"/>
+      <w:bookmarkStart w:id="4" w:name="_Toc289038309"/>
       <w:r>
         <w:t>Customer and Technical Advisor Information</w:t>
       </w:r>
@@ -2101,7 +2900,15 @@
           </w:p>
           <w:p>
             <w:r>
-              <w:t>LT Igawa, USN</w:t>
+              <w:t xml:space="preserve">LT </w:t>
+            </w:r>
+            <w:proofErr w:type="spellStart"/>
+            <w:r>
+              <w:t>Igawa</w:t>
+            </w:r>
+            <w:proofErr w:type="spellEnd"/>
+            <w:r>
+              <w:t>, USN</w:t>
             </w:r>
           </w:p>
           <w:p>
@@ -2115,7 +2922,7 @@
             </w:r>
           </w:p>
           <w:p>
-            <w:hyperlink r:id="rId8" w:history="1">
+            <w:hyperlink r:id="rId9" w:history="1">
               <w:r>
                 <w:rPr>
                   <w:rStyle w:val="Hyperlink"/>
@@ -2146,7 +2953,15 @@
           </w:p>
           <w:p>
             <w:r>
-              <w:t xml:space="preserve">Lori Delooze </w:t>
+              <w:t xml:space="preserve">Lori </w:t>
+            </w:r>
+            <w:proofErr w:type="spellStart"/>
+            <w:r>
+              <w:t>Delooze</w:t>
+            </w:r>
+            <w:proofErr w:type="spellEnd"/>
+            <w:r>
+              <w:t xml:space="preserve"> </w:t>
             </w:r>
           </w:p>
           <w:p>
@@ -2160,7 +2975,7 @@
             </w:r>
           </w:p>
           <w:p>
-            <w:hyperlink r:id="rId9" w:history="1">
+            <w:hyperlink r:id="rId10" w:history="1">
               <w:r>
                 <w:rPr>
                   <w:rStyle w:val="Hyperlink"/>
@@ -2184,29 +2999,20 @@
       <w:pPr>
         <w:pStyle w:val="Heading1"/>
       </w:pPr>
-      <w:bookmarkStart w:id="5" w:name="_Toc288939971"/>
+      <w:bookmarkStart w:id="5" w:name="_Toc289038310"/>
       <w:r>
         <w:t xml:space="preserve">System </w:t>
       </w:r>
       <w:r>
         <w:t>Setup</w:t>
       </w:r>
-      <w:r>
-        <w:t xml:space="preserve"> – how to access</w:t>
-      </w:r>
-      <w:r>
-        <w:t xml:space="preserve"> and begin using</w:t>
-      </w:r>
-      <w:r>
-        <w:t xml:space="preserve"> the system</w:t>
-      </w:r>
       <w:bookmarkEnd w:id="5"/>
     </w:p>
     <w:p>
       <w:pPr>
         <w:pStyle w:val="Heading2"/>
       </w:pPr>
-      <w:bookmarkStart w:id="6" w:name="_Toc288939972"/>
+      <w:bookmarkStart w:id="6" w:name="_Toc289038311"/>
       <w:r>
         <w:t>Location</w:t>
       </w:r>
@@ -2220,33 +3026,49 @@
         <w:t xml:space="preserve">The current URL of </w:t>
       </w:r>
       <w:r>
-        <w:t xml:space="preserve">the cms is </w:t>
-      </w:r>
-      <w:hyperlink r:id="rId10" w:history="1">
+        <w:t xml:space="preserve">the </w:t>
+      </w:r>
+      <w:proofErr w:type="spellStart"/>
+      <w:r>
+        <w:t>cms</w:t>
+      </w:r>
+      <w:proofErr w:type="spellEnd"/>
+      <w:r>
+        <w:t xml:space="preserve"> is </w:t>
+      </w:r>
+      <w:hyperlink r:id="rId11" w:history="1">
         <w:r>
           <w:rPr>
             <w:rStyle w:val="Hyperlink"/>
           </w:rPr>
-          <w:t>www.usnacms</w:t>
-        </w:r>
-        <w:r>
-          <w:rPr>
-            <w:rStyle w:val="Hyperlink"/>
-          </w:rPr>
-          <w:t>.</w:t>
-        </w:r>
-        <w:r>
-          <w:rPr>
-            <w:rStyle w:val="Hyperlink"/>
-          </w:rPr>
-          <w:t>info/cms/</w:t>
+          <w:t>www.usnacms.info/cms/</w:t>
         </w:r>
       </w:hyperlink>
       <w:r>
-        <w:t>.  This url is subject to change if this system is implemented.</w:t>
-      </w:r>
-      <w:r>
-        <w:t xml:space="preserve">  The entire system is a webpage and accessed by browsing to this url.</w:t>
+        <w:t xml:space="preserve">.  This </w:t>
+      </w:r>
+      <w:proofErr w:type="spellStart"/>
+      <w:proofErr w:type="gramStart"/>
+      <w:r>
+        <w:t>url</w:t>
+      </w:r>
+      <w:proofErr w:type="spellEnd"/>
+      <w:proofErr w:type="gramEnd"/>
+      <w:r>
+        <w:t xml:space="preserve"> is subject to change if this system is implemented.</w:t>
+      </w:r>
+      <w:r>
+        <w:t xml:space="preserve">  The entire system is a webpage and accessed by browsing to this </w:t>
+      </w:r>
+      <w:proofErr w:type="spellStart"/>
+      <w:proofErr w:type="gramStart"/>
+      <w:r>
+        <w:t>url</w:t>
+      </w:r>
+      <w:proofErr w:type="spellEnd"/>
+      <w:proofErr w:type="gramEnd"/>
+      <w:r>
+        <w:t>.</w:t>
       </w:r>
     </w:p>
     <w:p/>
@@ -2254,7 +3076,7 @@
       <w:pPr>
         <w:pStyle w:val="Heading2"/>
       </w:pPr>
-      <w:bookmarkStart w:id="7" w:name="_Toc288939973"/>
+      <w:bookmarkStart w:id="7" w:name="_Toc289038312"/>
       <w:r>
         <w:t>Administrative</w:t>
       </w:r>
@@ -2265,7 +3087,15 @@
         <w:ind w:firstLine="720"/>
       </w:pPr>
       <w:r>
-        <w:t>The django administrative system will be disabled for a deployment of the system.</w:t>
+        <w:t xml:space="preserve">The </w:t>
+      </w:r>
+      <w:proofErr w:type="spellStart"/>
+      <w:r>
+        <w:t>django</w:t>
+      </w:r>
+      <w:proofErr w:type="spellEnd"/>
+      <w:r>
+        <w:t xml:space="preserve"> administrative system will be disabled for a deployment of the system.</w:t>
       </w:r>
       <w:r>
         <w:t xml:space="preserve">  There is no overarching administra</w:t>
@@ -2283,7 +3113,15 @@
         <w:t>user level.</w:t>
       </w:r>
       <w:r>
-        <w:t xml:space="preserve">  The general user login will be the MIDN m”ALPHA#” format with a pre-selected password.  Test accounts with limited access will be provided</w:t>
+        <w:t xml:space="preserve">  The general user login will be the MIDN </w:t>
+      </w:r>
+      <w:proofErr w:type="spellStart"/>
+      <w:r>
+        <w:t>m”ALPHA</w:t>
+      </w:r>
+      <w:proofErr w:type="spellEnd"/>
+      <w:r>
+        <w:t>#” format with a pre-selected password.  Test accounts with limited access will be provided</w:t>
       </w:r>
       <w:r>
         <w:t xml:space="preserve"> if asked for</w:t>
@@ -2298,7 +3136,7 @@
       <w:pPr>
         <w:pStyle w:val="Heading1"/>
       </w:pPr>
-      <w:bookmarkStart w:id="8" w:name="_Toc288939974"/>
+      <w:bookmarkStart w:id="8" w:name="_Toc289038313"/>
       <w:r>
         <w:t>High Level View of System</w:t>
       </w:r>
@@ -2308,7 +3146,7 @@
       <w:pPr>
         <w:pStyle w:val="Heading2"/>
       </w:pPr>
-      <w:bookmarkStart w:id="9" w:name="_Toc288939975"/>
+      <w:bookmarkStart w:id="9" w:name="_Toc289038314"/>
       <w:r>
         <w:t>Django</w:t>
       </w:r>
@@ -2318,7 +3156,10 @@
       <w:pPr>
         <w:ind w:left="720"/>
       </w:pPr>
-      <w:hyperlink r:id="rId11" w:history="1">
+      <w:r>
+        <w:t xml:space="preserve"> “</w:t>
+      </w:r>
+      <w:hyperlink r:id="rId12" w:history="1">
         <w:r>
           <w:rPr>
             <w:rStyle w:val="Hyperlink"/>
@@ -2327,10 +3168,7 @@
         </w:r>
       </w:hyperlink>
       <w:r>
-        <w:t>.  “</w:t>
-      </w:r>
-      <w:r>
-        <w:t>Django is a high-level Python Web framework that encourages rapid development and clean, pragmatic design.</w:t>
+        <w:t xml:space="preserve"> is a high-level Python Web framework that encourages rapid development and clean, pragmatic design.</w:t>
       </w:r>
       <w:r>
         <w:t xml:space="preserve">”  There are three parts to the Django system: Models, Views, and Templates.  </w:t>
@@ -2381,7 +3219,13 @@
         <w:t>.</w:t>
       </w:r>
       <w:r>
-        <w:t xml:space="preserve">  Please reference the detailed view below for additional….detail.</w:t>
+        <w:t xml:space="preserve">  Please reference the detailed view below for additional</w:t>
+      </w:r>
+      <w:r>
+        <w:t xml:space="preserve"> </w:t>
+      </w:r>
+      <w:r>
+        <w:t>detail.</w:t>
       </w:r>
     </w:p>
     <w:p/>
@@ -2389,7 +3233,7 @@
       <w:pPr>
         <w:pStyle w:val="Heading2"/>
       </w:pPr>
-      <w:bookmarkStart w:id="10" w:name="_Toc288939976"/>
+      <w:bookmarkStart w:id="10" w:name="_Toc289038315"/>
       <w:r>
         <w:t>The Company Management System</w:t>
       </w:r>
@@ -2433,7 +3277,13 @@
         <w:t>through the web interface.  The ‘mid’ application, on the other hand, just handles raw data that is used by all the other applications.</w:t>
       </w:r>
       <w:r>
-        <w:t xml:space="preserve">  Please reference the detailed view below for additional….detail.</w:t>
+        <w:t xml:space="preserve">  Please reference the det</w:t>
+      </w:r>
+      <w:r>
+        <w:t xml:space="preserve">ailed view below for additional </w:t>
+      </w:r>
+      <w:r>
+        <w:t>detail.</w:t>
       </w:r>
     </w:p>
     <w:p>
@@ -2446,7 +3296,7 @@
       <w:pPr>
         <w:pStyle w:val="Heading1"/>
       </w:pPr>
-      <w:bookmarkStart w:id="11" w:name="_Toc288939977"/>
+      <w:bookmarkStart w:id="11" w:name="_Toc289038316"/>
       <w:r>
         <w:t>Quick Start Tutorial</w:t>
       </w:r>
@@ -2456,7 +3306,7 @@
       <w:pPr>
         <w:pStyle w:val="Heading2"/>
       </w:pPr>
-      <w:bookmarkStart w:id="12" w:name="_Toc288939978"/>
+      <w:bookmarkStart w:id="12" w:name="_Toc289038317"/>
       <w:r>
         <w:t>Provide at least three complete examples with actual data, actual messages, screen shots, etc.  (Note: Your Acceptance Test Cases are likely candidates)</w:t>
       </w:r>
@@ -2467,14 +3317,24 @@
       <w:pPr>
         <w:pStyle w:val="Heading1"/>
       </w:pPr>
-      <w:bookmarkStart w:id="13" w:name="_Toc288939979"/>
+      <w:bookmarkStart w:id="13" w:name="_Toc289038318"/>
       <w:r>
         <w:t>Detailed View of System</w:t>
       </w:r>
       <w:bookmarkEnd w:id="13"/>
     </w:p>
     <w:p>
-      <w:r>
+      <w:pPr>
+        <w:rPr>
+          <w:i/>
+          <w:u w:val="single"/>
+        </w:rPr>
+      </w:pPr>
+      <w:r>
+        <w:rPr>
+          <w:i/>
+          <w:u w:val="single"/>
+        </w:rPr>
         <w:t xml:space="preserve"> Include a hierarchical decomposition (and discussion) of your product. Include (and refer to) your system-wide UML Detailed Class Diagram to aid your discussion.  Have at least: one section per input/output screen or menu, with a subsection for each button/dial/menu, and a discussion of each of the various subsystems comprising your software system. Include screen captures of the system in operation where appropriate. This section should be detailed enough so that if someone wanted to modify your system, they could use this part of the manual as the place to start their maintenance activities.</w:t>
       </w:r>
     </w:p>
@@ -2482,7 +3342,7 @@
       <w:pPr>
         <w:pStyle w:val="Heading2"/>
       </w:pPr>
-      <w:bookmarkStart w:id="14" w:name="_Toc288939980"/>
+      <w:bookmarkStart w:id="14" w:name="_Toc289038319"/>
       <w:r>
         <w:t>Django</w:t>
       </w:r>
@@ -2499,14 +3359,22 @@
         <w:t>.</w:t>
       </w:r>
       <w:r>
-        <w:t xml:space="preserve">  Models consist of the data models that are translated into raw MySql by the API.  Views handle all of the website functionality.  Templates are a simple text file that defines the look of the site and is treated similarly to any HTML file.</w:t>
+        <w:t xml:space="preserve">  Models consist of the data models that are translated into raw </w:t>
+      </w:r>
+      <w:proofErr w:type="spellStart"/>
+      <w:r>
+        <w:t>MySql</w:t>
+      </w:r>
+      <w:proofErr w:type="spellEnd"/>
+      <w:r>
+        <w:t xml:space="preserve"> by the API.  Views handle all of the website functionality.  Templates are a simple text file that defines the look of the site and is treated similarly to any HTML file.</w:t>
       </w:r>
     </w:p>
     <w:p>
       <w:pPr>
         <w:pStyle w:val="Heading2"/>
       </w:pPr>
-      <w:bookmarkStart w:id="15" w:name="_Toc288939981"/>
+      <w:bookmarkStart w:id="15" w:name="_Toc289038320"/>
       <w:r>
         <w:t>The Company Management System</w:t>
       </w:r>
@@ -2533,139 +3401,1362 @@
       <w:pPr>
         <w:pStyle w:val="Heading3"/>
       </w:pPr>
-      <w:bookmarkStart w:id="16" w:name="_Toc288939982"/>
+      <w:bookmarkStart w:id="16" w:name="_Toc289038321"/>
+      <w:r>
+        <w:t>MID</w:t>
+      </w:r>
+      <w:bookmarkEnd w:id="16"/>
+      <w:r>
+        <w:t xml:space="preserve"> </w:t>
+      </w:r>
+    </w:p>
+    <w:p>
+      <w:pPr>
+        <w:ind w:left="720"/>
+      </w:pPr>
+      <w:r>
+        <w:t xml:space="preserve">This application handles all of the attributes of a Midshipman.  Every data point that defines a mid is contained within and is referenced by the other </w:t>
+      </w:r>
+      <w:r>
+        <w:t>applications.</w:t>
+      </w:r>
+      <w:r>
+        <w:t xml:space="preserve">  The user is able to change applicable data within this module as well.</w:t>
+      </w:r>
+      <w:r>
+        <w:t xml:space="preserve">  This module also handles logging in and out as it is directly tied to the individual.</w:t>
+      </w:r>
+    </w:p>
+    <w:p>
+      <w:pPr>
+        <w:ind w:left="720"/>
+      </w:pPr>
+    </w:p>
+    <w:p>
+      <w:pPr>
+        <w:ind w:left="720"/>
+      </w:pPr>
+      <w:r>
+        <w:rPr>
+          <w:noProof/>
+        </w:rPr>
+        <w:lastRenderedPageBreak/>
+        <w:drawing>
+          <wp:inline distT="0" distB="0" distL="0" distR="0">
+            <wp:extent cx="3683635" cy="2933065"/>
+            <wp:effectExtent l="19050" t="0" r="0" b="0"/>
+            <wp:docPr id="13" name="Picture 6" descr="C:\Users\mlaws\DEV\EclipseWorkspace\cms\src\Docs\screen shots\login1.jpg"/>
+            <wp:cNvGraphicFramePr>
+              <a:graphicFrameLocks xmlns:a="http://schemas.openxmlformats.org/drawingml/2006/main" noChangeAspect="1"/>
+            </wp:cNvGraphicFramePr>
+            <a:graphic xmlns:a="http://schemas.openxmlformats.org/drawingml/2006/main">
+              <a:graphicData uri="http://schemas.openxmlformats.org/drawingml/2006/picture">
+                <pic:pic xmlns:pic="http://schemas.openxmlformats.org/drawingml/2006/picture">
+                  <pic:nvPicPr>
+                    <pic:cNvPr id="0" name="Picture 6" descr="C:\Users\mlaws\DEV\EclipseWorkspace\cms\src\Docs\screen shots\login1.jpg"/>
+                    <pic:cNvPicPr>
+                      <a:picLocks noChangeAspect="1" noChangeArrowheads="1"/>
+                    </pic:cNvPicPr>
+                  </pic:nvPicPr>
+                  <pic:blipFill>
+                    <a:blip r:embed="rId13" cstate="print"/>
+                    <a:srcRect/>
+                    <a:stretch>
+                      <a:fillRect/>
+                    </a:stretch>
+                  </pic:blipFill>
+                  <pic:spPr bwMode="auto">
+                    <a:xfrm>
+                      <a:off x="0" y="0"/>
+                      <a:ext cx="3683635" cy="2933065"/>
+                    </a:xfrm>
+                    <a:prstGeom prst="rect">
+                      <a:avLst/>
+                    </a:prstGeom>
+                    <a:noFill/>
+                    <a:ln w="9525">
+                      <a:noFill/>
+                      <a:miter lim="800000"/>
+                      <a:headEnd/>
+                      <a:tailEnd/>
+                    </a:ln>
+                  </pic:spPr>
+                </pic:pic>
+              </a:graphicData>
+            </a:graphic>
+          </wp:inline>
+        </w:drawing>
+      </w:r>
+    </w:p>
+    <w:p>
+      <w:pPr>
+        <w:ind w:left="720"/>
+      </w:pPr>
+      <w:r>
+        <w:t>Login Screen</w:t>
+      </w:r>
+    </w:p>
+    <w:p>
+      <w:pPr>
+        <w:ind w:left="720"/>
+      </w:pPr>
+    </w:p>
+    <w:p>
+      <w:pPr>
+        <w:ind w:left="720"/>
+      </w:pPr>
+      <w:r>
+        <w:rPr>
+          <w:noProof/>
+        </w:rPr>
+        <w:drawing>
+          <wp:inline distT="0" distB="0" distL="0" distR="0">
+            <wp:extent cx="3631565" cy="3070860"/>
+            <wp:effectExtent l="19050" t="0" r="6985" b="0"/>
+            <wp:docPr id="14" name="Picture 7" descr="C:\Users\mlaws\DEV\EclipseWorkspace\cms\src\Docs\screen shots\mo1.jpg"/>
+            <wp:cNvGraphicFramePr>
+              <a:graphicFrameLocks xmlns:a="http://schemas.openxmlformats.org/drawingml/2006/main" noChangeAspect="1"/>
+            </wp:cNvGraphicFramePr>
+            <a:graphic xmlns:a="http://schemas.openxmlformats.org/drawingml/2006/main">
+              <a:graphicData uri="http://schemas.openxmlformats.org/drawingml/2006/picture">
+                <pic:pic xmlns:pic="http://schemas.openxmlformats.org/drawingml/2006/picture">
+                  <pic:nvPicPr>
+                    <pic:cNvPr id="0" name="Picture 7" descr="C:\Users\mlaws\DEV\EclipseWorkspace\cms\src\Docs\screen shots\mo1.jpg"/>
+                    <pic:cNvPicPr>
+                      <a:picLocks noChangeAspect="1" noChangeArrowheads="1"/>
+                    </pic:cNvPicPr>
+                  </pic:nvPicPr>
+                  <pic:blipFill>
+                    <a:blip r:embed="rId14" cstate="print"/>
+                    <a:srcRect/>
+                    <a:stretch>
+                      <a:fillRect/>
+                    </a:stretch>
+                  </pic:blipFill>
+                  <pic:spPr bwMode="auto">
+                    <a:xfrm>
+                      <a:off x="0" y="0"/>
+                      <a:ext cx="3631565" cy="3070860"/>
+                    </a:xfrm>
+                    <a:prstGeom prst="rect">
+                      <a:avLst/>
+                    </a:prstGeom>
+                    <a:noFill/>
+                    <a:ln w="9525">
+                      <a:noFill/>
+                      <a:miter lim="800000"/>
+                      <a:headEnd/>
+                      <a:tailEnd/>
+                    </a:ln>
+                  </pic:spPr>
+                </pic:pic>
+              </a:graphicData>
+            </a:graphic>
+          </wp:inline>
+        </w:drawing>
+      </w:r>
+    </w:p>
+    <w:p>
+      <w:pPr>
+        <w:ind w:left="720"/>
+      </w:pPr>
+      <w:r>
+        <w:t>Input a Movement Order</w:t>
+      </w:r>
+    </w:p>
+    <w:p>
+      <w:pPr>
+        <w:ind w:left="720"/>
+      </w:pPr>
+    </w:p>
+    <w:p>
+      <w:pPr>
+        <w:ind w:left="720"/>
+      </w:pPr>
+      <w:r>
+        <w:rPr>
+          <w:noProof/>
+        </w:rPr>
+        <w:lastRenderedPageBreak/>
+        <w:drawing>
+          <wp:inline distT="0" distB="0" distL="0" distR="0">
+            <wp:extent cx="3640455" cy="3044825"/>
+            <wp:effectExtent l="19050" t="0" r="0" b="0"/>
+            <wp:docPr id="15" name="Picture 8" descr="C:\Users\mlaws\DEV\EclipseWorkspace\cms\src\Docs\screen shots\mo2.jpg"/>
+            <wp:cNvGraphicFramePr>
+              <a:graphicFrameLocks xmlns:a="http://schemas.openxmlformats.org/drawingml/2006/main" noChangeAspect="1"/>
+            </wp:cNvGraphicFramePr>
+            <a:graphic xmlns:a="http://schemas.openxmlformats.org/drawingml/2006/main">
+              <a:graphicData uri="http://schemas.openxmlformats.org/drawingml/2006/picture">
+                <pic:pic xmlns:pic="http://schemas.openxmlformats.org/drawingml/2006/picture">
+                  <pic:nvPicPr>
+                    <pic:cNvPr id="0" name="Picture 8" descr="C:\Users\mlaws\DEV\EclipseWorkspace\cms\src\Docs\screen shots\mo2.jpg"/>
+                    <pic:cNvPicPr>
+                      <a:picLocks noChangeAspect="1" noChangeArrowheads="1"/>
+                    </pic:cNvPicPr>
+                  </pic:nvPicPr>
+                  <pic:blipFill>
+                    <a:blip r:embed="rId15" cstate="print"/>
+                    <a:srcRect/>
+                    <a:stretch>
+                      <a:fillRect/>
+                    </a:stretch>
+                  </pic:blipFill>
+                  <pic:spPr bwMode="auto">
+                    <a:xfrm>
+                      <a:off x="0" y="0"/>
+                      <a:ext cx="3640455" cy="3044825"/>
+                    </a:xfrm>
+                    <a:prstGeom prst="rect">
+                      <a:avLst/>
+                    </a:prstGeom>
+                    <a:noFill/>
+                    <a:ln w="9525">
+                      <a:noFill/>
+                      <a:miter lim="800000"/>
+                      <a:headEnd/>
+                      <a:tailEnd/>
+                    </a:ln>
+                  </pic:spPr>
+                </pic:pic>
+              </a:graphicData>
+            </a:graphic>
+          </wp:inline>
+        </w:drawing>
+      </w:r>
+    </w:p>
+    <w:p>
+      <w:pPr>
+        <w:ind w:left="720"/>
+      </w:pPr>
+      <w:r>
+        <w:t>Review Movement orders.</w:t>
+      </w:r>
+    </w:p>
+    <w:p>
+      <w:pPr>
+        <w:ind w:left="720"/>
+      </w:pPr>
+    </w:p>
+    <w:p>
+      <w:pPr>
+        <w:ind w:left="720"/>
+      </w:pPr>
+      <w:r>
+        <w:rPr>
+          <w:noProof/>
+        </w:rPr>
+        <w:drawing>
+          <wp:inline distT="0" distB="0" distL="0" distR="0">
+            <wp:extent cx="3648710" cy="3070860"/>
+            <wp:effectExtent l="19050" t="0" r="8890" b="0"/>
+            <wp:docPr id="16" name="Picture 9" descr="C:\Users\mlaws\DEV\EclipseWorkspace\cms\src\Docs\screen shots\personalinfo1.jpg"/>
+            <wp:cNvGraphicFramePr>
+              <a:graphicFrameLocks xmlns:a="http://schemas.openxmlformats.org/drawingml/2006/main" noChangeAspect="1"/>
+            </wp:cNvGraphicFramePr>
+            <a:graphic xmlns:a="http://schemas.openxmlformats.org/drawingml/2006/main">
+              <a:graphicData uri="http://schemas.openxmlformats.org/drawingml/2006/picture">
+                <pic:pic xmlns:pic="http://schemas.openxmlformats.org/drawingml/2006/picture">
+                  <pic:nvPicPr>
+                    <pic:cNvPr id="0" name="Picture 9" descr="C:\Users\mlaws\DEV\EclipseWorkspace\cms\src\Docs\screen shots\personalinfo1.jpg"/>
+                    <pic:cNvPicPr>
+                      <a:picLocks noChangeAspect="1" noChangeArrowheads="1"/>
+                    </pic:cNvPicPr>
+                  </pic:nvPicPr>
+                  <pic:blipFill>
+                    <a:blip r:embed="rId16" cstate="print"/>
+                    <a:srcRect/>
+                    <a:stretch>
+                      <a:fillRect/>
+                    </a:stretch>
+                  </pic:blipFill>
+                  <pic:spPr bwMode="auto">
+                    <a:xfrm>
+                      <a:off x="0" y="0"/>
+                      <a:ext cx="3648710" cy="3070860"/>
+                    </a:xfrm>
+                    <a:prstGeom prst="rect">
+                      <a:avLst/>
+                    </a:prstGeom>
+                    <a:noFill/>
+                    <a:ln w="9525">
+                      <a:noFill/>
+                      <a:miter lim="800000"/>
+                      <a:headEnd/>
+                      <a:tailEnd/>
+                    </a:ln>
+                  </pic:spPr>
+                </pic:pic>
+              </a:graphicData>
+            </a:graphic>
+          </wp:inline>
+        </w:drawing>
+      </w:r>
+    </w:p>
+    <w:p>
+      <w:pPr>
+        <w:ind w:left="720"/>
+      </w:pPr>
+      <w:r>
+        <w:t>Modify personal information</w:t>
+      </w:r>
+    </w:p>
+    <w:p>
+      <w:pPr>
+        <w:ind w:left="720"/>
+      </w:pPr>
+      <w:r>
+        <w:rPr>
+          <w:noProof/>
+        </w:rPr>
+        <w:lastRenderedPageBreak/>
+        <w:drawing>
+          <wp:inline distT="0" distB="0" distL="0" distR="0">
+            <wp:extent cx="3709670" cy="3114040"/>
+            <wp:effectExtent l="19050" t="0" r="5080" b="0"/>
+            <wp:docPr id="17" name="Picture 10" descr="C:\Users\mlaws\DEV\EclipseWorkspace\cms\src\Docs\screen shots\changepass1.jpg"/>
+            <wp:cNvGraphicFramePr>
+              <a:graphicFrameLocks xmlns:a="http://schemas.openxmlformats.org/drawingml/2006/main" noChangeAspect="1"/>
+            </wp:cNvGraphicFramePr>
+            <a:graphic xmlns:a="http://schemas.openxmlformats.org/drawingml/2006/main">
+              <a:graphicData uri="http://schemas.openxmlformats.org/drawingml/2006/picture">
+                <pic:pic xmlns:pic="http://schemas.openxmlformats.org/drawingml/2006/picture">
+                  <pic:nvPicPr>
+                    <pic:cNvPr id="0" name="Picture 10" descr="C:\Users\mlaws\DEV\EclipseWorkspace\cms\src\Docs\screen shots\changepass1.jpg"/>
+                    <pic:cNvPicPr>
+                      <a:picLocks noChangeAspect="1" noChangeArrowheads="1"/>
+                    </pic:cNvPicPr>
+                  </pic:nvPicPr>
+                  <pic:blipFill>
+                    <a:blip r:embed="rId17" cstate="print"/>
+                    <a:srcRect/>
+                    <a:stretch>
+                      <a:fillRect/>
+                    </a:stretch>
+                  </pic:blipFill>
+                  <pic:spPr bwMode="auto">
+                    <a:xfrm>
+                      <a:off x="0" y="0"/>
+                      <a:ext cx="3709670" cy="3114040"/>
+                    </a:xfrm>
+                    <a:prstGeom prst="rect">
+                      <a:avLst/>
+                    </a:prstGeom>
+                    <a:noFill/>
+                    <a:ln w="9525">
+                      <a:noFill/>
+                      <a:miter lim="800000"/>
+                      <a:headEnd/>
+                      <a:tailEnd/>
+                    </a:ln>
+                  </pic:spPr>
+                </pic:pic>
+              </a:graphicData>
+            </a:graphic>
+          </wp:inline>
+        </w:drawing>
+      </w:r>
+    </w:p>
+    <w:p>
+      <w:pPr>
+        <w:ind w:left="720"/>
+      </w:pPr>
+      <w:r>
+        <w:t>Change password</w:t>
+      </w:r>
+    </w:p>
+    <w:p>
+      <w:pPr>
+        <w:ind w:left="720"/>
+      </w:pPr>
+    </w:p>
+    <w:p>
+      <w:pPr>
+        <w:pStyle w:val="Heading3"/>
+      </w:pPr>
+      <w:bookmarkStart w:id="17" w:name="_Toc289038322"/>
+      <w:r>
+        <w:t>Bravo Inspection</w:t>
+      </w:r>
+      <w:bookmarkEnd w:id="17"/>
+    </w:p>
+    <w:p>
+      <w:pPr>
+        <w:ind w:left="720"/>
+      </w:pPr>
+      <w:r>
+        <w:t xml:space="preserve">This application handles entering and reviewing bravo room inspections.  It is </w:t>
+      </w:r>
+      <w:r>
+        <w:t xml:space="preserve">designed on </w:t>
+      </w:r>
+      <w:proofErr w:type="gramStart"/>
+      <w:r>
+        <w:t>a per</w:t>
+      </w:r>
+      <w:proofErr w:type="gramEnd"/>
+      <w:r>
+        <w:t xml:space="preserve"> room, per company basis.</w:t>
+      </w:r>
+      <w:r>
+        <w:t xml:space="preserve">  T</w:t>
+      </w:r>
+      <w:r>
+        <w:t>his is demonstrated in figure # and figure #.</w:t>
+      </w:r>
+    </w:p>
+    <w:p>
+      <w:pPr>
+        <w:ind w:left="720"/>
+      </w:pPr>
+      <w:r>
+        <w:rPr>
+          <w:noProof/>
+        </w:rPr>
+        <w:drawing>
+          <wp:inline distT="0" distB="0" distL="0" distR="0">
+            <wp:extent cx="3619500" cy="3028950"/>
+            <wp:effectExtent l="19050" t="0" r="0" b="0"/>
+            <wp:docPr id="10" name="Picture 9" descr="bravo-1.jpg"/>
+            <wp:cNvGraphicFramePr>
+              <a:graphicFrameLocks xmlns:a="http://schemas.openxmlformats.org/drawingml/2006/main" noChangeAspect="1"/>
+            </wp:cNvGraphicFramePr>
+            <a:graphic xmlns:a="http://schemas.openxmlformats.org/drawingml/2006/main">
+              <a:graphicData uri="http://schemas.openxmlformats.org/drawingml/2006/picture">
+                <pic:pic xmlns:pic="http://schemas.openxmlformats.org/drawingml/2006/picture">
+                  <pic:nvPicPr>
+                    <pic:cNvPr id="0" name="bravo-1.jpg"/>
+                    <pic:cNvPicPr/>
+                  </pic:nvPicPr>
+                  <pic:blipFill>
+                    <a:blip r:embed="rId18" cstate="print"/>
+                    <a:stretch>
+                      <a:fillRect/>
+                    </a:stretch>
+                  </pic:blipFill>
+                  <pic:spPr>
+                    <a:xfrm>
+                      <a:off x="0" y="0"/>
+                      <a:ext cx="3619500" cy="3028950"/>
+                    </a:xfrm>
+                    <a:prstGeom prst="rect">
+                      <a:avLst/>
+                    </a:prstGeom>
+                  </pic:spPr>
+                </pic:pic>
+              </a:graphicData>
+            </a:graphic>
+          </wp:inline>
+        </w:drawing>
+      </w:r>
+    </w:p>
+    <w:p>
+      <w:pPr>
+        <w:ind w:left="720"/>
+      </w:pPr>
+      <w:r>
+        <w:t>Find a room to inspect</w:t>
+      </w:r>
+    </w:p>
+    <w:p>
+      <w:pPr>
+        <w:ind w:left="720"/>
+      </w:pPr>
+    </w:p>
+    <w:p>
+      <w:pPr>
+        <w:ind w:left="720"/>
+      </w:pPr>
+      <w:r>
+        <w:rPr>
+          <w:noProof/>
+        </w:rPr>
+        <w:lastRenderedPageBreak/>
+        <w:drawing>
+          <wp:inline distT="0" distB="0" distL="0" distR="0">
+            <wp:extent cx="3619500" cy="3057525"/>
+            <wp:effectExtent l="19050" t="0" r="0" b="0"/>
+            <wp:docPr id="11" name="Picture 10" descr="bravo-2.jpg"/>
+            <wp:cNvGraphicFramePr>
+              <a:graphicFrameLocks xmlns:a="http://schemas.openxmlformats.org/drawingml/2006/main" noChangeAspect="1"/>
+            </wp:cNvGraphicFramePr>
+            <a:graphic xmlns:a="http://schemas.openxmlformats.org/drawingml/2006/main">
+              <a:graphicData uri="http://schemas.openxmlformats.org/drawingml/2006/picture">
+                <pic:pic xmlns:pic="http://schemas.openxmlformats.org/drawingml/2006/picture">
+                  <pic:nvPicPr>
+                    <pic:cNvPr id="0" name="bravo-2.jpg"/>
+                    <pic:cNvPicPr/>
+                  </pic:nvPicPr>
+                  <pic:blipFill>
+                    <a:blip r:embed="rId19" cstate="print"/>
+                    <a:stretch>
+                      <a:fillRect/>
+                    </a:stretch>
+                  </pic:blipFill>
+                  <pic:spPr>
+                    <a:xfrm>
+                      <a:off x="0" y="0"/>
+                      <a:ext cx="3619500" cy="3057525"/>
+                    </a:xfrm>
+                    <a:prstGeom prst="rect">
+                      <a:avLst/>
+                    </a:prstGeom>
+                  </pic:spPr>
+                </pic:pic>
+              </a:graphicData>
+            </a:graphic>
+          </wp:inline>
+        </w:drawing>
+      </w:r>
+    </w:p>
+    <w:p>
+      <w:pPr>
+        <w:ind w:left="720"/>
+      </w:pPr>
+      <w:r>
+        <w:t>Uncheck the stuff that was hit.</w:t>
+      </w:r>
+    </w:p>
+    <w:p>
+      <w:pPr>
+        <w:ind w:left="720"/>
+      </w:pPr>
+    </w:p>
+    <w:p>
+      <w:pPr>
+        <w:ind w:left="720"/>
+      </w:pPr>
+      <w:r>
+        <w:rPr>
+          <w:noProof/>
+        </w:rPr>
+        <w:drawing>
+          <wp:inline distT="0" distB="0" distL="0" distR="0">
+            <wp:extent cx="3619500" cy="3048000"/>
+            <wp:effectExtent l="19050" t="0" r="0" b="0"/>
+            <wp:docPr id="1" name="Picture 0" descr="bravo-3.jpg"/>
+            <wp:cNvGraphicFramePr>
+              <a:graphicFrameLocks xmlns:a="http://schemas.openxmlformats.org/drawingml/2006/main" noChangeAspect="1"/>
+            </wp:cNvGraphicFramePr>
+            <a:graphic xmlns:a="http://schemas.openxmlformats.org/drawingml/2006/main">
+              <a:graphicData uri="http://schemas.openxmlformats.org/drawingml/2006/picture">
+                <pic:pic xmlns:pic="http://schemas.openxmlformats.org/drawingml/2006/picture">
+                  <pic:nvPicPr>
+                    <pic:cNvPr id="0" name="bravo-3.jpg"/>
+                    <pic:cNvPicPr/>
+                  </pic:nvPicPr>
+                  <pic:blipFill>
+                    <a:blip r:embed="rId20" cstate="print"/>
+                    <a:stretch>
+                      <a:fillRect/>
+                    </a:stretch>
+                  </pic:blipFill>
+                  <pic:spPr>
+                    <a:xfrm>
+                      <a:off x="0" y="0"/>
+                      <a:ext cx="3619500" cy="3048000"/>
+                    </a:xfrm>
+                    <a:prstGeom prst="rect">
+                      <a:avLst/>
+                    </a:prstGeom>
+                  </pic:spPr>
+                </pic:pic>
+              </a:graphicData>
+            </a:graphic>
+          </wp:inline>
+        </w:drawing>
+      </w:r>
+    </w:p>
+    <w:p>
+      <w:pPr>
+        <w:ind w:left="720"/>
+      </w:pPr>
+      <w:r>
+        <w:t xml:space="preserve">Review </w:t>
+      </w:r>
+      <w:proofErr w:type="gramStart"/>
+      <w:r>
+        <w:t>the who</w:t>
+      </w:r>
+      <w:proofErr w:type="gramEnd"/>
+      <w:r>
+        <w:t>/what/when of the inspection</w:t>
+      </w:r>
+    </w:p>
+    <w:p>
+      <w:pPr>
+        <w:ind w:left="720"/>
+      </w:pPr>
+    </w:p>
+    <w:p>
+      <w:pPr>
+        <w:pStyle w:val="Heading3"/>
+      </w:pPr>
+      <w:bookmarkStart w:id="18" w:name="_Toc289038323"/>
+      <w:r>
+        <w:t>Company Watch</w:t>
+      </w:r>
+      <w:bookmarkEnd w:id="18"/>
+    </w:p>
+    <w:p>
+      <w:pPr>
+        <w:ind w:left="720"/>
+      </w:pPr>
+      <w:r>
+        <w:t xml:space="preserve">This application provides functionality for the company to maintain a digital </w:t>
+      </w:r>
+      <w:proofErr w:type="spellStart"/>
+      <w:r>
+        <w:t>watchbill</w:t>
+      </w:r>
+      <w:proofErr w:type="spellEnd"/>
+      <w:r>
+        <w:t xml:space="preserve"> and logbook for C</w:t>
+      </w:r>
+      <w:r>
+        <w:t>MOD, ACDO, and CDO</w:t>
+      </w:r>
+      <w:r>
+        <w:t>.</w:t>
+      </w:r>
+    </w:p>
+    <w:p>
+      <w:pPr>
+        <w:pStyle w:val="Heading3"/>
+      </w:pPr>
+      <w:bookmarkStart w:id="19" w:name="_Toc289038324"/>
+      <w:r>
+        <w:t>Form1</w:t>
+      </w:r>
+      <w:bookmarkEnd w:id="19"/>
+    </w:p>
+    <w:p>
+      <w:pPr>
+        <w:ind w:left="720"/>
+      </w:pPr>
+      <w:r>
+        <w:t xml:space="preserve">This application handles the creation and storage of Form 1’s.  </w:t>
+      </w:r>
+    </w:p>
+    <w:p>
+      <w:pPr>
+        <w:ind w:left="720"/>
+      </w:pPr>
+    </w:p>
+    <w:p>
+      <w:pPr>
+        <w:ind w:left="720"/>
+      </w:pPr>
+      <w:r>
+        <w:rPr>
+          <w:noProof/>
+        </w:rPr>
+        <w:lastRenderedPageBreak/>
+        <w:drawing>
+          <wp:inline distT="0" distB="0" distL="0" distR="0">
+            <wp:extent cx="3648075" cy="3076575"/>
+            <wp:effectExtent l="19050" t="0" r="9525" b="0"/>
+            <wp:docPr id="2" name="Picture 1" descr="form1-1.jpg"/>
+            <wp:cNvGraphicFramePr>
+              <a:graphicFrameLocks xmlns:a="http://schemas.openxmlformats.org/drawingml/2006/main" noChangeAspect="1"/>
+            </wp:cNvGraphicFramePr>
+            <a:graphic xmlns:a="http://schemas.openxmlformats.org/drawingml/2006/main">
+              <a:graphicData uri="http://schemas.openxmlformats.org/drawingml/2006/picture">
+                <pic:pic xmlns:pic="http://schemas.openxmlformats.org/drawingml/2006/picture">
+                  <pic:nvPicPr>
+                    <pic:cNvPr id="0" name="form1-1.jpg"/>
+                    <pic:cNvPicPr/>
+                  </pic:nvPicPr>
+                  <pic:blipFill>
+                    <a:blip r:embed="rId21" cstate="print"/>
+                    <a:stretch>
+                      <a:fillRect/>
+                    </a:stretch>
+                  </pic:blipFill>
+                  <pic:spPr>
+                    <a:xfrm>
+                      <a:off x="0" y="0"/>
+                      <a:ext cx="3648075" cy="3076575"/>
+                    </a:xfrm>
+                    <a:prstGeom prst="rect">
+                      <a:avLst/>
+                    </a:prstGeom>
+                  </pic:spPr>
+                </pic:pic>
+              </a:graphicData>
+            </a:graphic>
+          </wp:inline>
+        </w:drawing>
+      </w:r>
+    </w:p>
+    <w:p>
+      <w:pPr>
+        <w:ind w:left="720"/>
+      </w:pPr>
+      <w:r>
+        <w:t>Review Form’s that your login has gotten</w:t>
+      </w:r>
+    </w:p>
+    <w:p>
+      <w:pPr>
+        <w:ind w:left="720"/>
+      </w:pPr>
+    </w:p>
+    <w:p>
+      <w:pPr>
+        <w:ind w:left="720"/>
+      </w:pPr>
+      <w:r>
+        <w:rPr>
+          <w:noProof/>
+        </w:rPr>
+        <w:drawing>
+          <wp:inline distT="0" distB="0" distL="0" distR="0">
+            <wp:extent cx="3648075" cy="3076575"/>
+            <wp:effectExtent l="19050" t="0" r="9525" b="0"/>
+            <wp:docPr id="3" name="Picture 2" descr="form1-2.jpg"/>
+            <wp:cNvGraphicFramePr>
+              <a:graphicFrameLocks xmlns:a="http://schemas.openxmlformats.org/drawingml/2006/main" noChangeAspect="1"/>
+            </wp:cNvGraphicFramePr>
+            <a:graphic xmlns:a="http://schemas.openxmlformats.org/drawingml/2006/main">
+              <a:graphicData uri="http://schemas.openxmlformats.org/drawingml/2006/picture">
+                <pic:pic xmlns:pic="http://schemas.openxmlformats.org/drawingml/2006/picture">
+                  <pic:nvPicPr>
+                    <pic:cNvPr id="0" name="form1-2.jpg"/>
+                    <pic:cNvPicPr/>
+                  </pic:nvPicPr>
+                  <pic:blipFill>
+                    <a:blip r:embed="rId22" cstate="print"/>
+                    <a:stretch>
+                      <a:fillRect/>
+                    </a:stretch>
+                  </pic:blipFill>
+                  <pic:spPr>
+                    <a:xfrm>
+                      <a:off x="0" y="0"/>
+                      <a:ext cx="3648075" cy="3076575"/>
+                    </a:xfrm>
+                    <a:prstGeom prst="rect">
+                      <a:avLst/>
+                    </a:prstGeom>
+                  </pic:spPr>
+                </pic:pic>
+              </a:graphicData>
+            </a:graphic>
+          </wp:inline>
+        </w:drawing>
+      </w:r>
+    </w:p>
+    <w:p>
+      <w:pPr>
+        <w:ind w:left="720"/>
+      </w:pPr>
+      <w:r>
+        <w:t>Input your own form1’s</w:t>
+      </w:r>
+    </w:p>
+    <w:p>
+      <w:pPr>
+        <w:pStyle w:val="ListParagraph"/>
+      </w:pPr>
+    </w:p>
+    <w:p>
+      <w:pPr>
+        <w:pStyle w:val="Heading3"/>
+      </w:pPr>
+      <w:bookmarkStart w:id="20" w:name="_Toc289038325"/>
+      <w:r>
+        <w:t>Medical Chits</w:t>
+      </w:r>
+      <w:bookmarkEnd w:id="20"/>
+    </w:p>
+    <w:p>
+      <w:pPr>
+        <w:ind w:left="720"/>
+      </w:pPr>
+      <w:r>
+        <w:t>This application handles the cre</w:t>
+      </w:r>
+      <w:r>
+        <w:t xml:space="preserve">ation and storage of Form 1’s. </w:t>
+      </w:r>
+    </w:p>
+    <w:p>
+      <w:pPr>
+        <w:ind w:left="720"/>
+      </w:pPr>
+    </w:p>
+    <w:p>
+      <w:pPr>
+        <w:ind w:left="720"/>
+      </w:pPr>
+      <w:r>
+        <w:rPr>
+          <w:noProof/>
+        </w:rPr>
+        <w:lastRenderedPageBreak/>
+        <w:drawing>
+          <wp:inline distT="0" distB="0" distL="0" distR="0">
+            <wp:extent cx="3638550" cy="3048000"/>
+            <wp:effectExtent l="19050" t="0" r="0" b="0"/>
+            <wp:docPr id="4" name="Picture 3" descr="medchit1.jpg"/>
+            <wp:cNvGraphicFramePr>
+              <a:graphicFrameLocks xmlns:a="http://schemas.openxmlformats.org/drawingml/2006/main" noChangeAspect="1"/>
+            </wp:cNvGraphicFramePr>
+            <a:graphic xmlns:a="http://schemas.openxmlformats.org/drawingml/2006/main">
+              <a:graphicData uri="http://schemas.openxmlformats.org/drawingml/2006/picture">
+                <pic:pic xmlns:pic="http://schemas.openxmlformats.org/drawingml/2006/picture">
+                  <pic:nvPicPr>
+                    <pic:cNvPr id="0" name="medchit1.jpg"/>
+                    <pic:cNvPicPr/>
+                  </pic:nvPicPr>
+                  <pic:blipFill>
+                    <a:blip r:embed="rId23" cstate="print"/>
+                    <a:stretch>
+                      <a:fillRect/>
+                    </a:stretch>
+                  </pic:blipFill>
+                  <pic:spPr>
+                    <a:xfrm>
+                      <a:off x="0" y="0"/>
+                      <a:ext cx="3638550" cy="3048000"/>
+                    </a:xfrm>
+                    <a:prstGeom prst="rect">
+                      <a:avLst/>
+                    </a:prstGeom>
+                  </pic:spPr>
+                </pic:pic>
+              </a:graphicData>
+            </a:graphic>
+          </wp:inline>
+        </w:drawing>
+      </w:r>
+    </w:p>
+    <w:p>
+      <w:pPr>
+        <w:ind w:left="720"/>
+      </w:pPr>
+      <w:r>
+        <w:t>The well engineered medical chit page.</w:t>
+      </w:r>
+    </w:p>
+    <w:p/>
+    <w:p>
+      <w:pPr>
+        <w:pStyle w:val="Heading3"/>
+      </w:pPr>
+      <w:bookmarkStart w:id="21" w:name="_Toc289038326"/>
       <w:r>
         <w:t>Accountability</w:t>
       </w:r>
-      <w:bookmarkEnd w:id="16"/>
+      <w:bookmarkEnd w:id="21"/>
     </w:p>
     <w:p>
       <w:pPr>
         <w:ind w:left="720"/>
       </w:pPr>
+      <w:r>
+        <w:t xml:space="preserve">This application takes care of the accountability of </w:t>
+      </w:r>
+      <w:proofErr w:type="spellStart"/>
+      <w:r>
+        <w:t>Mids</w:t>
+      </w:r>
+      <w:proofErr w:type="spellEnd"/>
+      <w:r>
+        <w:t xml:space="preserve"> for formations, taps, football games, etc.</w:t>
+      </w:r>
     </w:p>
     <w:p>
       <w:pPr>
         <w:pStyle w:val="Heading3"/>
       </w:pPr>
-      <w:r>
-        <w:t>Bravo Inspection</w:t>
+      <w:bookmarkStart w:id="22" w:name="_Toc289038327"/>
+      <w:r>
+        <w:t>Movement Orders</w:t>
+      </w:r>
+      <w:bookmarkEnd w:id="22"/>
+    </w:p>
+    <w:p>
+      <w:pPr>
+        <w:pStyle w:val="ListParagraph"/>
+      </w:pPr>
+    </w:p>
+    <w:p>
+      <w:pPr>
+        <w:pStyle w:val="Heading3"/>
+      </w:pPr>
+      <w:bookmarkStart w:id="23" w:name="_Toc289038328"/>
+      <w:r>
+        <w:t>ORM chits</w:t>
+      </w:r>
+      <w:bookmarkEnd w:id="23"/>
+    </w:p>
+    <w:p>
+      <w:pPr>
+        <w:pStyle w:val="ListParagraph"/>
+      </w:pPr>
+      <w:r>
+        <w:t>This application takes care of the ORM chit functionality.</w:t>
+      </w:r>
+    </w:p>
+    <w:p>
+      <w:pPr>
+        <w:pStyle w:val="ListParagraph"/>
+      </w:pPr>
+      <w:r>
+        <w:rPr>
+          <w:noProof/>
+        </w:rPr>
+        <w:drawing>
+          <wp:inline distT="0" distB="0" distL="0" distR="0">
+            <wp:extent cx="3631565" cy="3079750"/>
+            <wp:effectExtent l="19050" t="0" r="6985" b="0"/>
+            <wp:docPr id="5" name="Picture 1" descr="C:\Users\mlaws\DEV\EclipseWorkspace\cms\src\Docs\screen shots\orm1.jpg"/>
+            <wp:cNvGraphicFramePr>
+              <a:graphicFrameLocks xmlns:a="http://schemas.openxmlformats.org/drawingml/2006/main" noChangeAspect="1"/>
+            </wp:cNvGraphicFramePr>
+            <a:graphic xmlns:a="http://schemas.openxmlformats.org/drawingml/2006/main">
+              <a:graphicData uri="http://schemas.openxmlformats.org/drawingml/2006/picture">
+                <pic:pic xmlns:pic="http://schemas.openxmlformats.org/drawingml/2006/picture">
+                  <pic:nvPicPr>
+                    <pic:cNvPr id="0" name="Picture 1" descr="C:\Users\mlaws\DEV\EclipseWorkspace\cms\src\Docs\screen shots\orm1.jpg"/>
+                    <pic:cNvPicPr>
+                      <a:picLocks noChangeAspect="1" noChangeArrowheads="1"/>
+                    </pic:cNvPicPr>
+                  </pic:nvPicPr>
+                  <pic:blipFill>
+                    <a:blip r:embed="rId24" cstate="print"/>
+                    <a:srcRect/>
+                    <a:stretch>
+                      <a:fillRect/>
+                    </a:stretch>
+                  </pic:blipFill>
+                  <pic:spPr bwMode="auto">
+                    <a:xfrm>
+                      <a:off x="0" y="0"/>
+                      <a:ext cx="3631565" cy="3079750"/>
+                    </a:xfrm>
+                    <a:prstGeom prst="rect">
+                      <a:avLst/>
+                    </a:prstGeom>
+                    <a:noFill/>
+                    <a:ln w="9525">
+                      <a:noFill/>
+                      <a:miter lim="800000"/>
+                      <a:headEnd/>
+                      <a:tailEnd/>
+                    </a:ln>
+                  </pic:spPr>
+                </pic:pic>
+              </a:graphicData>
+            </a:graphic>
+          </wp:inline>
+        </w:drawing>
+      </w:r>
+    </w:p>
+    <w:p>
+      <w:pPr>
+        <w:pStyle w:val="ListParagraph"/>
+      </w:pPr>
+      <w:r>
+        <w:t xml:space="preserve">Input and review </w:t>
+      </w:r>
+    </w:p>
+    <w:p>
+      <w:pPr>
+        <w:pStyle w:val="ListParagraph"/>
+      </w:pPr>
+    </w:p>
+    <w:p>
+      <w:pPr>
+        <w:pStyle w:val="Heading3"/>
+      </w:pPr>
+      <w:bookmarkStart w:id="24" w:name="_Toc289038329"/>
+      <w:r>
+        <w:lastRenderedPageBreak/>
+        <w:t>Special Request Chits</w:t>
+      </w:r>
+      <w:bookmarkEnd w:id="24"/>
+    </w:p>
+    <w:p>
+      <w:pPr>
+        <w:pStyle w:val="ListParagraph"/>
+      </w:pPr>
+      <w:r>
+        <w:t>This application takes care of the Special Request Chit functionality.</w:t>
       </w:r>
     </w:p>
     <w:p/>
     <w:p>
       <w:pPr>
+        <w:pStyle w:val="ListParagraph"/>
+      </w:pPr>
+      <w:r>
+        <w:rPr>
+          <w:noProof/>
+        </w:rPr>
+        <w:drawing>
+          <wp:inline distT="0" distB="0" distL="0" distR="0">
+            <wp:extent cx="3605530" cy="3044825"/>
+            <wp:effectExtent l="19050" t="0" r="0" b="0"/>
+            <wp:docPr id="6" name="Picture 2" descr="C:\Users\mlaws\DEV\EclipseWorkspace\cms\src\Docs\screen shots\specialrequest1.jpg"/>
+            <wp:cNvGraphicFramePr>
+              <a:graphicFrameLocks xmlns:a="http://schemas.openxmlformats.org/drawingml/2006/main" noChangeAspect="1"/>
+            </wp:cNvGraphicFramePr>
+            <a:graphic xmlns:a="http://schemas.openxmlformats.org/drawingml/2006/main">
+              <a:graphicData uri="http://schemas.openxmlformats.org/drawingml/2006/picture">
+                <pic:pic xmlns:pic="http://schemas.openxmlformats.org/drawingml/2006/picture">
+                  <pic:nvPicPr>
+                    <pic:cNvPr id="0" name="Picture 2" descr="C:\Users\mlaws\DEV\EclipseWorkspace\cms\src\Docs\screen shots\specialrequest1.jpg"/>
+                    <pic:cNvPicPr>
+                      <a:picLocks noChangeAspect="1" noChangeArrowheads="1"/>
+                    </pic:cNvPicPr>
+                  </pic:nvPicPr>
+                  <pic:blipFill>
+                    <a:blip r:embed="rId25" cstate="print"/>
+                    <a:srcRect/>
+                    <a:stretch>
+                      <a:fillRect/>
+                    </a:stretch>
+                  </pic:blipFill>
+                  <pic:spPr bwMode="auto">
+                    <a:xfrm>
+                      <a:off x="0" y="0"/>
+                      <a:ext cx="3605530" cy="3044825"/>
+                    </a:xfrm>
+                    <a:prstGeom prst="rect">
+                      <a:avLst/>
+                    </a:prstGeom>
+                    <a:noFill/>
+                    <a:ln w="9525">
+                      <a:noFill/>
+                      <a:miter lim="800000"/>
+                      <a:headEnd/>
+                      <a:tailEnd/>
+                    </a:ln>
+                  </pic:spPr>
+                </pic:pic>
+              </a:graphicData>
+            </a:graphic>
+          </wp:inline>
+        </w:drawing>
+      </w:r>
+    </w:p>
+    <w:p>
+      <w:pPr>
+        <w:pStyle w:val="ListParagraph"/>
+      </w:pPr>
+      <w:r>
+        <w:t>Input and review special request chits.</w:t>
+      </w:r>
+    </w:p>
+    <w:p>
+      <w:pPr>
         <w:pStyle w:val="Heading3"/>
       </w:pPr>
-      <w:r>
-        <w:t>Company Watch</w:t>
-      </w:r>
-    </w:p>
-    <w:p/>
+      <w:bookmarkStart w:id="25" w:name="_Toc289038330"/>
+      <w:r>
+        <w:t>Uniform Inspections</w:t>
+      </w:r>
+      <w:bookmarkEnd w:id="25"/>
+    </w:p>
+    <w:p>
+      <w:pPr>
+        <w:pStyle w:val="ListParagraph"/>
+      </w:pPr>
+      <w:r>
+        <w:t>This application takes care of the Uniform inspection functionality.</w:t>
+      </w:r>
+    </w:p>
+    <w:p>
+      <w:pPr>
+        <w:pStyle w:val="ListParagraph"/>
+      </w:pPr>
+      <w:r>
+        <w:rPr>
+          <w:noProof/>
+        </w:rPr>
+        <w:drawing>
+          <wp:inline distT="0" distB="0" distL="0" distR="0">
+            <wp:extent cx="3609975" cy="3048000"/>
+            <wp:effectExtent l="19050" t="0" r="9525" b="0"/>
+            <wp:docPr id="7" name="Picture 6" descr="uniform1.jpg"/>
+            <wp:cNvGraphicFramePr>
+              <a:graphicFrameLocks xmlns:a="http://schemas.openxmlformats.org/drawingml/2006/main" noChangeAspect="1"/>
+            </wp:cNvGraphicFramePr>
+            <a:graphic xmlns:a="http://schemas.openxmlformats.org/drawingml/2006/main">
+              <a:graphicData uri="http://schemas.openxmlformats.org/drawingml/2006/picture">
+                <pic:pic xmlns:pic="http://schemas.openxmlformats.org/drawingml/2006/picture">
+                  <pic:nvPicPr>
+                    <pic:cNvPr id="0" name="uniform1.jpg"/>
+                    <pic:cNvPicPr/>
+                  </pic:nvPicPr>
+                  <pic:blipFill>
+                    <a:blip r:embed="rId26" cstate="print"/>
+                    <a:stretch>
+                      <a:fillRect/>
+                    </a:stretch>
+                  </pic:blipFill>
+                  <pic:spPr>
+                    <a:xfrm>
+                      <a:off x="0" y="0"/>
+                      <a:ext cx="3609975" cy="3048000"/>
+                    </a:xfrm>
+                    <a:prstGeom prst="rect">
+                      <a:avLst/>
+                    </a:prstGeom>
+                  </pic:spPr>
+                </pic:pic>
+              </a:graphicData>
+            </a:graphic>
+          </wp:inline>
+        </w:drawing>
+      </w:r>
+    </w:p>
+    <w:p>
+      <w:pPr>
+        <w:pStyle w:val="ListParagraph"/>
+      </w:pPr>
+      <w:r>
+        <w:t>Input a uniform inspection.</w:t>
+      </w:r>
+    </w:p>
+    <w:p>
+      <w:pPr>
+        <w:pStyle w:val="ListParagraph"/>
+      </w:pPr>
+    </w:p>
+    <w:p>
+      <w:pPr>
+        <w:pStyle w:val="ListParagraph"/>
+      </w:pPr>
+      <w:r>
+        <w:rPr>
+          <w:noProof/>
+        </w:rPr>
+        <w:lastRenderedPageBreak/>
+        <w:drawing>
+          <wp:inline distT="0" distB="0" distL="0" distR="0">
+            <wp:extent cx="3640455" cy="3070860"/>
+            <wp:effectExtent l="19050" t="0" r="0" b="0"/>
+            <wp:docPr id="8" name="Picture 3" descr="C:\Users\mlaws\DEV\EclipseWorkspace\cms\src\Docs\screen shots\uniform2.jpg"/>
+            <wp:cNvGraphicFramePr>
+              <a:graphicFrameLocks xmlns:a="http://schemas.openxmlformats.org/drawingml/2006/main" noChangeAspect="1"/>
+            </wp:cNvGraphicFramePr>
+            <a:graphic xmlns:a="http://schemas.openxmlformats.org/drawingml/2006/main">
+              <a:graphicData uri="http://schemas.openxmlformats.org/drawingml/2006/picture">
+                <pic:pic xmlns:pic="http://schemas.openxmlformats.org/drawingml/2006/picture">
+                  <pic:nvPicPr>
+                    <pic:cNvPr id="0" name="Picture 3" descr="C:\Users\mlaws\DEV\EclipseWorkspace\cms\src\Docs\screen shots\uniform2.jpg"/>
+                    <pic:cNvPicPr>
+                      <a:picLocks noChangeAspect="1" noChangeArrowheads="1"/>
+                    </pic:cNvPicPr>
+                  </pic:nvPicPr>
+                  <pic:blipFill>
+                    <a:blip r:embed="rId27" cstate="print"/>
+                    <a:srcRect/>
+                    <a:stretch>
+                      <a:fillRect/>
+                    </a:stretch>
+                  </pic:blipFill>
+                  <pic:spPr bwMode="auto">
+                    <a:xfrm>
+                      <a:off x="0" y="0"/>
+                      <a:ext cx="3640455" cy="3070860"/>
+                    </a:xfrm>
+                    <a:prstGeom prst="rect">
+                      <a:avLst/>
+                    </a:prstGeom>
+                    <a:noFill/>
+                    <a:ln w="9525">
+                      <a:noFill/>
+                      <a:miter lim="800000"/>
+                      <a:headEnd/>
+                      <a:tailEnd/>
+                    </a:ln>
+                  </pic:spPr>
+                </pic:pic>
+              </a:graphicData>
+            </a:graphic>
+          </wp:inline>
+        </w:drawing>
+      </w:r>
+    </w:p>
+    <w:p>
+      <w:pPr>
+        <w:pStyle w:val="ListParagraph"/>
+      </w:pPr>
+      <w:r>
+        <w:t>Review a uniform inspection</w:t>
+      </w:r>
+    </w:p>
     <w:p>
       <w:pPr>
         <w:pStyle w:val="Heading3"/>
       </w:pPr>
-      <w:r>
-        <w:t>Form1</w:t>
-      </w:r>
+      <w:bookmarkStart w:id="26" w:name="_Toc289038331"/>
+      <w:r>
+        <w:t>Weekends</w:t>
+      </w:r>
+      <w:bookmarkEnd w:id="26"/>
     </w:p>
     <w:p>
       <w:pPr>
         <w:pStyle w:val="ListParagraph"/>
       </w:pPr>
+      <w:r>
+        <w:t>This application takes care of requesting, approving, and listing weekends.</w:t>
+      </w:r>
+    </w:p>
+    <w:p>
+      <w:pPr>
+        <w:pStyle w:val="ListParagraph"/>
+      </w:pPr>
+      <w:r>
+        <w:rPr>
+          <w:noProof/>
+        </w:rPr>
+        <w:drawing>
+          <wp:inline distT="0" distB="0" distL="0" distR="0">
+            <wp:extent cx="3657600" cy="3070860"/>
+            <wp:effectExtent l="19050" t="0" r="0" b="0"/>
+            <wp:docPr id="9" name="Picture 4" descr="C:\Users\mlaws\DEV\EclipseWorkspace\cms\src\Docs\screen shots\weekend1.jpg"/>
+            <wp:cNvGraphicFramePr>
+              <a:graphicFrameLocks xmlns:a="http://schemas.openxmlformats.org/drawingml/2006/main" noChangeAspect="1"/>
+            </wp:cNvGraphicFramePr>
+            <a:graphic xmlns:a="http://schemas.openxmlformats.org/drawingml/2006/main">
+              <a:graphicData uri="http://schemas.openxmlformats.org/drawingml/2006/picture">
+                <pic:pic xmlns:pic="http://schemas.openxmlformats.org/drawingml/2006/picture">
+                  <pic:nvPicPr>
+                    <pic:cNvPr id="0" name="Picture 4" descr="C:\Users\mlaws\DEV\EclipseWorkspace\cms\src\Docs\screen shots\weekend1.jpg"/>
+                    <pic:cNvPicPr>
+                      <a:picLocks noChangeAspect="1" noChangeArrowheads="1"/>
+                    </pic:cNvPicPr>
+                  </pic:nvPicPr>
+                  <pic:blipFill>
+                    <a:blip r:embed="rId28" cstate="print"/>
+                    <a:srcRect/>
+                    <a:stretch>
+                      <a:fillRect/>
+                    </a:stretch>
+                  </pic:blipFill>
+                  <pic:spPr bwMode="auto">
+                    <a:xfrm>
+                      <a:off x="0" y="0"/>
+                      <a:ext cx="3657600" cy="3070860"/>
+                    </a:xfrm>
+                    <a:prstGeom prst="rect">
+                      <a:avLst/>
+                    </a:prstGeom>
+                    <a:noFill/>
+                    <a:ln w="9525">
+                      <a:noFill/>
+                      <a:miter lim="800000"/>
+                      <a:headEnd/>
+                      <a:tailEnd/>
+                    </a:ln>
+                  </pic:spPr>
+                </pic:pic>
+              </a:graphicData>
+            </a:graphic>
+          </wp:inline>
+        </w:drawing>
+      </w:r>
+    </w:p>
+    <w:p>
+      <w:pPr>
+        <w:pStyle w:val="ListParagraph"/>
+      </w:pPr>
+      <w:r>
+        <w:t xml:space="preserve">Request a weekend.  </w:t>
+      </w:r>
+      <w:proofErr w:type="gramStart"/>
+      <w:r>
+        <w:t>Past the deadline, so unable to request.</w:t>
+      </w:r>
+      <w:proofErr w:type="gramEnd"/>
+    </w:p>
+    <w:p>
+      <w:pPr>
+        <w:pStyle w:val="ListParagraph"/>
+      </w:pPr>
+    </w:p>
+    <w:p>
+      <w:pPr>
+        <w:pStyle w:val="ListParagraph"/>
+      </w:pPr>
+      <w:r>
+        <w:rPr>
+          <w:noProof/>
+        </w:rPr>
+        <w:lastRenderedPageBreak/>
+        <w:drawing>
+          <wp:inline distT="0" distB="0" distL="0" distR="0">
+            <wp:extent cx="3683635" cy="3044825"/>
+            <wp:effectExtent l="19050" t="0" r="0" b="0"/>
+            <wp:docPr id="12" name="Picture 5" descr="C:\Users\mlaws\DEV\EclipseWorkspace\cms\src\Docs\screen shots\weekend2.jpg"/>
+            <wp:cNvGraphicFramePr>
+              <a:graphicFrameLocks xmlns:a="http://schemas.openxmlformats.org/drawingml/2006/main" noChangeAspect="1"/>
+            </wp:cNvGraphicFramePr>
+            <a:graphic xmlns:a="http://schemas.openxmlformats.org/drawingml/2006/main">
+              <a:graphicData uri="http://schemas.openxmlformats.org/drawingml/2006/picture">
+                <pic:pic xmlns:pic="http://schemas.openxmlformats.org/drawingml/2006/picture">
+                  <pic:nvPicPr>
+                    <pic:cNvPr id="0" name="Picture 5" descr="C:\Users\mlaws\DEV\EclipseWorkspace\cms\src\Docs\screen shots\weekend2.jpg"/>
+                    <pic:cNvPicPr>
+                      <a:picLocks noChangeAspect="1" noChangeArrowheads="1"/>
+                    </pic:cNvPicPr>
+                  </pic:nvPicPr>
+                  <pic:blipFill>
+                    <a:blip r:embed="rId29" cstate="print"/>
+                    <a:srcRect/>
+                    <a:stretch>
+                      <a:fillRect/>
+                    </a:stretch>
+                  </pic:blipFill>
+                  <pic:spPr bwMode="auto">
+                    <a:xfrm>
+                      <a:off x="0" y="0"/>
+                      <a:ext cx="3683635" cy="3044825"/>
+                    </a:xfrm>
+                    <a:prstGeom prst="rect">
+                      <a:avLst/>
+                    </a:prstGeom>
+                    <a:noFill/>
+                    <a:ln w="9525">
+                      <a:noFill/>
+                      <a:miter lim="800000"/>
+                      <a:headEnd/>
+                      <a:tailEnd/>
+                    </a:ln>
+                  </pic:spPr>
+                </pic:pic>
+              </a:graphicData>
+            </a:graphic>
+          </wp:inline>
+        </w:drawing>
+      </w:r>
+    </w:p>
+    <w:p>
+      <w:pPr>
+        <w:pStyle w:val="ListParagraph"/>
+      </w:pPr>
+      <w:proofErr w:type="gramStart"/>
+      <w:r>
+        <w:t>Reviewing an empty weekend list.</w:t>
+      </w:r>
+      <w:proofErr w:type="gramEnd"/>
     </w:p>
     <w:p>
       <w:pPr>
         <w:pStyle w:val="Heading3"/>
       </w:pPr>
-      <w:r>
-        <w:t>Medical Chits</w:t>
-      </w:r>
-    </w:p>
-    <w:p/>
-    <w:p>
-      <w:pPr>
-        <w:pStyle w:val="Heading3"/>
-      </w:pPr>
-      <w:r>
-        <w:t>mid</w:t>
-      </w:r>
-    </w:p>
-    <w:p/>
-    <w:p>
-      <w:pPr>
-        <w:pStyle w:val="Heading3"/>
-      </w:pPr>
-      <w:r>
-        <w:lastRenderedPageBreak/>
-        <w:t>Movement Orders</w:t>
-      </w:r>
-    </w:p>
-    <w:p>
-      <w:pPr>
-        <w:pStyle w:val="ListParagraph"/>
-      </w:pPr>
-    </w:p>
-    <w:p>
-      <w:pPr>
-        <w:pStyle w:val="Heading3"/>
-      </w:pPr>
-      <w:r>
-        <w:t>ORM chits</w:t>
-      </w:r>
-    </w:p>
-    <w:p>
-      <w:pPr>
-        <w:pStyle w:val="ListParagraph"/>
-      </w:pPr>
-    </w:p>
-    <w:p>
-      <w:pPr>
-        <w:pStyle w:val="Heading3"/>
-      </w:pPr>
-      <w:r>
-        <w:t>Special Request Chits</w:t>
-      </w:r>
-    </w:p>
-    <w:p>
-      <w:pPr>
-        <w:pStyle w:val="ListParagraph"/>
-      </w:pPr>
-    </w:p>
-    <w:p>
-      <w:pPr>
-        <w:pStyle w:val="Heading3"/>
-      </w:pPr>
-      <w:r>
-        <w:t>Uniform Inspections</w:t>
-      </w:r>
-    </w:p>
-    <w:p>
-      <w:pPr>
-        <w:pStyle w:val="ListParagraph"/>
-      </w:pPr>
-    </w:p>
-    <w:p>
-      <w:pPr>
-        <w:pStyle w:val="Heading3"/>
-      </w:pPr>
-      <w:r>
-        <w:t>Weekends</w:t>
-      </w:r>
-    </w:p>
-    <w:p>
-      <w:pPr>
-        <w:pStyle w:val="ListParagraph"/>
-      </w:pPr>
-    </w:p>
-    <w:p>
-      <w:pPr>
-        <w:pStyle w:val="Heading3"/>
-      </w:pPr>
+      <w:bookmarkStart w:id="27" w:name="_Toc289038332"/>
       <w:r>
         <w:t>0800 Report</w:t>
       </w:r>
+      <w:bookmarkEnd w:id="27"/>
     </w:p>
     <w:p>
       <w:pPr>
@@ -2685,11 +4776,11 @@
       <w:pPr>
         <w:pStyle w:val="Heading1"/>
       </w:pPr>
-      <w:bookmarkStart w:id="17" w:name="_Toc288939983"/>
+      <w:bookmarkStart w:id="28" w:name="_Toc289038333"/>
       <w:r>
         <w:t>Index</w:t>
       </w:r>
-      <w:bookmarkEnd w:id="17"/>
+      <w:bookmarkEnd w:id="28"/>
     </w:p>
     <w:p>
       <w:r>
@@ -2700,26 +4791,26 @@
       <w:pPr>
         <w:pStyle w:val="Heading2"/>
       </w:pPr>
-      <w:bookmarkStart w:id="18" w:name="_Toc288939984"/>
-      <w:bookmarkEnd w:id="18"/>
+      <w:bookmarkStart w:id="29" w:name="_Toc289038334"/>
+      <w:bookmarkEnd w:id="29"/>
     </w:p>
     <w:p/>
     <w:p>
       <w:pPr>
         <w:pStyle w:val="Heading1"/>
       </w:pPr>
-      <w:bookmarkStart w:id="19" w:name="_Toc288939985"/>
+      <w:bookmarkStart w:id="30" w:name="_Toc289038335"/>
       <w:r>
         <w:t>Appendices</w:t>
       </w:r>
-      <w:bookmarkEnd w:id="19"/>
+      <w:bookmarkEnd w:id="30"/>
     </w:p>
     <w:p>
       <w:pPr>
         <w:pStyle w:val="Heading2"/>
       </w:pPr>
-      <w:bookmarkStart w:id="20" w:name="_Toc288939986"/>
-      <w:bookmarkEnd w:id="20"/>
+      <w:bookmarkStart w:id="31" w:name="_Toc289038336"/>
+      <w:bookmarkEnd w:id="31"/>
     </w:p>
     <w:p>
       <w:pPr>
@@ -2941,10 +5032,10 @@
       </w:pPr>
     </w:p>
     <w:sectPr>
-      <w:headerReference w:type="default" r:id="rId12"/>
-      <w:footerReference w:type="default" r:id="rId13"/>
-      <w:headerReference w:type="first" r:id="rId14"/>
-      <w:footerReference w:type="first" r:id="rId15"/>
+      <w:headerReference w:type="default" r:id="rId30"/>
+      <w:footerReference w:type="default" r:id="rId31"/>
+      <w:headerReference w:type="first" r:id="rId32"/>
+      <w:footerReference w:type="first" r:id="rId33"/>
       <w:pgSz w:w="12240" w:h="15840" w:code="1"/>
       <w:pgMar w:top="1440" w:right="1440" w:bottom="1440" w:left="1440" w:header="720" w:footer="720" w:gutter="0"/>
       <w:cols w:space="720"/>
@@ -3098,7 +5189,7 @@
               <w:rStyle w:val="PageNumber"/>
               <w:noProof/>
             </w:rPr>
-            <w:t>4</w:t>
+            <w:t>7</w:t>
           </w:r>
           <w:r>
             <w:rPr>
@@ -5499,6 +7590,7 @@
   <w:style w:type="character" w:default="1" w:styleId="DefaultParagraphFont">
     <w:name w:val="Default Paragraph Font"/>
     <w:uiPriority w:val="1"/>
+    <w:semiHidden/>
     <w:unhideWhenUsed/>
   </w:style>
   <w:style w:type="table" w:default="1" w:styleId="TableNormal">
@@ -6296,4 +8388,16 @@
   <a:objectDefaults/>
   <a:extraClrSchemeLst/>
 </a:theme>
+</file>
+
+<file path=customXml/item1.xml><?xml version="1.0" encoding="utf-8"?>
+<b:Sources xmlns:b="http://schemas.openxmlformats.org/officeDocument/2006/bibliography" xmlns="http://schemas.openxmlformats.org/officeDocument/2006/bibliography" SelectedStyle="\APA.XSL" StyleName="APA"/>
+</file>
+
+<file path=customXml/itemProps1.xml><?xml version="1.0" encoding="utf-8"?>
+<ds:datastoreItem xmlns:ds="http://schemas.openxmlformats.org/officeDocument/2006/customXml" ds:itemID="{E99CE1A6-04DA-43E8-864C-4F2AA2B4E9C0}">
+  <ds:schemaRefs>
+    <ds:schemaRef ds:uri="http://schemas.openxmlformats.org/officeDocument/2006/bibliography"/>
+  </ds:schemaRefs>
+</ds:datastoreItem>
 </file>
</xml_diff>

<commit_message>
final dox edit for the night.
</commit_message>
<xml_diff>
--- a/src/Docs/CMS Manual.docx
+++ b/src/Docs/CMS Manual.docx
@@ -369,7 +369,7 @@
         <w:rPr>
           <w:noProof/>
         </w:rPr>
-        <w:instrText xml:space="preserve"> PAGEREF _Toc289038305 \h </w:instrText>
+        <w:instrText xml:space="preserve"> PAGEREF _Toc289040725 \h </w:instrText>
       </w:r>
       <w:r>
         <w:rPr>
@@ -445,7 +445,7 @@
         <w:rPr>
           <w:noProof/>
         </w:rPr>
-        <w:instrText xml:space="preserve"> PAGEREF _Toc289038306 \h </w:instrText>
+        <w:instrText xml:space="preserve"> PAGEREF _Toc289040726 \h </w:instrText>
       </w:r>
       <w:r>
         <w:rPr>
@@ -521,7 +521,7 @@
         <w:rPr>
           <w:noProof/>
         </w:rPr>
-        <w:instrText xml:space="preserve"> PAGEREF _Toc289038307 \h </w:instrText>
+        <w:instrText xml:space="preserve"> PAGEREF _Toc289040727 \h </w:instrText>
       </w:r>
       <w:r>
         <w:rPr>
@@ -597,7 +597,7 @@
         <w:rPr>
           <w:noProof/>
         </w:rPr>
-        <w:instrText xml:space="preserve"> PAGEREF _Toc289038308 \h </w:instrText>
+        <w:instrText xml:space="preserve"> PAGEREF _Toc289040728 \h </w:instrText>
       </w:r>
       <w:r>
         <w:rPr>
@@ -673,7 +673,7 @@
         <w:rPr>
           <w:noProof/>
         </w:rPr>
-        <w:instrText xml:space="preserve"> PAGEREF _Toc289038309 \h </w:instrText>
+        <w:instrText xml:space="preserve"> PAGEREF _Toc289040729 \h </w:instrText>
       </w:r>
       <w:r>
         <w:rPr>
@@ -749,7 +749,7 @@
         <w:rPr>
           <w:noProof/>
         </w:rPr>
-        <w:instrText xml:space="preserve"> PAGEREF _Toc289038310 \h </w:instrText>
+        <w:instrText xml:space="preserve"> PAGEREF _Toc289040730 \h </w:instrText>
       </w:r>
       <w:r>
         <w:rPr>
@@ -825,7 +825,7 @@
         <w:rPr>
           <w:noProof/>
         </w:rPr>
-        <w:instrText xml:space="preserve"> PAGEREF _Toc289038311 \h </w:instrText>
+        <w:instrText xml:space="preserve"> PAGEREF _Toc289040731 \h </w:instrText>
       </w:r>
       <w:r>
         <w:rPr>
@@ -901,7 +901,7 @@
         <w:rPr>
           <w:noProof/>
         </w:rPr>
-        <w:instrText xml:space="preserve"> PAGEREF _Toc289038312 \h </w:instrText>
+        <w:instrText xml:space="preserve"> PAGEREF _Toc289040732 \h </w:instrText>
       </w:r>
       <w:r>
         <w:rPr>
@@ -977,7 +977,7 @@
         <w:rPr>
           <w:noProof/>
         </w:rPr>
-        <w:instrText xml:space="preserve"> PAGEREF _Toc289038313 \h </w:instrText>
+        <w:instrText xml:space="preserve"> PAGEREF _Toc289040733 \h </w:instrText>
       </w:r>
       <w:r>
         <w:rPr>
@@ -1053,7 +1053,7 @@
         <w:rPr>
           <w:noProof/>
         </w:rPr>
-        <w:instrText xml:space="preserve"> PAGEREF _Toc289038314 \h </w:instrText>
+        <w:instrText xml:space="preserve"> PAGEREF _Toc289040734 \h </w:instrText>
       </w:r>
       <w:r>
         <w:rPr>
@@ -1129,7 +1129,7 @@
         <w:rPr>
           <w:noProof/>
         </w:rPr>
-        <w:instrText xml:space="preserve"> PAGEREF _Toc289038315 \h </w:instrText>
+        <w:instrText xml:space="preserve"> PAGEREF _Toc289040735 \h </w:instrText>
       </w:r>
       <w:r>
         <w:rPr>
@@ -1205,7 +1205,7 @@
         <w:rPr>
           <w:noProof/>
         </w:rPr>
-        <w:instrText xml:space="preserve"> PAGEREF _Toc289038316 \h </w:instrText>
+        <w:instrText xml:space="preserve"> PAGEREF _Toc289040736 \h </w:instrText>
       </w:r>
       <w:r>
         <w:rPr>
@@ -1263,7 +1263,7 @@
         <w:rPr>
           <w:noProof/>
         </w:rPr>
-        <w:t>Provide at least three complete examples with actual data, actual messages, screen shots, etc.  (Note: Your Acceptance Test Cases are likely candidates)</w:t>
+        <w:t>Logging in</w:t>
       </w:r>
       <w:r>
         <w:rPr>
@@ -1281,7 +1281,7 @@
         <w:rPr>
           <w:noProof/>
         </w:rPr>
-        <w:instrText xml:space="preserve"> PAGEREF _Toc289038317 \h </w:instrText>
+        <w:instrText xml:space="preserve"> PAGEREF _Toc289040737 \h </w:instrText>
       </w:r>
       <w:r>
         <w:rPr>
@@ -1309,9 +1309,9 @@
     </w:p>
     <w:p>
       <w:pPr>
-        <w:pStyle w:val="TOC1"/>
-        <w:tabs>
-          <w:tab w:val="left" w:pos="432"/>
+        <w:pStyle w:val="TOC2"/>
+        <w:tabs>
+          <w:tab w:val="left" w:pos="1000"/>
         </w:tabs>
         <w:rPr>
           <w:rFonts w:asciiTheme="minorHAnsi" w:eastAsiaTheme="minorEastAsia" w:hAnsiTheme="minorHAnsi" w:cstheme="minorBidi"/>
@@ -1324,7 +1324,7 @@
         <w:rPr>
           <w:noProof/>
         </w:rPr>
-        <w:t>5.</w:t>
+        <w:t>4.2</w:t>
       </w:r>
       <w:r>
         <w:rPr>
@@ -1339,7 +1339,7 @@
         <w:rPr>
           <w:noProof/>
         </w:rPr>
-        <w:t>Detailed View of System</w:t>
+        <w:t>Submitting a MO</w:t>
       </w:r>
       <w:r>
         <w:rPr>
@@ -1357,7 +1357,7 @@
         <w:rPr>
           <w:noProof/>
         </w:rPr>
-        <w:instrText xml:space="preserve"> PAGEREF _Toc289038318 \h </w:instrText>
+        <w:instrText xml:space="preserve"> PAGEREF _Toc289040738 \h </w:instrText>
       </w:r>
       <w:r>
         <w:rPr>
@@ -1400,7 +1400,7 @@
         <w:rPr>
           <w:noProof/>
         </w:rPr>
-        <w:t>5.1</w:t>
+        <w:t>4.3</w:t>
       </w:r>
       <w:r>
         <w:rPr>
@@ -1415,7 +1415,7 @@
         <w:rPr>
           <w:noProof/>
         </w:rPr>
-        <w:t>Django</w:t>
+        <w:t>Updating personal information</w:t>
       </w:r>
       <w:r>
         <w:rPr>
@@ -1433,7 +1433,7 @@
         <w:rPr>
           <w:noProof/>
         </w:rPr>
-        <w:instrText xml:space="preserve"> PAGEREF _Toc289038319 \h </w:instrText>
+        <w:instrText xml:space="preserve"> PAGEREF _Toc289040739 \h </w:instrText>
       </w:r>
       <w:r>
         <w:rPr>
@@ -1461,9 +1461,9 @@
     </w:p>
     <w:p>
       <w:pPr>
-        <w:pStyle w:val="TOC2"/>
-        <w:tabs>
-          <w:tab w:val="left" w:pos="1000"/>
+        <w:pStyle w:val="TOC1"/>
+        <w:tabs>
+          <w:tab w:val="left" w:pos="432"/>
         </w:tabs>
         <w:rPr>
           <w:rFonts w:asciiTheme="minorHAnsi" w:eastAsiaTheme="minorEastAsia" w:hAnsiTheme="minorHAnsi" w:cstheme="minorBidi"/>
@@ -1476,7 +1476,7 @@
         <w:rPr>
           <w:noProof/>
         </w:rPr>
-        <w:t>5.2</w:t>
+        <w:t>5.</w:t>
       </w:r>
       <w:r>
         <w:rPr>
@@ -1491,7 +1491,7 @@
         <w:rPr>
           <w:noProof/>
         </w:rPr>
-        <w:t>The Company Management System</w:t>
+        <w:t>Detailed View of System</w:t>
       </w:r>
       <w:r>
         <w:rPr>
@@ -1509,7 +1509,7 @@
         <w:rPr>
           <w:noProof/>
         </w:rPr>
-        <w:instrText xml:space="preserve"> PAGEREF _Toc289038320 \h </w:instrText>
+        <w:instrText xml:space="preserve"> PAGEREF _Toc289040740 \h </w:instrText>
       </w:r>
       <w:r>
         <w:rPr>
@@ -1537,7 +1537,10 @@
     </w:p>
     <w:p>
       <w:pPr>
-        <w:pStyle w:val="TOC3"/>
+        <w:pStyle w:val="TOC2"/>
+        <w:tabs>
+          <w:tab w:val="left" w:pos="1000"/>
+        </w:tabs>
         <w:rPr>
           <w:rFonts w:asciiTheme="minorHAnsi" w:eastAsiaTheme="minorEastAsia" w:hAnsiTheme="minorHAnsi" w:cstheme="minorBidi"/>
           <w:noProof/>
@@ -1549,7 +1552,7 @@
         <w:rPr>
           <w:noProof/>
         </w:rPr>
-        <w:t>5.2.1</w:t>
+        <w:t>5.1</w:t>
       </w:r>
       <w:r>
         <w:rPr>
@@ -1564,7 +1567,7 @@
         <w:rPr>
           <w:noProof/>
         </w:rPr>
-        <w:t>MID</w:t>
+        <w:t>Django</w:t>
       </w:r>
       <w:r>
         <w:rPr>
@@ -1582,7 +1585,7 @@
         <w:rPr>
           <w:noProof/>
         </w:rPr>
-        <w:instrText xml:space="preserve"> PAGEREF _Toc289038321 \h </w:instrText>
+        <w:instrText xml:space="preserve"> PAGEREF _Toc289040741 \h </w:instrText>
       </w:r>
       <w:r>
         <w:rPr>
@@ -1610,7 +1613,10 @@
     </w:p>
     <w:p>
       <w:pPr>
-        <w:pStyle w:val="TOC3"/>
+        <w:pStyle w:val="TOC2"/>
+        <w:tabs>
+          <w:tab w:val="left" w:pos="1000"/>
+        </w:tabs>
         <w:rPr>
           <w:rFonts w:asciiTheme="minorHAnsi" w:eastAsiaTheme="minorEastAsia" w:hAnsiTheme="minorHAnsi" w:cstheme="minorBidi"/>
           <w:noProof/>
@@ -1622,7 +1628,7 @@
         <w:rPr>
           <w:noProof/>
         </w:rPr>
-        <w:t>5.2.2</w:t>
+        <w:t>5.2</w:t>
       </w:r>
       <w:r>
         <w:rPr>
@@ -1637,7 +1643,7 @@
         <w:rPr>
           <w:noProof/>
         </w:rPr>
-        <w:t>Bravo Inspection</w:t>
+        <w:t>The Company Management System</w:t>
       </w:r>
       <w:r>
         <w:rPr>
@@ -1655,7 +1661,7 @@
         <w:rPr>
           <w:noProof/>
         </w:rPr>
-        <w:instrText xml:space="preserve"> PAGEREF _Toc289038322 \h </w:instrText>
+        <w:instrText xml:space="preserve"> PAGEREF _Toc289040742 \h </w:instrText>
       </w:r>
       <w:r>
         <w:rPr>
@@ -1695,7 +1701,7 @@
         <w:rPr>
           <w:noProof/>
         </w:rPr>
-        <w:t>5.2.3</w:t>
+        <w:t>5.2.1</w:t>
       </w:r>
       <w:r>
         <w:rPr>
@@ -1710,7 +1716,7 @@
         <w:rPr>
           <w:noProof/>
         </w:rPr>
-        <w:t>Company Watch</w:t>
+        <w:t>MID</w:t>
       </w:r>
       <w:r>
         <w:rPr>
@@ -1728,7 +1734,7 @@
         <w:rPr>
           <w:noProof/>
         </w:rPr>
-        <w:instrText xml:space="preserve"> PAGEREF _Toc289038323 \h </w:instrText>
+        <w:instrText xml:space="preserve"> PAGEREF _Toc289040743 \h </w:instrText>
       </w:r>
       <w:r>
         <w:rPr>
@@ -1745,7 +1751,7 @@
         <w:rPr>
           <w:noProof/>
         </w:rPr>
-        <w:t>5</w:t>
+        <w:t>4</w:t>
       </w:r>
       <w:r>
         <w:rPr>
@@ -1768,7 +1774,7 @@
         <w:rPr>
           <w:noProof/>
         </w:rPr>
-        <w:t>5.2.4</w:t>
+        <w:t>5.2.2</w:t>
       </w:r>
       <w:r>
         <w:rPr>
@@ -1783,7 +1789,7 @@
         <w:rPr>
           <w:noProof/>
         </w:rPr>
-        <w:t>Form1</w:t>
+        <w:t>Bravo Inspection</w:t>
       </w:r>
       <w:r>
         <w:rPr>
@@ -1801,7 +1807,7 @@
         <w:rPr>
           <w:noProof/>
         </w:rPr>
-        <w:instrText xml:space="preserve"> PAGEREF _Toc289038324 \h </w:instrText>
+        <w:instrText xml:space="preserve"> PAGEREF _Toc289040744 \h </w:instrText>
       </w:r>
       <w:r>
         <w:rPr>
@@ -1818,7 +1824,7 @@
         <w:rPr>
           <w:noProof/>
         </w:rPr>
-        <w:t>5</w:t>
+        <w:t>6</w:t>
       </w:r>
       <w:r>
         <w:rPr>
@@ -1841,7 +1847,7 @@
         <w:rPr>
           <w:noProof/>
         </w:rPr>
-        <w:t>5.2.5</w:t>
+        <w:t>5.2.3</w:t>
       </w:r>
       <w:r>
         <w:rPr>
@@ -1856,7 +1862,7 @@
         <w:rPr>
           <w:noProof/>
         </w:rPr>
-        <w:t>Medical Chits</w:t>
+        <w:t>Company Watch</w:t>
       </w:r>
       <w:r>
         <w:rPr>
@@ -1874,7 +1880,7 @@
         <w:rPr>
           <w:noProof/>
         </w:rPr>
-        <w:instrText xml:space="preserve"> PAGEREF _Toc289038325 \h </w:instrText>
+        <w:instrText xml:space="preserve"> PAGEREF _Toc289040745 \h </w:instrText>
       </w:r>
       <w:r>
         <w:rPr>
@@ -1891,7 +1897,7 @@
         <w:rPr>
           <w:noProof/>
         </w:rPr>
-        <w:t>6</w:t>
+        <w:t>7</w:t>
       </w:r>
       <w:r>
         <w:rPr>
@@ -1914,7 +1920,7 @@
         <w:rPr>
           <w:noProof/>
         </w:rPr>
-        <w:t>5.2.6</w:t>
+        <w:t>5.2.4</w:t>
       </w:r>
       <w:r>
         <w:rPr>
@@ -1929,7 +1935,7 @@
         <w:rPr>
           <w:noProof/>
         </w:rPr>
-        <w:t>Accountability</w:t>
+        <w:t>Form1</w:t>
       </w:r>
       <w:r>
         <w:rPr>
@@ -1947,7 +1953,7 @@
         <w:rPr>
           <w:noProof/>
         </w:rPr>
-        <w:instrText xml:space="preserve"> PAGEREF _Toc289038326 \h </w:instrText>
+        <w:instrText xml:space="preserve"> PAGEREF _Toc289040746 \h </w:instrText>
       </w:r>
       <w:r>
         <w:rPr>
@@ -1964,7 +1970,7 @@
         <w:rPr>
           <w:noProof/>
         </w:rPr>
-        <w:t>6</w:t>
+        <w:t>8</w:t>
       </w:r>
       <w:r>
         <w:rPr>
@@ -1987,7 +1993,7 @@
         <w:rPr>
           <w:noProof/>
         </w:rPr>
-        <w:t>5.2.7</w:t>
+        <w:t>5.2.5</w:t>
       </w:r>
       <w:r>
         <w:rPr>
@@ -2002,7 +2008,7 @@
         <w:rPr>
           <w:noProof/>
         </w:rPr>
-        <w:t>Movement Orders</w:t>
+        <w:t>Medical Chits</w:t>
       </w:r>
       <w:r>
         <w:rPr>
@@ -2020,7 +2026,7 @@
         <w:rPr>
           <w:noProof/>
         </w:rPr>
-        <w:instrText xml:space="preserve"> PAGEREF _Toc289038327 \h </w:instrText>
+        <w:instrText xml:space="preserve"> PAGEREF _Toc289040747 \h </w:instrText>
       </w:r>
       <w:r>
         <w:rPr>
@@ -2037,7 +2043,7 @@
         <w:rPr>
           <w:noProof/>
         </w:rPr>
-        <w:t>6</w:t>
+        <w:t>9</w:t>
       </w:r>
       <w:r>
         <w:rPr>
@@ -2060,7 +2066,7 @@
         <w:rPr>
           <w:noProof/>
         </w:rPr>
-        <w:t>5.2.8</w:t>
+        <w:t>5.2.6</w:t>
       </w:r>
       <w:r>
         <w:rPr>
@@ -2075,7 +2081,7 @@
         <w:rPr>
           <w:noProof/>
         </w:rPr>
-        <w:t>ORM chits</w:t>
+        <w:t>Accountability</w:t>
       </w:r>
       <w:r>
         <w:rPr>
@@ -2093,7 +2099,7 @@
         <w:rPr>
           <w:noProof/>
         </w:rPr>
-        <w:instrText xml:space="preserve"> PAGEREF _Toc289038328 \h </w:instrText>
+        <w:instrText xml:space="preserve"> PAGEREF _Toc289040748 \h </w:instrText>
       </w:r>
       <w:r>
         <w:rPr>
@@ -2110,7 +2116,7 @@
         <w:rPr>
           <w:noProof/>
         </w:rPr>
-        <w:t>6</w:t>
+        <w:t>10</w:t>
       </w:r>
       <w:r>
         <w:rPr>
@@ -2133,7 +2139,7 @@
         <w:rPr>
           <w:noProof/>
         </w:rPr>
-        <w:t>5.2.9</w:t>
+        <w:t>5.2.7</w:t>
       </w:r>
       <w:r>
         <w:rPr>
@@ -2148,7 +2154,7 @@
         <w:rPr>
           <w:noProof/>
         </w:rPr>
-        <w:t>Special Request Chits</w:t>
+        <w:t>Movement Orders</w:t>
       </w:r>
       <w:r>
         <w:rPr>
@@ -2166,7 +2172,7 @@
         <w:rPr>
           <w:noProof/>
         </w:rPr>
-        <w:instrText xml:space="preserve"> PAGEREF _Toc289038329 \h </w:instrText>
+        <w:instrText xml:space="preserve"> PAGEREF _Toc289040749 \h </w:instrText>
       </w:r>
       <w:r>
         <w:rPr>
@@ -2183,7 +2189,7 @@
         <w:rPr>
           <w:noProof/>
         </w:rPr>
-        <w:t>6</w:t>
+        <w:t>11</w:t>
       </w:r>
       <w:r>
         <w:rPr>
@@ -2206,7 +2212,7 @@
         <w:rPr>
           <w:noProof/>
         </w:rPr>
-        <w:t>5.2.10</w:t>
+        <w:t>5.2.8</w:t>
       </w:r>
       <w:r>
         <w:rPr>
@@ -2221,7 +2227,7 @@
         <w:rPr>
           <w:noProof/>
         </w:rPr>
-        <w:t>Uniform Inspections</w:t>
+        <w:t>ORM chits</w:t>
       </w:r>
       <w:r>
         <w:rPr>
@@ -2239,7 +2245,7 @@
         <w:rPr>
           <w:noProof/>
         </w:rPr>
-        <w:instrText xml:space="preserve"> PAGEREF _Toc289038330 \h </w:instrText>
+        <w:instrText xml:space="preserve"> PAGEREF _Toc289040750 \h </w:instrText>
       </w:r>
       <w:r>
         <w:rPr>
@@ -2256,7 +2262,7 @@
         <w:rPr>
           <w:noProof/>
         </w:rPr>
-        <w:t>6</w:t>
+        <w:t>12</w:t>
       </w:r>
       <w:r>
         <w:rPr>
@@ -2279,7 +2285,7 @@
         <w:rPr>
           <w:noProof/>
         </w:rPr>
-        <w:t>5.2.11</w:t>
+        <w:t>5.2.9</w:t>
       </w:r>
       <w:r>
         <w:rPr>
@@ -2294,7 +2300,7 @@
         <w:rPr>
           <w:noProof/>
         </w:rPr>
-        <w:t>Weekends</w:t>
+        <w:t>Special Request Chits</w:t>
       </w:r>
       <w:r>
         <w:rPr>
@@ -2312,7 +2318,7 @@
         <w:rPr>
           <w:noProof/>
         </w:rPr>
-        <w:instrText xml:space="preserve"> PAGEREF _Toc289038331 \h </w:instrText>
+        <w:instrText xml:space="preserve"> PAGEREF _Toc289040751 \h </w:instrText>
       </w:r>
       <w:r>
         <w:rPr>
@@ -2329,7 +2335,7 @@
         <w:rPr>
           <w:noProof/>
         </w:rPr>
-        <w:t>6</w:t>
+        <w:t>12</w:t>
       </w:r>
       <w:r>
         <w:rPr>
@@ -2352,7 +2358,7 @@
         <w:rPr>
           <w:noProof/>
         </w:rPr>
-        <w:t>5.2.12</w:t>
+        <w:t>5.2.10</w:t>
       </w:r>
       <w:r>
         <w:rPr>
@@ -2367,7 +2373,7 @@
         <w:rPr>
           <w:noProof/>
         </w:rPr>
-        <w:t>0800 Report</w:t>
+        <w:t>Uniform Inspections</w:t>
       </w:r>
       <w:r>
         <w:rPr>
@@ -2385,7 +2391,7 @@
         <w:rPr>
           <w:noProof/>
         </w:rPr>
-        <w:instrText xml:space="preserve"> PAGEREF _Toc289038332 \h </w:instrText>
+        <w:instrText xml:space="preserve"> PAGEREF _Toc289040752 \h </w:instrText>
       </w:r>
       <w:r>
         <w:rPr>
@@ -2402,7 +2408,7 @@
         <w:rPr>
           <w:noProof/>
         </w:rPr>
-        <w:t>6</w:t>
+        <w:t>13</w:t>
       </w:r>
       <w:r>
         <w:rPr>
@@ -2413,10 +2419,7 @@
     </w:p>
     <w:p>
       <w:pPr>
-        <w:pStyle w:val="TOC1"/>
-        <w:tabs>
-          <w:tab w:val="left" w:pos="432"/>
-        </w:tabs>
+        <w:pStyle w:val="TOC3"/>
         <w:rPr>
           <w:rFonts w:asciiTheme="minorHAnsi" w:eastAsiaTheme="minorEastAsia" w:hAnsiTheme="minorHAnsi" w:cstheme="minorBidi"/>
           <w:noProof/>
@@ -2428,7 +2431,7 @@
         <w:rPr>
           <w:noProof/>
         </w:rPr>
-        <w:t>6.</w:t>
+        <w:t>5.2.11</w:t>
       </w:r>
       <w:r>
         <w:rPr>
@@ -2443,7 +2446,7 @@
         <w:rPr>
           <w:noProof/>
         </w:rPr>
-        <w:t>Index</w:t>
+        <w:t>Weekends</w:t>
       </w:r>
       <w:r>
         <w:rPr>
@@ -2461,7 +2464,7 @@
         <w:rPr>
           <w:noProof/>
         </w:rPr>
-        <w:instrText xml:space="preserve"> PAGEREF _Toc289038333 \h </w:instrText>
+        <w:instrText xml:space="preserve"> PAGEREF _Toc289040753 \h </w:instrText>
       </w:r>
       <w:r>
         <w:rPr>
@@ -2478,7 +2481,7 @@
         <w:rPr>
           <w:noProof/>
         </w:rPr>
-        <w:t>6</w:t>
+        <w:t>14</w:t>
       </w:r>
       <w:r>
         <w:rPr>
@@ -2489,7 +2492,7 @@
     </w:p>
     <w:p>
       <w:pPr>
-        <w:pStyle w:val="TOC2"/>
+        <w:pStyle w:val="TOC3"/>
         <w:rPr>
           <w:rFonts w:asciiTheme="minorHAnsi" w:eastAsiaTheme="minorEastAsia" w:hAnsiTheme="minorHAnsi" w:cstheme="minorBidi"/>
           <w:noProof/>
@@ -2501,135 +2504,229 @@
         <w:rPr>
           <w:noProof/>
         </w:rPr>
-        <w:t>6.1</w:t>
-      </w:r>
-      <w:r>
-        <w:rPr>
-          <w:noProof/>
-        </w:rPr>
-        <w:tab/>
-      </w:r>
-      <w:r>
-        <w:rPr>
-          <w:noProof/>
-        </w:rPr>
-        <w:fldChar w:fldCharType="begin"/>
-      </w:r>
-      <w:r>
-        <w:rPr>
-          <w:noProof/>
-        </w:rPr>
-        <w:instrText xml:space="preserve"> PAGEREF _Toc289038334 \h </w:instrText>
-      </w:r>
-      <w:r>
-        <w:rPr>
-          <w:noProof/>
-        </w:rPr>
-      </w:r>
-      <w:r>
-        <w:rPr>
-          <w:noProof/>
-        </w:rPr>
-        <w:fldChar w:fldCharType="separate"/>
-      </w:r>
-      <w:r>
-        <w:rPr>
-          <w:noProof/>
-        </w:rPr>
-        <w:t>6</w:t>
-      </w:r>
-      <w:r>
-        <w:rPr>
-          <w:noProof/>
-        </w:rPr>
-        <w:fldChar w:fldCharType="end"/>
-      </w:r>
-    </w:p>
-    <w:p>
-      <w:pPr>
-        <w:pStyle w:val="TOC1"/>
-        <w:tabs>
-          <w:tab w:val="left" w:pos="432"/>
-        </w:tabs>
+        <w:t>5.2.12</w:t>
+      </w:r>
+      <w:r>
         <w:rPr>
           <w:rFonts w:asciiTheme="minorHAnsi" w:eastAsiaTheme="minorEastAsia" w:hAnsiTheme="minorHAnsi" w:cstheme="minorBidi"/>
           <w:noProof/>
           <w:sz w:val="22"/>
           <w:szCs w:val="22"/>
         </w:rPr>
-      </w:pPr>
-      <w:r>
-        <w:rPr>
-          <w:noProof/>
-        </w:rPr>
-        <w:t>7.</w:t>
-      </w:r>
-      <w:r>
+        <w:tab/>
+      </w:r>
+      <w:r>
+        <w:rPr>
+          <w:noProof/>
+        </w:rPr>
+        <w:t>0800 Report</w:t>
+      </w:r>
+      <w:r>
+        <w:rPr>
+          <w:noProof/>
+        </w:rPr>
+        <w:tab/>
+      </w:r>
+      <w:r>
+        <w:rPr>
+          <w:noProof/>
+        </w:rPr>
+        <w:fldChar w:fldCharType="begin"/>
+      </w:r>
+      <w:r>
+        <w:rPr>
+          <w:noProof/>
+        </w:rPr>
+        <w:instrText xml:space="preserve"> PAGEREF _Toc289040754 \h </w:instrText>
+      </w:r>
+      <w:r>
+        <w:rPr>
+          <w:noProof/>
+        </w:rPr>
+      </w:r>
+      <w:r>
+        <w:rPr>
+          <w:noProof/>
+        </w:rPr>
+        <w:fldChar w:fldCharType="separate"/>
+      </w:r>
+      <w:r>
+        <w:rPr>
+          <w:noProof/>
+        </w:rPr>
+        <w:t>15</w:t>
+      </w:r>
+      <w:r>
+        <w:rPr>
+          <w:noProof/>
+        </w:rPr>
+        <w:fldChar w:fldCharType="end"/>
+      </w:r>
+    </w:p>
+    <w:p>
+      <w:pPr>
+        <w:pStyle w:val="TOC1"/>
+        <w:tabs>
+          <w:tab w:val="left" w:pos="432"/>
+        </w:tabs>
         <w:rPr>
           <w:rFonts w:asciiTheme="minorHAnsi" w:eastAsiaTheme="minorEastAsia" w:hAnsiTheme="minorHAnsi" w:cstheme="minorBidi"/>
           <w:noProof/>
           <w:sz w:val="22"/>
           <w:szCs w:val="22"/>
         </w:rPr>
-        <w:tab/>
-      </w:r>
-      <w:r>
-        <w:rPr>
-          <w:noProof/>
-        </w:rPr>
-        <w:t>Appendices</w:t>
-      </w:r>
-      <w:r>
-        <w:rPr>
-          <w:noProof/>
-        </w:rPr>
-        <w:tab/>
-      </w:r>
-      <w:r>
-        <w:rPr>
-          <w:noProof/>
-        </w:rPr>
-        <w:fldChar w:fldCharType="begin"/>
-      </w:r>
-      <w:r>
-        <w:rPr>
-          <w:noProof/>
-        </w:rPr>
-        <w:instrText xml:space="preserve"> PAGEREF _Toc289038335 \h </w:instrText>
-      </w:r>
-      <w:r>
-        <w:rPr>
-          <w:noProof/>
-        </w:rPr>
-      </w:r>
-      <w:r>
-        <w:rPr>
-          <w:noProof/>
-        </w:rPr>
-        <w:fldChar w:fldCharType="separate"/>
-      </w:r>
-      <w:r>
-        <w:rPr>
-          <w:noProof/>
-        </w:rPr>
-        <w:t>6</w:t>
-      </w:r>
-      <w:r>
-        <w:rPr>
-          <w:noProof/>
-        </w:rPr>
-        <w:fldChar w:fldCharType="end"/>
-      </w:r>
-    </w:p>
-    <w:p>
-      <w:pPr>
-        <w:pStyle w:val="TOC2"/>
+      </w:pPr>
+      <w:r>
+        <w:rPr>
+          <w:noProof/>
+        </w:rPr>
+        <w:t>6.</w:t>
+      </w:r>
+      <w:r>
         <w:rPr>
           <w:rFonts w:asciiTheme="minorHAnsi" w:eastAsiaTheme="minorEastAsia" w:hAnsiTheme="minorHAnsi" w:cstheme="minorBidi"/>
           <w:noProof/>
           <w:sz w:val="22"/>
           <w:szCs w:val="22"/>
         </w:rPr>
+        <w:tab/>
+      </w:r>
+      <w:r>
+        <w:rPr>
+          <w:noProof/>
+        </w:rPr>
+        <w:t>Index</w:t>
+      </w:r>
+      <w:r>
+        <w:rPr>
+          <w:noProof/>
+        </w:rPr>
+        <w:tab/>
+      </w:r>
+      <w:r>
+        <w:rPr>
+          <w:noProof/>
+        </w:rPr>
+        <w:fldChar w:fldCharType="begin"/>
+      </w:r>
+      <w:r>
+        <w:rPr>
+          <w:noProof/>
+        </w:rPr>
+        <w:instrText xml:space="preserve"> PAGEREF _Toc289040755 \h </w:instrText>
+      </w:r>
+      <w:r>
+        <w:rPr>
+          <w:noProof/>
+        </w:rPr>
+      </w:r>
+      <w:r>
+        <w:rPr>
+          <w:noProof/>
+        </w:rPr>
+        <w:fldChar w:fldCharType="separate"/>
+      </w:r>
+      <w:r>
+        <w:rPr>
+          <w:noProof/>
+        </w:rPr>
+        <w:t>16</w:t>
+      </w:r>
+      <w:r>
+        <w:rPr>
+          <w:noProof/>
+        </w:rPr>
+        <w:fldChar w:fldCharType="end"/>
+      </w:r>
+    </w:p>
+    <w:p>
+      <w:pPr>
+        <w:pStyle w:val="TOC1"/>
+        <w:tabs>
+          <w:tab w:val="left" w:pos="432"/>
+        </w:tabs>
+        <w:rPr>
+          <w:rFonts w:asciiTheme="minorHAnsi" w:eastAsiaTheme="minorEastAsia" w:hAnsiTheme="minorHAnsi" w:cstheme="minorBidi"/>
+          <w:noProof/>
+          <w:sz w:val="22"/>
+          <w:szCs w:val="22"/>
+        </w:rPr>
+      </w:pPr>
+      <w:r>
+        <w:rPr>
+          <w:noProof/>
+        </w:rPr>
+        <w:t>7.</w:t>
+      </w:r>
+      <w:r>
+        <w:rPr>
+          <w:rFonts w:asciiTheme="minorHAnsi" w:eastAsiaTheme="minorEastAsia" w:hAnsiTheme="minorHAnsi" w:cstheme="minorBidi"/>
+          <w:noProof/>
+          <w:sz w:val="22"/>
+          <w:szCs w:val="22"/>
+        </w:rPr>
+        <w:tab/>
+      </w:r>
+      <w:r>
+        <w:rPr>
+          <w:noProof/>
+        </w:rPr>
+        <w:t>Appendices</w:t>
+      </w:r>
+      <w:r>
+        <w:rPr>
+          <w:noProof/>
+        </w:rPr>
+        <w:tab/>
+      </w:r>
+      <w:r>
+        <w:rPr>
+          <w:noProof/>
+        </w:rPr>
+        <w:fldChar w:fldCharType="begin"/>
+      </w:r>
+      <w:r>
+        <w:rPr>
+          <w:noProof/>
+        </w:rPr>
+        <w:instrText xml:space="preserve"> PAGEREF _Toc289040756 \h </w:instrText>
+      </w:r>
+      <w:r>
+        <w:rPr>
+          <w:noProof/>
+        </w:rPr>
+      </w:r>
+      <w:r>
+        <w:rPr>
+          <w:noProof/>
+        </w:rPr>
+        <w:fldChar w:fldCharType="separate"/>
+      </w:r>
+      <w:r>
+        <w:rPr>
+          <w:noProof/>
+        </w:rPr>
+        <w:t>16</w:t>
+      </w:r>
+      <w:r>
+        <w:rPr>
+          <w:noProof/>
+        </w:rPr>
+        <w:fldChar w:fldCharType="end"/>
+      </w:r>
+    </w:p>
+    <w:p>
+      <w:pPr>
+        <w:pStyle w:val="TOC2"/>
+        <w:tabs>
+          <w:tab w:val="left" w:pos="1000"/>
+        </w:tabs>
+        <w:rPr>
+          <w:rFonts w:asciiTheme="minorHAnsi" w:eastAsiaTheme="minorEastAsia" w:hAnsiTheme="minorHAnsi" w:cstheme="minorBidi"/>
+          <w:noProof/>
+          <w:sz w:val="22"/>
+          <w:szCs w:val="22"/>
+        </w:rPr>
       </w:pPr>
       <w:r>
         <w:rPr>
@@ -2639,7 +2736,10 @@
       </w:r>
       <w:r>
         <w:rPr>
-          <w:noProof/>
+          <w:rFonts w:asciiTheme="minorHAnsi" w:eastAsiaTheme="minorEastAsia" w:hAnsiTheme="minorHAnsi" w:cstheme="minorBidi"/>
+          <w:noProof/>
+          <w:sz w:val="22"/>
+          <w:szCs w:val="22"/>
         </w:rPr>
         <w:tab/>
       </w:r>
@@ -2647,13 +2747,25 @@
         <w:rPr>
           <w:noProof/>
         </w:rPr>
+        <w:t>Troubleshooting/Known Bugs</w:t>
+      </w:r>
+      <w:r>
+        <w:rPr>
+          <w:noProof/>
+        </w:rPr>
+        <w:tab/>
+      </w:r>
+      <w:r>
+        <w:rPr>
+          <w:noProof/>
+        </w:rPr>
         <w:fldChar w:fldCharType="begin"/>
       </w:r>
       <w:r>
         <w:rPr>
           <w:noProof/>
         </w:rPr>
-        <w:instrText xml:space="preserve"> PAGEREF _Toc289038336 \h </w:instrText>
+        <w:instrText xml:space="preserve"> PAGEREF _Toc289040757 \h </w:instrText>
       </w:r>
       <w:r>
         <w:rPr>
@@ -2670,7 +2782,159 @@
         <w:rPr>
           <w:noProof/>
         </w:rPr>
-        <w:t>6</w:t>
+        <w:t>16</w:t>
+      </w:r>
+      <w:r>
+        <w:rPr>
+          <w:noProof/>
+        </w:rPr>
+        <w:fldChar w:fldCharType="end"/>
+      </w:r>
+    </w:p>
+    <w:p>
+      <w:pPr>
+        <w:pStyle w:val="TOC2"/>
+        <w:tabs>
+          <w:tab w:val="left" w:pos="1000"/>
+        </w:tabs>
+        <w:rPr>
+          <w:rFonts w:asciiTheme="minorHAnsi" w:eastAsiaTheme="minorEastAsia" w:hAnsiTheme="minorHAnsi" w:cstheme="minorBidi"/>
+          <w:noProof/>
+          <w:sz w:val="22"/>
+          <w:szCs w:val="22"/>
+        </w:rPr>
+      </w:pPr>
+      <w:r>
+        <w:rPr>
+          <w:noProof/>
+        </w:rPr>
+        <w:t>7.2</w:t>
+      </w:r>
+      <w:r>
+        <w:rPr>
+          <w:rFonts w:asciiTheme="minorHAnsi" w:eastAsiaTheme="minorEastAsia" w:hAnsiTheme="minorHAnsi" w:cstheme="minorBidi"/>
+          <w:noProof/>
+          <w:sz w:val="22"/>
+          <w:szCs w:val="22"/>
+        </w:rPr>
+        <w:tab/>
+      </w:r>
+      <w:r>
+        <w:rPr>
+          <w:noProof/>
+        </w:rPr>
+        <w:t>Maintenance Procedures and Issues</w:t>
+      </w:r>
+      <w:r>
+        <w:rPr>
+          <w:noProof/>
+        </w:rPr>
+        <w:tab/>
+      </w:r>
+      <w:r>
+        <w:rPr>
+          <w:noProof/>
+        </w:rPr>
+        <w:fldChar w:fldCharType="begin"/>
+      </w:r>
+      <w:r>
+        <w:rPr>
+          <w:noProof/>
+        </w:rPr>
+        <w:instrText xml:space="preserve"> PAGEREF _Toc289040758 \h </w:instrText>
+      </w:r>
+      <w:r>
+        <w:rPr>
+          <w:noProof/>
+        </w:rPr>
+      </w:r>
+      <w:r>
+        <w:rPr>
+          <w:noProof/>
+        </w:rPr>
+        <w:fldChar w:fldCharType="separate"/>
+      </w:r>
+      <w:r>
+        <w:rPr>
+          <w:noProof/>
+        </w:rPr>
+        <w:t>16</w:t>
+      </w:r>
+      <w:r>
+        <w:rPr>
+          <w:noProof/>
+        </w:rPr>
+        <w:fldChar w:fldCharType="end"/>
+      </w:r>
+    </w:p>
+    <w:p>
+      <w:pPr>
+        <w:pStyle w:val="TOC2"/>
+        <w:tabs>
+          <w:tab w:val="left" w:pos="1000"/>
+        </w:tabs>
+        <w:rPr>
+          <w:rFonts w:asciiTheme="minorHAnsi" w:eastAsiaTheme="minorEastAsia" w:hAnsiTheme="minorHAnsi" w:cstheme="minorBidi"/>
+          <w:noProof/>
+          <w:sz w:val="22"/>
+          <w:szCs w:val="22"/>
+        </w:rPr>
+      </w:pPr>
+      <w:r>
+        <w:rPr>
+          <w:noProof/>
+        </w:rPr>
+        <w:t>7.3</w:t>
+      </w:r>
+      <w:r>
+        <w:rPr>
+          <w:rFonts w:asciiTheme="minorHAnsi" w:eastAsiaTheme="minorEastAsia" w:hAnsiTheme="minorHAnsi" w:cstheme="minorBidi"/>
+          <w:noProof/>
+          <w:sz w:val="22"/>
+          <w:szCs w:val="22"/>
+        </w:rPr>
+        <w:tab/>
+      </w:r>
+      <w:r>
+        <w:rPr>
+          <w:noProof/>
+        </w:rPr>
+        <w:t>Developers’ Information</w:t>
+      </w:r>
+      <w:r>
+        <w:rPr>
+          <w:noProof/>
+        </w:rPr>
+        <w:tab/>
+      </w:r>
+      <w:r>
+        <w:rPr>
+          <w:noProof/>
+        </w:rPr>
+        <w:fldChar w:fldCharType="begin"/>
+      </w:r>
+      <w:r>
+        <w:rPr>
+          <w:noProof/>
+        </w:rPr>
+        <w:instrText xml:space="preserve"> PAGEREF _Toc289040759 \h </w:instrText>
+      </w:r>
+      <w:r>
+        <w:rPr>
+          <w:noProof/>
+        </w:rPr>
+      </w:r>
+      <w:r>
+        <w:rPr>
+          <w:noProof/>
+        </w:rPr>
+        <w:fldChar w:fldCharType="separate"/>
+      </w:r>
+      <w:r>
+        <w:rPr>
+          <w:noProof/>
+        </w:rPr>
+        <w:t>16</w:t>
       </w:r>
       <w:r>
         <w:rPr>
@@ -2706,7 +2970,7 @@
           <w:numId w:val="36"/>
         </w:numPr>
       </w:pPr>
-      <w:bookmarkStart w:id="0" w:name="_Toc289038305"/>
+      <w:bookmarkStart w:id="0" w:name="_Toc289040725"/>
       <w:r>
         <w:t>Customer’s Feedback</w:t>
       </w:r>
@@ -2724,7 +2988,7 @@
       <w:pPr>
         <w:pStyle w:val="Heading1"/>
       </w:pPr>
-      <w:bookmarkStart w:id="1" w:name="_Toc289038306"/>
+      <w:bookmarkStart w:id="1" w:name="_Toc289040726"/>
       <w:r>
         <w:t>System Introduction</w:t>
       </w:r>
@@ -2734,7 +2998,7 @@
       <w:pPr>
         <w:pStyle w:val="Heading2"/>
       </w:pPr>
-      <w:bookmarkStart w:id="2" w:name="_Toc289038307"/>
+      <w:bookmarkStart w:id="2" w:name="_Toc289040727"/>
       <w:r>
         <w:t>Purpose</w:t>
       </w:r>
@@ -2778,7 +3042,7 @@
       <w:pPr>
         <w:pStyle w:val="Heading2"/>
       </w:pPr>
-      <w:bookmarkStart w:id="3" w:name="_Toc289038308"/>
+      <w:bookmarkStart w:id="3" w:name="_Toc289040728"/>
       <w:r>
         <w:t>General Overview</w:t>
       </w:r>
@@ -2860,7 +3124,7 @@
       <w:pPr>
         <w:pStyle w:val="Heading2"/>
       </w:pPr>
-      <w:bookmarkStart w:id="4" w:name="_Toc289038309"/>
+      <w:bookmarkStart w:id="4" w:name="_Toc289040729"/>
       <w:r>
         <w:t>Customer and Technical Advisor Information</w:t>
       </w:r>
@@ -2999,7 +3263,7 @@
       <w:pPr>
         <w:pStyle w:val="Heading1"/>
       </w:pPr>
-      <w:bookmarkStart w:id="5" w:name="_Toc289038310"/>
+      <w:bookmarkStart w:id="5" w:name="_Toc289040730"/>
       <w:r>
         <w:t xml:space="preserve">System </w:t>
       </w:r>
@@ -3012,7 +3276,7 @@
       <w:pPr>
         <w:pStyle w:val="Heading2"/>
       </w:pPr>
-      <w:bookmarkStart w:id="6" w:name="_Toc289038311"/>
+      <w:bookmarkStart w:id="6" w:name="_Toc289040731"/>
       <w:r>
         <w:t>Location</w:t>
       </w:r>
@@ -3076,7 +3340,7 @@
       <w:pPr>
         <w:pStyle w:val="Heading2"/>
       </w:pPr>
-      <w:bookmarkStart w:id="7" w:name="_Toc289038312"/>
+      <w:bookmarkStart w:id="7" w:name="_Toc289040732"/>
       <w:r>
         <w:t>Administrative</w:t>
       </w:r>
@@ -3136,7 +3400,7 @@
       <w:pPr>
         <w:pStyle w:val="Heading1"/>
       </w:pPr>
-      <w:bookmarkStart w:id="8" w:name="_Toc289038313"/>
+      <w:bookmarkStart w:id="8" w:name="_Toc289040733"/>
       <w:r>
         <w:t>High Level View of System</w:t>
       </w:r>
@@ -3146,7 +3410,7 @@
       <w:pPr>
         <w:pStyle w:val="Heading2"/>
       </w:pPr>
-      <w:bookmarkStart w:id="9" w:name="_Toc289038314"/>
+      <w:bookmarkStart w:id="9" w:name="_Toc289040734"/>
       <w:r>
         <w:t>Django</w:t>
       </w:r>
@@ -3233,7 +3497,7 @@
       <w:pPr>
         <w:pStyle w:val="Heading2"/>
       </w:pPr>
-      <w:bookmarkStart w:id="10" w:name="_Toc289038315"/>
+      <w:bookmarkStart w:id="10" w:name="_Toc289040735"/>
       <w:r>
         <w:t>The Company Management System</w:t>
       </w:r>
@@ -3296,7 +3560,7 @@
       <w:pPr>
         <w:pStyle w:val="Heading1"/>
       </w:pPr>
-      <w:bookmarkStart w:id="11" w:name="_Toc289038316"/>
+      <w:bookmarkStart w:id="11" w:name="_Toc289040736"/>
       <w:r>
         <w:t>Quick Start Tutorial</w:t>
       </w:r>
@@ -3304,49 +3568,113 @@
     </w:p>
     <w:p>
       <w:pPr>
+        <w:ind w:left="720"/>
+      </w:pPr>
+      <w:r>
+        <w:t xml:space="preserve">The fundamental paradigm here is that the user interface is supposed to be intuitive.  If </w:t>
+      </w:r>
+      <w:r>
+        <w:t>direct instruction is required, then the development team failed.</w:t>
+      </w:r>
+    </w:p>
+    <w:p>
+      <w:pPr>
         <w:pStyle w:val="Heading2"/>
       </w:pPr>
-      <w:bookmarkStart w:id="12" w:name="_Toc289038317"/>
-      <w:r>
-        <w:t>Provide at least three complete examples with actual data, actual messages, screen shots, etc.  (Note: Your Acceptance Test Cases are likely candidates)</w:t>
+      <w:bookmarkStart w:id="12" w:name="_Toc289040737"/>
+      <w:r>
+        <w:t>Logging in</w:t>
       </w:r>
       <w:bookmarkEnd w:id="12"/>
     </w:p>
+    <w:p>
+      <w:pPr>
+        <w:ind w:left="720"/>
+      </w:pPr>
+      <w:r>
+        <w:t>Reference section</w:t>
+      </w:r>
+      <w:r>
+        <w:t xml:space="preserve"> 5.</w:t>
+      </w:r>
+      <w:r>
+        <w:t>2</w:t>
+      </w:r>
+      <w:r>
+        <w:t>.1</w:t>
+      </w:r>
+    </w:p>
+    <w:p>
+      <w:pPr>
+        <w:pStyle w:val="Heading2"/>
+      </w:pPr>
+      <w:bookmarkStart w:id="13" w:name="_Toc289040738"/>
+      <w:r>
+        <w:t>Submitting a MO</w:t>
+      </w:r>
+      <w:bookmarkEnd w:id="13"/>
+    </w:p>
+    <w:p>
+      <w:pPr>
+        <w:ind w:left="720"/>
+      </w:pPr>
+      <w:r>
+        <w:t>Reference section</w:t>
+      </w:r>
+      <w:r>
+        <w:t xml:space="preserve"> 5.2</w:t>
+      </w:r>
+      <w:r>
+        <w:t>.1</w:t>
+      </w:r>
+    </w:p>
+    <w:p>
+      <w:pPr>
+        <w:pStyle w:val="Heading2"/>
+      </w:pPr>
+      <w:bookmarkStart w:id="14" w:name="_Toc289040739"/>
+      <w:r>
+        <w:t>Updating personal information</w:t>
+      </w:r>
+      <w:bookmarkEnd w:id="14"/>
+    </w:p>
+    <w:p>
+      <w:pPr>
+        <w:ind w:left="720"/>
+      </w:pPr>
+      <w:r>
+        <w:t>Reference section</w:t>
+      </w:r>
+      <w:r>
+        <w:t xml:space="preserve"> 5.2</w:t>
+      </w:r>
+      <w:r>
+        <w:t>.1</w:t>
+      </w:r>
+    </w:p>
     <w:p/>
     <w:p>
       <w:pPr>
         <w:pStyle w:val="Heading1"/>
       </w:pPr>
-      <w:bookmarkStart w:id="13" w:name="_Toc289038318"/>
+      <w:bookmarkStart w:id="15" w:name="_Toc289040740"/>
       <w:r>
         <w:t>Detailed View of System</w:t>
       </w:r>
-      <w:bookmarkEnd w:id="13"/>
-    </w:p>
-    <w:p>
-      <w:pPr>
-        <w:rPr>
-          <w:i/>
-          <w:u w:val="single"/>
-        </w:rPr>
-      </w:pPr>
-      <w:r>
-        <w:rPr>
-          <w:i/>
-          <w:u w:val="single"/>
-        </w:rPr>
-        <w:t xml:space="preserve"> Include a hierarchical decomposition (and discussion) of your product. Include (and refer to) your system-wide UML Detailed Class Diagram to aid your discussion.  Have at least: one section per input/output screen or menu, with a subsection for each button/dial/menu, and a discussion of each of the various subsystems comprising your software system. Include screen captures of the system in operation where appropriate. This section should be detailed enough so that if someone wanted to modify your system, they could use this part of the manual as the place to start their maintenance activities.</w:t>
-      </w:r>
+      <w:bookmarkEnd w:id="15"/>
     </w:p>
     <w:p>
       <w:pPr>
         <w:pStyle w:val="Heading2"/>
       </w:pPr>
-      <w:bookmarkStart w:id="14" w:name="_Toc289038319"/>
+      <w:r>
+        <w:t xml:space="preserve"> </w:t>
+      </w:r>
+      <w:bookmarkStart w:id="16" w:name="_Toc289040741"/>
       <w:r>
         <w:t>Django</w:t>
       </w:r>
-      <w:bookmarkEnd w:id="14"/>
+      <w:bookmarkEnd w:id="16"/>
     </w:p>
     <w:p>
       <w:pPr>
@@ -3374,11 +3702,11 @@
       <w:pPr>
         <w:pStyle w:val="Heading2"/>
       </w:pPr>
-      <w:bookmarkStart w:id="15" w:name="_Toc289038320"/>
+      <w:bookmarkStart w:id="17" w:name="_Toc289040742"/>
       <w:r>
         <w:t>The Company Management System</w:t>
       </w:r>
-      <w:bookmarkEnd w:id="15"/>
+      <w:bookmarkEnd w:id="17"/>
     </w:p>
     <w:p>
       <w:pPr>
@@ -3401,11 +3729,11 @@
       <w:pPr>
         <w:pStyle w:val="Heading3"/>
       </w:pPr>
-      <w:bookmarkStart w:id="16" w:name="_Toc289038321"/>
+      <w:bookmarkStart w:id="18" w:name="_Toc289040743"/>
       <w:r>
         <w:t>MID</w:t>
       </w:r>
-      <w:bookmarkEnd w:id="16"/>
+      <w:bookmarkEnd w:id="18"/>
       <w:r>
         <w:t xml:space="preserve"> </w:t>
       </w:r>
@@ -3424,7 +3752,19 @@
         <w:t xml:space="preserve">  The user is able to change applicable data within this module as well.</w:t>
       </w:r>
       <w:r>
-        <w:t xml:space="preserve">  This module also handles logging in and out as it is directly tied to the individual.</w:t>
+        <w:t xml:space="preserve">  This module also handles logging in and out</w:t>
+      </w:r>
+      <w:r>
+        <w:t>,</w:t>
+      </w:r>
+      <w:r>
+        <w:t xml:space="preserve"> as </w:t>
+      </w:r>
+      <w:r>
+        <w:t xml:space="preserve">that functionality </w:t>
+      </w:r>
+      <w:r>
+        <w:t>is directly tied to the individual.</w:t>
       </w:r>
     </w:p>
     <w:p>
@@ -3495,12 +3835,894 @@
       <w:r>
         <w:t>Login Screen</w:t>
       </w:r>
-    </w:p>
+      <w:r>
+        <w:t>.  Input username and password.</w:t>
+      </w:r>
+    </w:p>
+    <w:p/>
     <w:p>
       <w:pPr>
         <w:ind w:left="720"/>
       </w:pPr>
     </w:p>
+    <w:p>
+      <w:pPr>
+        <w:ind w:left="720"/>
+      </w:pPr>
+      <w:r>
+        <w:rPr>
+          <w:noProof/>
+        </w:rPr>
+        <w:drawing>
+          <wp:inline distT="0" distB="0" distL="0" distR="0">
+            <wp:extent cx="3648710" cy="3070860"/>
+            <wp:effectExtent l="19050" t="0" r="8890" b="0"/>
+            <wp:docPr id="16" name="Picture 9" descr="C:\Users\mlaws\DEV\EclipseWorkspace\cms\src\Docs\screen shots\personalinfo1.jpg"/>
+            <wp:cNvGraphicFramePr>
+              <a:graphicFrameLocks xmlns:a="http://schemas.openxmlformats.org/drawingml/2006/main" noChangeAspect="1"/>
+            </wp:cNvGraphicFramePr>
+            <a:graphic xmlns:a="http://schemas.openxmlformats.org/drawingml/2006/main">
+              <a:graphicData uri="http://schemas.openxmlformats.org/drawingml/2006/picture">
+                <pic:pic xmlns:pic="http://schemas.openxmlformats.org/drawingml/2006/picture">
+                  <pic:nvPicPr>
+                    <pic:cNvPr id="0" name="Picture 9" descr="C:\Users\mlaws\DEV\EclipseWorkspace\cms\src\Docs\screen shots\personalinfo1.jpg"/>
+                    <pic:cNvPicPr>
+                      <a:picLocks noChangeAspect="1" noChangeArrowheads="1"/>
+                    </pic:cNvPicPr>
+                  </pic:nvPicPr>
+                  <pic:blipFill>
+                    <a:blip r:embed="rId14" cstate="print"/>
+                    <a:srcRect/>
+                    <a:stretch>
+                      <a:fillRect/>
+                    </a:stretch>
+                  </pic:blipFill>
+                  <pic:spPr bwMode="auto">
+                    <a:xfrm>
+                      <a:off x="0" y="0"/>
+                      <a:ext cx="3648710" cy="3070860"/>
+                    </a:xfrm>
+                    <a:prstGeom prst="rect">
+                      <a:avLst/>
+                    </a:prstGeom>
+                    <a:noFill/>
+                    <a:ln w="9525">
+                      <a:noFill/>
+                      <a:miter lim="800000"/>
+                      <a:headEnd/>
+                      <a:tailEnd/>
+                    </a:ln>
+                  </pic:spPr>
+                </pic:pic>
+              </a:graphicData>
+            </a:graphic>
+          </wp:inline>
+        </w:drawing>
+      </w:r>
+    </w:p>
+    <w:p>
+      <w:pPr>
+        <w:ind w:left="720"/>
+      </w:pPr>
+      <w:r>
+        <w:t>Modify personal information</w:t>
+      </w:r>
+    </w:p>
+    <w:p>
+      <w:pPr>
+        <w:ind w:left="720"/>
+      </w:pPr>
+      <w:r>
+        <w:rPr>
+          <w:noProof/>
+        </w:rPr>
+        <w:lastRenderedPageBreak/>
+        <w:drawing>
+          <wp:inline distT="0" distB="0" distL="0" distR="0">
+            <wp:extent cx="3709670" cy="3114040"/>
+            <wp:effectExtent l="19050" t="0" r="5080" b="0"/>
+            <wp:docPr id="17" name="Picture 10" descr="C:\Users\mlaws\DEV\EclipseWorkspace\cms\src\Docs\screen shots\changepass1.jpg"/>
+            <wp:cNvGraphicFramePr>
+              <a:graphicFrameLocks xmlns:a="http://schemas.openxmlformats.org/drawingml/2006/main" noChangeAspect="1"/>
+            </wp:cNvGraphicFramePr>
+            <a:graphic xmlns:a="http://schemas.openxmlformats.org/drawingml/2006/main">
+              <a:graphicData uri="http://schemas.openxmlformats.org/drawingml/2006/picture">
+                <pic:pic xmlns:pic="http://schemas.openxmlformats.org/drawingml/2006/picture">
+                  <pic:nvPicPr>
+                    <pic:cNvPr id="0" name="Picture 10" descr="C:\Users\mlaws\DEV\EclipseWorkspace\cms\src\Docs\screen shots\changepass1.jpg"/>
+                    <pic:cNvPicPr>
+                      <a:picLocks noChangeAspect="1" noChangeArrowheads="1"/>
+                    </pic:cNvPicPr>
+                  </pic:nvPicPr>
+                  <pic:blipFill>
+                    <a:blip r:embed="rId15" cstate="print"/>
+                    <a:srcRect/>
+                    <a:stretch>
+                      <a:fillRect/>
+                    </a:stretch>
+                  </pic:blipFill>
+                  <pic:spPr bwMode="auto">
+                    <a:xfrm>
+                      <a:off x="0" y="0"/>
+                      <a:ext cx="3709670" cy="3114040"/>
+                    </a:xfrm>
+                    <a:prstGeom prst="rect">
+                      <a:avLst/>
+                    </a:prstGeom>
+                    <a:noFill/>
+                    <a:ln w="9525">
+                      <a:noFill/>
+                      <a:miter lim="800000"/>
+                      <a:headEnd/>
+                      <a:tailEnd/>
+                    </a:ln>
+                  </pic:spPr>
+                </pic:pic>
+              </a:graphicData>
+            </a:graphic>
+          </wp:inline>
+        </w:drawing>
+      </w:r>
+    </w:p>
+    <w:p>
+      <w:pPr>
+        <w:ind w:left="720"/>
+      </w:pPr>
+      <w:r>
+        <w:t>Change password</w:t>
+      </w:r>
+    </w:p>
+    <w:p>
+      <w:pPr>
+        <w:ind w:left="720"/>
+      </w:pPr>
+    </w:p>
+    <w:p>
+      <w:pPr>
+        <w:pStyle w:val="Heading3"/>
+      </w:pPr>
+      <w:bookmarkStart w:id="19" w:name="_Toc289040744"/>
+      <w:r>
+        <w:t>Bravo Inspection</w:t>
+      </w:r>
+      <w:bookmarkEnd w:id="19"/>
+    </w:p>
+    <w:p>
+      <w:pPr>
+        <w:ind w:left="720"/>
+      </w:pPr>
+      <w:r>
+        <w:t xml:space="preserve">This application handles entering and reviewing bravo room inspections.  It is </w:t>
+      </w:r>
+      <w:r>
+        <w:t xml:space="preserve">designed on </w:t>
+      </w:r>
+      <w:proofErr w:type="gramStart"/>
+      <w:r>
+        <w:t>a per</w:t>
+      </w:r>
+      <w:proofErr w:type="gramEnd"/>
+      <w:r>
+        <w:t xml:space="preserve"> room, per company basis.</w:t>
+      </w:r>
+      <w:r>
+        <w:t xml:space="preserve">  T</w:t>
+      </w:r>
+      <w:r>
+        <w:t>his is demonstrated in figure # and figure #.</w:t>
+      </w:r>
+    </w:p>
+    <w:p>
+      <w:pPr>
+        <w:ind w:left="720"/>
+      </w:pPr>
+      <w:r>
+        <w:rPr>
+          <w:noProof/>
+        </w:rPr>
+        <w:drawing>
+          <wp:inline distT="0" distB="0" distL="0" distR="0">
+            <wp:extent cx="3619500" cy="3028950"/>
+            <wp:effectExtent l="19050" t="0" r="0" b="0"/>
+            <wp:docPr id="10" name="Picture 9" descr="bravo-1.jpg"/>
+            <wp:cNvGraphicFramePr>
+              <a:graphicFrameLocks xmlns:a="http://schemas.openxmlformats.org/drawingml/2006/main" noChangeAspect="1"/>
+            </wp:cNvGraphicFramePr>
+            <a:graphic xmlns:a="http://schemas.openxmlformats.org/drawingml/2006/main">
+              <a:graphicData uri="http://schemas.openxmlformats.org/drawingml/2006/picture">
+                <pic:pic xmlns:pic="http://schemas.openxmlformats.org/drawingml/2006/picture">
+                  <pic:nvPicPr>
+                    <pic:cNvPr id="0" name="bravo-1.jpg"/>
+                    <pic:cNvPicPr/>
+                  </pic:nvPicPr>
+                  <pic:blipFill>
+                    <a:blip r:embed="rId16" cstate="print"/>
+                    <a:stretch>
+                      <a:fillRect/>
+                    </a:stretch>
+                  </pic:blipFill>
+                  <pic:spPr>
+                    <a:xfrm>
+                      <a:off x="0" y="0"/>
+                      <a:ext cx="3619500" cy="3028950"/>
+                    </a:xfrm>
+                    <a:prstGeom prst="rect">
+                      <a:avLst/>
+                    </a:prstGeom>
+                  </pic:spPr>
+                </pic:pic>
+              </a:graphicData>
+            </a:graphic>
+          </wp:inline>
+        </w:drawing>
+      </w:r>
+    </w:p>
+    <w:p>
+      <w:pPr>
+        <w:ind w:left="720"/>
+      </w:pPr>
+      <w:r>
+        <w:t>Find a room to inspect</w:t>
+      </w:r>
+    </w:p>
+    <w:p>
+      <w:pPr>
+        <w:ind w:left="720"/>
+      </w:pPr>
+    </w:p>
+    <w:p>
+      <w:pPr>
+        <w:ind w:left="720"/>
+      </w:pPr>
+      <w:r>
+        <w:rPr>
+          <w:noProof/>
+        </w:rPr>
+        <w:lastRenderedPageBreak/>
+        <w:drawing>
+          <wp:inline distT="0" distB="0" distL="0" distR="0">
+            <wp:extent cx="3619500" cy="3057525"/>
+            <wp:effectExtent l="19050" t="0" r="0" b="0"/>
+            <wp:docPr id="11" name="Picture 10" descr="bravo-2.jpg"/>
+            <wp:cNvGraphicFramePr>
+              <a:graphicFrameLocks xmlns:a="http://schemas.openxmlformats.org/drawingml/2006/main" noChangeAspect="1"/>
+            </wp:cNvGraphicFramePr>
+            <a:graphic xmlns:a="http://schemas.openxmlformats.org/drawingml/2006/main">
+              <a:graphicData uri="http://schemas.openxmlformats.org/drawingml/2006/picture">
+                <pic:pic xmlns:pic="http://schemas.openxmlformats.org/drawingml/2006/picture">
+                  <pic:nvPicPr>
+                    <pic:cNvPr id="0" name="bravo-2.jpg"/>
+                    <pic:cNvPicPr/>
+                  </pic:nvPicPr>
+                  <pic:blipFill>
+                    <a:blip r:embed="rId17" cstate="print"/>
+                    <a:stretch>
+                      <a:fillRect/>
+                    </a:stretch>
+                  </pic:blipFill>
+                  <pic:spPr>
+                    <a:xfrm>
+                      <a:off x="0" y="0"/>
+                      <a:ext cx="3619500" cy="3057525"/>
+                    </a:xfrm>
+                    <a:prstGeom prst="rect">
+                      <a:avLst/>
+                    </a:prstGeom>
+                  </pic:spPr>
+                </pic:pic>
+              </a:graphicData>
+            </a:graphic>
+          </wp:inline>
+        </w:drawing>
+      </w:r>
+    </w:p>
+    <w:p>
+      <w:pPr>
+        <w:ind w:left="720"/>
+      </w:pPr>
+      <w:r>
+        <w:t>Uncheck the stuff that was hit.</w:t>
+      </w:r>
+    </w:p>
+    <w:p>
+      <w:pPr>
+        <w:ind w:left="720"/>
+      </w:pPr>
+    </w:p>
+    <w:p>
+      <w:pPr>
+        <w:ind w:left="720"/>
+      </w:pPr>
+      <w:r>
+        <w:rPr>
+          <w:noProof/>
+        </w:rPr>
+        <w:drawing>
+          <wp:inline distT="0" distB="0" distL="0" distR="0">
+            <wp:extent cx="3619500" cy="3048000"/>
+            <wp:effectExtent l="19050" t="0" r="0" b="0"/>
+            <wp:docPr id="1" name="Picture 0" descr="bravo-3.jpg"/>
+            <wp:cNvGraphicFramePr>
+              <a:graphicFrameLocks xmlns:a="http://schemas.openxmlformats.org/drawingml/2006/main" noChangeAspect="1"/>
+            </wp:cNvGraphicFramePr>
+            <a:graphic xmlns:a="http://schemas.openxmlformats.org/drawingml/2006/main">
+              <a:graphicData uri="http://schemas.openxmlformats.org/drawingml/2006/picture">
+                <pic:pic xmlns:pic="http://schemas.openxmlformats.org/drawingml/2006/picture">
+                  <pic:nvPicPr>
+                    <pic:cNvPr id="0" name="bravo-3.jpg"/>
+                    <pic:cNvPicPr/>
+                  </pic:nvPicPr>
+                  <pic:blipFill>
+                    <a:blip r:embed="rId18" cstate="print"/>
+                    <a:stretch>
+                      <a:fillRect/>
+                    </a:stretch>
+                  </pic:blipFill>
+                  <pic:spPr>
+                    <a:xfrm>
+                      <a:off x="0" y="0"/>
+                      <a:ext cx="3619500" cy="3048000"/>
+                    </a:xfrm>
+                    <a:prstGeom prst="rect">
+                      <a:avLst/>
+                    </a:prstGeom>
+                  </pic:spPr>
+                </pic:pic>
+              </a:graphicData>
+            </a:graphic>
+          </wp:inline>
+        </w:drawing>
+      </w:r>
+    </w:p>
+    <w:p>
+      <w:pPr>
+        <w:ind w:left="720"/>
+      </w:pPr>
+      <w:r>
+        <w:t xml:space="preserve">Review </w:t>
+      </w:r>
+      <w:proofErr w:type="gramStart"/>
+      <w:r>
+        <w:t>the who</w:t>
+      </w:r>
+      <w:proofErr w:type="gramEnd"/>
+      <w:r>
+        <w:t>/what/when of the inspection</w:t>
+      </w:r>
+    </w:p>
+    <w:p>
+      <w:pPr>
+        <w:ind w:left="720"/>
+      </w:pPr>
+    </w:p>
+    <w:p>
+      <w:pPr>
+        <w:pStyle w:val="Heading3"/>
+      </w:pPr>
+      <w:bookmarkStart w:id="20" w:name="_Toc289040745"/>
+      <w:r>
+        <w:t>Company Watch</w:t>
+      </w:r>
+      <w:bookmarkEnd w:id="20"/>
+    </w:p>
+    <w:p>
+      <w:pPr>
+        <w:ind w:left="720"/>
+      </w:pPr>
+      <w:r>
+        <w:t xml:space="preserve">This application provides functionality for the company to maintain a digital </w:t>
+      </w:r>
+      <w:proofErr w:type="spellStart"/>
+      <w:r>
+        <w:t>watchbill</w:t>
+      </w:r>
+      <w:proofErr w:type="spellEnd"/>
+      <w:r>
+        <w:t xml:space="preserve"> and logbook for C</w:t>
+      </w:r>
+      <w:r>
+        <w:t>MOD, ACDO, and CDO</w:t>
+      </w:r>
+      <w:r>
+        <w:t>.</w:t>
+      </w:r>
+    </w:p>
+    <w:p>
+      <w:pPr>
+        <w:ind w:left="720"/>
+      </w:pPr>
+    </w:p>
+    <w:p>
+      <w:pPr>
+        <w:ind w:left="720"/>
+      </w:pPr>
+      <w:r>
+        <w:rPr>
+          <w:noProof/>
+        </w:rPr>
+        <w:lastRenderedPageBreak/>
+        <w:drawing>
+          <wp:inline distT="0" distB="0" distL="0" distR="0">
+            <wp:extent cx="3810000" cy="3200400"/>
+            <wp:effectExtent l="19050" t="0" r="0" b="0"/>
+            <wp:docPr id="18" name="Picture 17" descr="figure #.jpg"/>
+            <wp:cNvGraphicFramePr>
+              <a:graphicFrameLocks xmlns:a="http://schemas.openxmlformats.org/drawingml/2006/main" noChangeAspect="1"/>
+            </wp:cNvGraphicFramePr>
+            <a:graphic xmlns:a="http://schemas.openxmlformats.org/drawingml/2006/main">
+              <a:graphicData uri="http://schemas.openxmlformats.org/drawingml/2006/picture">
+                <pic:pic xmlns:pic="http://schemas.openxmlformats.org/drawingml/2006/picture">
+                  <pic:nvPicPr>
+                    <pic:cNvPr id="0" name="figure #.jpg"/>
+                    <pic:cNvPicPr/>
+                  </pic:nvPicPr>
+                  <pic:blipFill>
+                    <a:blip r:embed="rId19" cstate="print"/>
+                    <a:stretch>
+                      <a:fillRect/>
+                    </a:stretch>
+                  </pic:blipFill>
+                  <pic:spPr>
+                    <a:xfrm>
+                      <a:off x="0" y="0"/>
+                      <a:ext cx="3810000" cy="3200400"/>
+                    </a:xfrm>
+                    <a:prstGeom prst="rect">
+                      <a:avLst/>
+                    </a:prstGeom>
+                  </pic:spPr>
+                </pic:pic>
+              </a:graphicData>
+            </a:graphic>
+          </wp:inline>
+        </w:drawing>
+      </w:r>
+    </w:p>
+    <w:p>
+      <w:pPr>
+        <w:ind w:left="720"/>
+      </w:pPr>
+      <w:r>
+        <w:t>Digital logbook</w:t>
+      </w:r>
+    </w:p>
+    <w:p>
+      <w:pPr>
+        <w:ind w:left="720"/>
+      </w:pPr>
+    </w:p>
+    <w:p>
+      <w:pPr>
+        <w:ind w:left="720"/>
+      </w:pPr>
+      <w:r>
+        <w:drawing>
+          <wp:inline distT="0" distB="0" distL="0" distR="0">
+            <wp:extent cx="3810000" cy="3200400"/>
+            <wp:effectExtent l="19050" t="0" r="0" b="0"/>
+            <wp:docPr id="19" name="Picture 17" descr="figure #.jpg"/>
+            <wp:cNvGraphicFramePr>
+              <a:graphicFrameLocks xmlns:a="http://schemas.openxmlformats.org/drawingml/2006/main" noChangeAspect="1"/>
+            </wp:cNvGraphicFramePr>
+            <a:graphic xmlns:a="http://schemas.openxmlformats.org/drawingml/2006/main">
+              <a:graphicData uri="http://schemas.openxmlformats.org/drawingml/2006/picture">
+                <pic:pic xmlns:pic="http://schemas.openxmlformats.org/drawingml/2006/picture">
+                  <pic:nvPicPr>
+                    <pic:cNvPr id="0" name="figure #.jpg"/>
+                    <pic:cNvPicPr/>
+                  </pic:nvPicPr>
+                  <pic:blipFill>
+                    <a:blip r:embed="rId19" cstate="print"/>
+                    <a:stretch>
+                      <a:fillRect/>
+                    </a:stretch>
+                  </pic:blipFill>
+                  <pic:spPr>
+                    <a:xfrm>
+                      <a:off x="0" y="0"/>
+                      <a:ext cx="3810000" cy="3200400"/>
+                    </a:xfrm>
+                    <a:prstGeom prst="rect">
+                      <a:avLst/>
+                    </a:prstGeom>
+                  </pic:spPr>
+                </pic:pic>
+              </a:graphicData>
+            </a:graphic>
+          </wp:inline>
+        </w:drawing>
+      </w:r>
+    </w:p>
+    <w:p>
+      <w:pPr>
+        <w:ind w:left="720"/>
+      </w:pPr>
+      <w:proofErr w:type="spellStart"/>
+      <w:r>
+        <w:t>Watchbill</w:t>
+      </w:r>
+      <w:proofErr w:type="spellEnd"/>
+    </w:p>
+    <w:p>
+      <w:pPr>
+        <w:pStyle w:val="Heading3"/>
+      </w:pPr>
+      <w:bookmarkStart w:id="21" w:name="_Toc289040746"/>
+      <w:r>
+        <w:t>Form1</w:t>
+      </w:r>
+      <w:bookmarkEnd w:id="21"/>
+    </w:p>
+    <w:p>
+      <w:pPr>
+        <w:ind w:left="720"/>
+      </w:pPr>
+      <w:r>
+        <w:t xml:space="preserve">This application handles the creation and storage of Form 1’s.  </w:t>
+      </w:r>
+    </w:p>
+    <w:p>
+      <w:pPr>
+        <w:ind w:left="720"/>
+      </w:pPr>
+    </w:p>
+    <w:p>
+      <w:pPr>
+        <w:ind w:left="720"/>
+      </w:pPr>
+      <w:r>
+        <w:rPr>
+          <w:noProof/>
+        </w:rPr>
+        <w:lastRenderedPageBreak/>
+        <w:drawing>
+          <wp:inline distT="0" distB="0" distL="0" distR="0">
+            <wp:extent cx="3648075" cy="3076575"/>
+            <wp:effectExtent l="19050" t="0" r="9525" b="0"/>
+            <wp:docPr id="2" name="Picture 1" descr="form1-1.jpg"/>
+            <wp:cNvGraphicFramePr>
+              <a:graphicFrameLocks xmlns:a="http://schemas.openxmlformats.org/drawingml/2006/main" noChangeAspect="1"/>
+            </wp:cNvGraphicFramePr>
+            <a:graphic xmlns:a="http://schemas.openxmlformats.org/drawingml/2006/main">
+              <a:graphicData uri="http://schemas.openxmlformats.org/drawingml/2006/picture">
+                <pic:pic xmlns:pic="http://schemas.openxmlformats.org/drawingml/2006/picture">
+                  <pic:nvPicPr>
+                    <pic:cNvPr id="0" name="form1-1.jpg"/>
+                    <pic:cNvPicPr/>
+                  </pic:nvPicPr>
+                  <pic:blipFill>
+                    <a:blip r:embed="rId20" cstate="print"/>
+                    <a:stretch>
+                      <a:fillRect/>
+                    </a:stretch>
+                  </pic:blipFill>
+                  <pic:spPr>
+                    <a:xfrm>
+                      <a:off x="0" y="0"/>
+                      <a:ext cx="3648075" cy="3076575"/>
+                    </a:xfrm>
+                    <a:prstGeom prst="rect">
+                      <a:avLst/>
+                    </a:prstGeom>
+                  </pic:spPr>
+                </pic:pic>
+              </a:graphicData>
+            </a:graphic>
+          </wp:inline>
+        </w:drawing>
+      </w:r>
+    </w:p>
+    <w:p>
+      <w:pPr>
+        <w:ind w:left="720"/>
+      </w:pPr>
+      <w:r>
+        <w:t>Review Form’s that your login has gotten</w:t>
+      </w:r>
+    </w:p>
+    <w:p>
+      <w:pPr>
+        <w:ind w:left="720"/>
+      </w:pPr>
+    </w:p>
+    <w:p>
+      <w:pPr>
+        <w:ind w:left="720"/>
+      </w:pPr>
+      <w:r>
+        <w:rPr>
+          <w:noProof/>
+        </w:rPr>
+        <w:drawing>
+          <wp:inline distT="0" distB="0" distL="0" distR="0">
+            <wp:extent cx="3648075" cy="3076575"/>
+            <wp:effectExtent l="19050" t="0" r="9525" b="0"/>
+            <wp:docPr id="3" name="Picture 2" descr="form1-2.jpg"/>
+            <wp:cNvGraphicFramePr>
+              <a:graphicFrameLocks xmlns:a="http://schemas.openxmlformats.org/drawingml/2006/main" noChangeAspect="1"/>
+            </wp:cNvGraphicFramePr>
+            <a:graphic xmlns:a="http://schemas.openxmlformats.org/drawingml/2006/main">
+              <a:graphicData uri="http://schemas.openxmlformats.org/drawingml/2006/picture">
+                <pic:pic xmlns:pic="http://schemas.openxmlformats.org/drawingml/2006/picture">
+                  <pic:nvPicPr>
+                    <pic:cNvPr id="0" name="form1-2.jpg"/>
+                    <pic:cNvPicPr/>
+                  </pic:nvPicPr>
+                  <pic:blipFill>
+                    <a:blip r:embed="rId21" cstate="print"/>
+                    <a:stretch>
+                      <a:fillRect/>
+                    </a:stretch>
+                  </pic:blipFill>
+                  <pic:spPr>
+                    <a:xfrm>
+                      <a:off x="0" y="0"/>
+                      <a:ext cx="3648075" cy="3076575"/>
+                    </a:xfrm>
+                    <a:prstGeom prst="rect">
+                      <a:avLst/>
+                    </a:prstGeom>
+                  </pic:spPr>
+                </pic:pic>
+              </a:graphicData>
+            </a:graphic>
+          </wp:inline>
+        </w:drawing>
+      </w:r>
+    </w:p>
+    <w:p>
+      <w:pPr>
+        <w:ind w:left="720"/>
+      </w:pPr>
+      <w:r>
+        <w:t>Input your own form1’s</w:t>
+      </w:r>
+    </w:p>
+    <w:p>
+      <w:pPr>
+        <w:pStyle w:val="ListParagraph"/>
+      </w:pPr>
+    </w:p>
+    <w:p>
+      <w:pPr>
+        <w:pStyle w:val="Heading3"/>
+      </w:pPr>
+      <w:bookmarkStart w:id="22" w:name="_Toc289040747"/>
+      <w:r>
+        <w:t>Medical Chits</w:t>
+      </w:r>
+      <w:bookmarkEnd w:id="22"/>
+    </w:p>
+    <w:p>
+      <w:pPr>
+        <w:ind w:left="720"/>
+      </w:pPr>
+      <w:r>
+        <w:t>This application handles the cre</w:t>
+      </w:r>
+      <w:r>
+        <w:t xml:space="preserve">ation and storage of Form 1’s. </w:t>
+      </w:r>
+    </w:p>
+    <w:p>
+      <w:pPr>
+        <w:ind w:left="720"/>
+      </w:pPr>
+    </w:p>
+    <w:p>
+      <w:pPr>
+        <w:ind w:left="720"/>
+      </w:pPr>
+      <w:r>
+        <w:rPr>
+          <w:noProof/>
+        </w:rPr>
+        <w:lastRenderedPageBreak/>
+        <w:drawing>
+          <wp:inline distT="0" distB="0" distL="0" distR="0">
+            <wp:extent cx="3638550" cy="3048000"/>
+            <wp:effectExtent l="19050" t="0" r="0" b="0"/>
+            <wp:docPr id="4" name="Picture 3" descr="medchit1.jpg"/>
+            <wp:cNvGraphicFramePr>
+              <a:graphicFrameLocks xmlns:a="http://schemas.openxmlformats.org/drawingml/2006/main" noChangeAspect="1"/>
+            </wp:cNvGraphicFramePr>
+            <a:graphic xmlns:a="http://schemas.openxmlformats.org/drawingml/2006/main">
+              <a:graphicData uri="http://schemas.openxmlformats.org/drawingml/2006/picture">
+                <pic:pic xmlns:pic="http://schemas.openxmlformats.org/drawingml/2006/picture">
+                  <pic:nvPicPr>
+                    <pic:cNvPr id="0" name="medchit1.jpg"/>
+                    <pic:cNvPicPr/>
+                  </pic:nvPicPr>
+                  <pic:blipFill>
+                    <a:blip r:embed="rId22" cstate="print"/>
+                    <a:stretch>
+                      <a:fillRect/>
+                    </a:stretch>
+                  </pic:blipFill>
+                  <pic:spPr>
+                    <a:xfrm>
+                      <a:off x="0" y="0"/>
+                      <a:ext cx="3638550" cy="3048000"/>
+                    </a:xfrm>
+                    <a:prstGeom prst="rect">
+                      <a:avLst/>
+                    </a:prstGeom>
+                  </pic:spPr>
+                </pic:pic>
+              </a:graphicData>
+            </a:graphic>
+          </wp:inline>
+        </w:drawing>
+      </w:r>
+    </w:p>
+    <w:p>
+      <w:pPr>
+        <w:ind w:left="720"/>
+      </w:pPr>
+      <w:r>
+        <w:t>The well engineered medical chit page.</w:t>
+      </w:r>
+    </w:p>
+    <w:p/>
+    <w:p>
+      <w:pPr>
+        <w:pStyle w:val="Heading3"/>
+      </w:pPr>
+      <w:bookmarkStart w:id="23" w:name="_Toc289040748"/>
+      <w:r>
+        <w:t>Accountability</w:t>
+      </w:r>
+      <w:bookmarkEnd w:id="23"/>
+    </w:p>
+    <w:p>
+      <w:pPr>
+        <w:ind w:left="720"/>
+      </w:pPr>
+      <w:r>
+        <w:t xml:space="preserve">This application takes care of the accountability of </w:t>
+      </w:r>
+      <w:proofErr w:type="spellStart"/>
+      <w:r>
+        <w:t>Mids</w:t>
+      </w:r>
+      <w:proofErr w:type="spellEnd"/>
+      <w:r>
+        <w:t xml:space="preserve"> for formations, taps, football games, etc.</w:t>
+      </w:r>
+    </w:p>
+    <w:p>
+      <w:pPr>
+        <w:ind w:left="720"/>
+      </w:pPr>
+    </w:p>
+    <w:p>
+      <w:pPr>
+        <w:ind w:left="720"/>
+      </w:pPr>
+      <w:r>
+        <w:drawing>
+          <wp:inline distT="0" distB="0" distL="0" distR="0">
+            <wp:extent cx="3810000" cy="3200400"/>
+            <wp:effectExtent l="19050" t="0" r="0" b="0"/>
+            <wp:docPr id="20" name="Picture 17" descr="figure #.jpg"/>
+            <wp:cNvGraphicFramePr>
+              <a:graphicFrameLocks xmlns:a="http://schemas.openxmlformats.org/drawingml/2006/main" noChangeAspect="1"/>
+            </wp:cNvGraphicFramePr>
+            <a:graphic xmlns:a="http://schemas.openxmlformats.org/drawingml/2006/main">
+              <a:graphicData uri="http://schemas.openxmlformats.org/drawingml/2006/picture">
+                <pic:pic xmlns:pic="http://schemas.openxmlformats.org/drawingml/2006/picture">
+                  <pic:nvPicPr>
+                    <pic:cNvPr id="0" name="figure #.jpg"/>
+                    <pic:cNvPicPr/>
+                  </pic:nvPicPr>
+                  <pic:blipFill>
+                    <a:blip r:embed="rId19" cstate="print"/>
+                    <a:stretch>
+                      <a:fillRect/>
+                    </a:stretch>
+                  </pic:blipFill>
+                  <pic:spPr>
+                    <a:xfrm>
+                      <a:off x="0" y="0"/>
+                      <a:ext cx="3810000" cy="3200400"/>
+                    </a:xfrm>
+                    <a:prstGeom prst="rect">
+                      <a:avLst/>
+                    </a:prstGeom>
+                  </pic:spPr>
+                </pic:pic>
+              </a:graphicData>
+            </a:graphic>
+          </wp:inline>
+        </w:drawing>
+      </w:r>
+    </w:p>
+    <w:p>
+      <w:pPr>
+        <w:ind w:left="720"/>
+      </w:pPr>
+      <w:r>
+        <w:t>Enter accountability for a formation</w:t>
+      </w:r>
+    </w:p>
+    <w:p>
+      <w:pPr>
+        <w:ind w:left="720"/>
+      </w:pPr>
+    </w:p>
+    <w:p>
+      <w:pPr>
+        <w:ind w:left="720"/>
+      </w:pPr>
+      <w:r>
+        <w:lastRenderedPageBreak/>
+        <w:drawing>
+          <wp:inline distT="0" distB="0" distL="0" distR="0">
+            <wp:extent cx="3810000" cy="3200400"/>
+            <wp:effectExtent l="19050" t="0" r="0" b="0"/>
+            <wp:docPr id="21" name="Picture 17" descr="figure #.jpg"/>
+            <wp:cNvGraphicFramePr>
+              <a:graphicFrameLocks xmlns:a="http://schemas.openxmlformats.org/drawingml/2006/main" noChangeAspect="1"/>
+            </wp:cNvGraphicFramePr>
+            <a:graphic xmlns:a="http://schemas.openxmlformats.org/drawingml/2006/main">
+              <a:graphicData uri="http://schemas.openxmlformats.org/drawingml/2006/picture">
+                <pic:pic xmlns:pic="http://schemas.openxmlformats.org/drawingml/2006/picture">
+                  <pic:nvPicPr>
+                    <pic:cNvPr id="0" name="figure #.jpg"/>
+                    <pic:cNvPicPr/>
+                  </pic:nvPicPr>
+                  <pic:blipFill>
+                    <a:blip r:embed="rId19" cstate="print"/>
+                    <a:stretch>
+                      <a:fillRect/>
+                    </a:stretch>
+                  </pic:blipFill>
+                  <pic:spPr>
+                    <a:xfrm>
+                      <a:off x="0" y="0"/>
+                      <a:ext cx="3810000" cy="3200400"/>
+                    </a:xfrm>
+                    <a:prstGeom prst="rect">
+                      <a:avLst/>
+                    </a:prstGeom>
+                  </pic:spPr>
+                </pic:pic>
+              </a:graphicData>
+            </a:graphic>
+          </wp:inline>
+        </w:drawing>
+      </w:r>
+    </w:p>
+    <w:p>
+      <w:pPr>
+        <w:ind w:left="720"/>
+      </w:pPr>
+      <w:r>
+        <w:t>Review accountability for an event.</w:t>
+      </w:r>
+    </w:p>
+    <w:p>
+      <w:pPr>
+        <w:pStyle w:val="Heading3"/>
+      </w:pPr>
+      <w:bookmarkStart w:id="24" w:name="_Toc289040749"/>
+      <w:r>
+        <w:t>Movement Orders</w:t>
+      </w:r>
+      <w:bookmarkEnd w:id="24"/>
+    </w:p>
+    <w:p>
+      <w:pPr>
+        <w:ind w:left="720"/>
+      </w:pPr>
+      <w:r>
+        <w:t>This application allows the user to input and review Movement Orders</w:t>
+      </w:r>
+      <w:r>
+        <w:t>.</w:t>
+      </w:r>
+    </w:p>
+    <w:p/>
     <w:p>
       <w:pPr>
         <w:ind w:left="720"/>
@@ -3513,7 +4735,7 @@
           <wp:inline distT="0" distB="0" distL="0" distR="0">
             <wp:extent cx="3631565" cy="3070860"/>
             <wp:effectExtent l="19050" t="0" r="6985" b="0"/>
-            <wp:docPr id="14" name="Picture 7" descr="C:\Users\mlaws\DEV\EclipseWorkspace\cms\src\Docs\screen shots\mo1.jpg"/>
+            <wp:docPr id="22" name="Picture 7" descr="C:\Users\mlaws\DEV\EclipseWorkspace\cms\src\Docs\screen shots\mo1.jpg"/>
             <wp:cNvGraphicFramePr>
               <a:graphicFrameLocks xmlns:a="http://schemas.openxmlformats.org/drawingml/2006/main" noChangeAspect="1"/>
             </wp:cNvGraphicFramePr>
@@ -3527,7 +4749,7 @@
                     </pic:cNvPicPr>
                   </pic:nvPicPr>
                   <pic:blipFill>
-                    <a:blip r:embed="rId14" cstate="print"/>
+                    <a:blip r:embed="rId23" cstate="print"/>
                     <a:srcRect/>
                     <a:stretch>
                       <a:fillRect/>
@@ -3582,7 +4804,7 @@
           <wp:inline distT="0" distB="0" distL="0" distR="0">
             <wp:extent cx="3640455" cy="3044825"/>
             <wp:effectExtent l="19050" t="0" r="0" b="0"/>
-            <wp:docPr id="15" name="Picture 8" descr="C:\Users\mlaws\DEV\EclipseWorkspace\cms\src\Docs\screen shots\mo2.jpg"/>
+            <wp:docPr id="23" name="Picture 8" descr="C:\Users\mlaws\DEV\EclipseWorkspace\cms\src\Docs\screen shots\mo2.jpg"/>
             <wp:cNvGraphicFramePr>
               <a:graphicFrameLocks xmlns:a="http://schemas.openxmlformats.org/drawingml/2006/main" noChangeAspect="1"/>
             </wp:cNvGraphicFramePr>
@@ -3596,7 +4818,7 @@
                     </pic:cNvPicPr>
                   </pic:nvPicPr>
                   <pic:blipFill>
-                    <a:blip r:embed="rId15" cstate="print"/>
+                    <a:blip r:embed="rId24" cstate="print"/>
                     <a:srcRect/>
                     <a:stretch>
                       <a:fillRect/>
@@ -3635,662 +4857,18 @@
     </w:p>
     <w:p>
       <w:pPr>
-        <w:ind w:left="720"/>
-      </w:pPr>
-    </w:p>
-    <w:p>
-      <w:pPr>
-        <w:ind w:left="720"/>
-      </w:pPr>
-      <w:r>
-        <w:rPr>
-          <w:noProof/>
-        </w:rPr>
-        <w:drawing>
-          <wp:inline distT="0" distB="0" distL="0" distR="0">
-            <wp:extent cx="3648710" cy="3070860"/>
-            <wp:effectExtent l="19050" t="0" r="8890" b="0"/>
-            <wp:docPr id="16" name="Picture 9" descr="C:\Users\mlaws\DEV\EclipseWorkspace\cms\src\Docs\screen shots\personalinfo1.jpg"/>
-            <wp:cNvGraphicFramePr>
-              <a:graphicFrameLocks xmlns:a="http://schemas.openxmlformats.org/drawingml/2006/main" noChangeAspect="1"/>
-            </wp:cNvGraphicFramePr>
-            <a:graphic xmlns:a="http://schemas.openxmlformats.org/drawingml/2006/main">
-              <a:graphicData uri="http://schemas.openxmlformats.org/drawingml/2006/picture">
-                <pic:pic xmlns:pic="http://schemas.openxmlformats.org/drawingml/2006/picture">
-                  <pic:nvPicPr>
-                    <pic:cNvPr id="0" name="Picture 9" descr="C:\Users\mlaws\DEV\EclipseWorkspace\cms\src\Docs\screen shots\personalinfo1.jpg"/>
-                    <pic:cNvPicPr>
-                      <a:picLocks noChangeAspect="1" noChangeArrowheads="1"/>
-                    </pic:cNvPicPr>
-                  </pic:nvPicPr>
-                  <pic:blipFill>
-                    <a:blip r:embed="rId16" cstate="print"/>
-                    <a:srcRect/>
-                    <a:stretch>
-                      <a:fillRect/>
-                    </a:stretch>
-                  </pic:blipFill>
-                  <pic:spPr bwMode="auto">
-                    <a:xfrm>
-                      <a:off x="0" y="0"/>
-                      <a:ext cx="3648710" cy="3070860"/>
-                    </a:xfrm>
-                    <a:prstGeom prst="rect">
-                      <a:avLst/>
-                    </a:prstGeom>
-                    <a:noFill/>
-                    <a:ln w="9525">
-                      <a:noFill/>
-                      <a:miter lim="800000"/>
-                      <a:headEnd/>
-                      <a:tailEnd/>
-                    </a:ln>
-                  </pic:spPr>
-                </pic:pic>
-              </a:graphicData>
-            </a:graphic>
-          </wp:inline>
-        </w:drawing>
-      </w:r>
-    </w:p>
-    <w:p>
-      <w:pPr>
-        <w:ind w:left="720"/>
-      </w:pPr>
-      <w:r>
-        <w:t>Modify personal information</w:t>
-      </w:r>
-    </w:p>
-    <w:p>
-      <w:pPr>
-        <w:ind w:left="720"/>
-      </w:pPr>
-      <w:r>
-        <w:rPr>
-          <w:noProof/>
-        </w:rPr>
-        <w:lastRenderedPageBreak/>
-        <w:drawing>
-          <wp:inline distT="0" distB="0" distL="0" distR="0">
-            <wp:extent cx="3709670" cy="3114040"/>
-            <wp:effectExtent l="19050" t="0" r="5080" b="0"/>
-            <wp:docPr id="17" name="Picture 10" descr="C:\Users\mlaws\DEV\EclipseWorkspace\cms\src\Docs\screen shots\changepass1.jpg"/>
-            <wp:cNvGraphicFramePr>
-              <a:graphicFrameLocks xmlns:a="http://schemas.openxmlformats.org/drawingml/2006/main" noChangeAspect="1"/>
-            </wp:cNvGraphicFramePr>
-            <a:graphic xmlns:a="http://schemas.openxmlformats.org/drawingml/2006/main">
-              <a:graphicData uri="http://schemas.openxmlformats.org/drawingml/2006/picture">
-                <pic:pic xmlns:pic="http://schemas.openxmlformats.org/drawingml/2006/picture">
-                  <pic:nvPicPr>
-                    <pic:cNvPr id="0" name="Picture 10" descr="C:\Users\mlaws\DEV\EclipseWorkspace\cms\src\Docs\screen shots\changepass1.jpg"/>
-                    <pic:cNvPicPr>
-                      <a:picLocks noChangeAspect="1" noChangeArrowheads="1"/>
-                    </pic:cNvPicPr>
-                  </pic:nvPicPr>
-                  <pic:blipFill>
-                    <a:blip r:embed="rId17" cstate="print"/>
-                    <a:srcRect/>
-                    <a:stretch>
-                      <a:fillRect/>
-                    </a:stretch>
-                  </pic:blipFill>
-                  <pic:spPr bwMode="auto">
-                    <a:xfrm>
-                      <a:off x="0" y="0"/>
-                      <a:ext cx="3709670" cy="3114040"/>
-                    </a:xfrm>
-                    <a:prstGeom prst="rect">
-                      <a:avLst/>
-                    </a:prstGeom>
-                    <a:noFill/>
-                    <a:ln w="9525">
-                      <a:noFill/>
-                      <a:miter lim="800000"/>
-                      <a:headEnd/>
-                      <a:tailEnd/>
-                    </a:ln>
-                  </pic:spPr>
-                </pic:pic>
-              </a:graphicData>
-            </a:graphic>
-          </wp:inline>
-        </w:drawing>
-      </w:r>
-    </w:p>
-    <w:p>
-      <w:pPr>
-        <w:ind w:left="720"/>
-      </w:pPr>
-      <w:r>
-        <w:t>Change password</w:t>
-      </w:r>
-    </w:p>
-    <w:p>
-      <w:pPr>
-        <w:ind w:left="720"/>
+        <w:pStyle w:val="ListParagraph"/>
       </w:pPr>
     </w:p>
     <w:p>
       <w:pPr>
         <w:pStyle w:val="Heading3"/>
       </w:pPr>
-      <w:bookmarkStart w:id="17" w:name="_Toc289038322"/>
-      <w:r>
-        <w:t>Bravo Inspection</w:t>
-      </w:r>
-      <w:bookmarkEnd w:id="17"/>
-    </w:p>
-    <w:p>
-      <w:pPr>
-        <w:ind w:left="720"/>
-      </w:pPr>
-      <w:r>
-        <w:t xml:space="preserve">This application handles entering and reviewing bravo room inspections.  It is </w:t>
-      </w:r>
-      <w:r>
-        <w:t xml:space="preserve">designed on </w:t>
-      </w:r>
-      <w:proofErr w:type="gramStart"/>
-      <w:r>
-        <w:t>a per</w:t>
-      </w:r>
-      <w:proofErr w:type="gramEnd"/>
-      <w:r>
-        <w:t xml:space="preserve"> room, per company basis.</w:t>
-      </w:r>
-      <w:r>
-        <w:t xml:space="preserve">  T</w:t>
-      </w:r>
-      <w:r>
-        <w:t>his is demonstrated in figure # and figure #.</w:t>
-      </w:r>
-    </w:p>
-    <w:p>
-      <w:pPr>
-        <w:ind w:left="720"/>
-      </w:pPr>
-      <w:r>
-        <w:rPr>
-          <w:noProof/>
-        </w:rPr>
-        <w:drawing>
-          <wp:inline distT="0" distB="0" distL="0" distR="0">
-            <wp:extent cx="3619500" cy="3028950"/>
-            <wp:effectExtent l="19050" t="0" r="0" b="0"/>
-            <wp:docPr id="10" name="Picture 9" descr="bravo-1.jpg"/>
-            <wp:cNvGraphicFramePr>
-              <a:graphicFrameLocks xmlns:a="http://schemas.openxmlformats.org/drawingml/2006/main" noChangeAspect="1"/>
-            </wp:cNvGraphicFramePr>
-            <a:graphic xmlns:a="http://schemas.openxmlformats.org/drawingml/2006/main">
-              <a:graphicData uri="http://schemas.openxmlformats.org/drawingml/2006/picture">
-                <pic:pic xmlns:pic="http://schemas.openxmlformats.org/drawingml/2006/picture">
-                  <pic:nvPicPr>
-                    <pic:cNvPr id="0" name="bravo-1.jpg"/>
-                    <pic:cNvPicPr/>
-                  </pic:nvPicPr>
-                  <pic:blipFill>
-                    <a:blip r:embed="rId18" cstate="print"/>
-                    <a:stretch>
-                      <a:fillRect/>
-                    </a:stretch>
-                  </pic:blipFill>
-                  <pic:spPr>
-                    <a:xfrm>
-                      <a:off x="0" y="0"/>
-                      <a:ext cx="3619500" cy="3028950"/>
-                    </a:xfrm>
-                    <a:prstGeom prst="rect">
-                      <a:avLst/>
-                    </a:prstGeom>
-                  </pic:spPr>
-                </pic:pic>
-              </a:graphicData>
-            </a:graphic>
-          </wp:inline>
-        </w:drawing>
-      </w:r>
-    </w:p>
-    <w:p>
-      <w:pPr>
-        <w:ind w:left="720"/>
-      </w:pPr>
-      <w:r>
-        <w:t>Find a room to inspect</w:t>
-      </w:r>
-    </w:p>
-    <w:p>
-      <w:pPr>
-        <w:ind w:left="720"/>
-      </w:pPr>
-    </w:p>
-    <w:p>
-      <w:pPr>
-        <w:ind w:left="720"/>
-      </w:pPr>
-      <w:r>
-        <w:rPr>
-          <w:noProof/>
-        </w:rPr>
-        <w:lastRenderedPageBreak/>
-        <w:drawing>
-          <wp:inline distT="0" distB="0" distL="0" distR="0">
-            <wp:extent cx="3619500" cy="3057525"/>
-            <wp:effectExtent l="19050" t="0" r="0" b="0"/>
-            <wp:docPr id="11" name="Picture 10" descr="bravo-2.jpg"/>
-            <wp:cNvGraphicFramePr>
-              <a:graphicFrameLocks xmlns:a="http://schemas.openxmlformats.org/drawingml/2006/main" noChangeAspect="1"/>
-            </wp:cNvGraphicFramePr>
-            <a:graphic xmlns:a="http://schemas.openxmlformats.org/drawingml/2006/main">
-              <a:graphicData uri="http://schemas.openxmlformats.org/drawingml/2006/picture">
-                <pic:pic xmlns:pic="http://schemas.openxmlformats.org/drawingml/2006/picture">
-                  <pic:nvPicPr>
-                    <pic:cNvPr id="0" name="bravo-2.jpg"/>
-                    <pic:cNvPicPr/>
-                  </pic:nvPicPr>
-                  <pic:blipFill>
-                    <a:blip r:embed="rId19" cstate="print"/>
-                    <a:stretch>
-                      <a:fillRect/>
-                    </a:stretch>
-                  </pic:blipFill>
-                  <pic:spPr>
-                    <a:xfrm>
-                      <a:off x="0" y="0"/>
-                      <a:ext cx="3619500" cy="3057525"/>
-                    </a:xfrm>
-                    <a:prstGeom prst="rect">
-                      <a:avLst/>
-                    </a:prstGeom>
-                  </pic:spPr>
-                </pic:pic>
-              </a:graphicData>
-            </a:graphic>
-          </wp:inline>
-        </w:drawing>
-      </w:r>
-    </w:p>
-    <w:p>
-      <w:pPr>
-        <w:ind w:left="720"/>
-      </w:pPr>
-      <w:r>
-        <w:t>Uncheck the stuff that was hit.</w:t>
-      </w:r>
-    </w:p>
-    <w:p>
-      <w:pPr>
-        <w:ind w:left="720"/>
-      </w:pPr>
-    </w:p>
-    <w:p>
-      <w:pPr>
-        <w:ind w:left="720"/>
-      </w:pPr>
-      <w:r>
-        <w:rPr>
-          <w:noProof/>
-        </w:rPr>
-        <w:drawing>
-          <wp:inline distT="0" distB="0" distL="0" distR="0">
-            <wp:extent cx="3619500" cy="3048000"/>
-            <wp:effectExtent l="19050" t="0" r="0" b="0"/>
-            <wp:docPr id="1" name="Picture 0" descr="bravo-3.jpg"/>
-            <wp:cNvGraphicFramePr>
-              <a:graphicFrameLocks xmlns:a="http://schemas.openxmlformats.org/drawingml/2006/main" noChangeAspect="1"/>
-            </wp:cNvGraphicFramePr>
-            <a:graphic xmlns:a="http://schemas.openxmlformats.org/drawingml/2006/main">
-              <a:graphicData uri="http://schemas.openxmlformats.org/drawingml/2006/picture">
-                <pic:pic xmlns:pic="http://schemas.openxmlformats.org/drawingml/2006/picture">
-                  <pic:nvPicPr>
-                    <pic:cNvPr id="0" name="bravo-3.jpg"/>
-                    <pic:cNvPicPr/>
-                  </pic:nvPicPr>
-                  <pic:blipFill>
-                    <a:blip r:embed="rId20" cstate="print"/>
-                    <a:stretch>
-                      <a:fillRect/>
-                    </a:stretch>
-                  </pic:blipFill>
-                  <pic:spPr>
-                    <a:xfrm>
-                      <a:off x="0" y="0"/>
-                      <a:ext cx="3619500" cy="3048000"/>
-                    </a:xfrm>
-                    <a:prstGeom prst="rect">
-                      <a:avLst/>
-                    </a:prstGeom>
-                  </pic:spPr>
-                </pic:pic>
-              </a:graphicData>
-            </a:graphic>
-          </wp:inline>
-        </w:drawing>
-      </w:r>
-    </w:p>
-    <w:p>
-      <w:pPr>
-        <w:ind w:left="720"/>
-      </w:pPr>
-      <w:r>
-        <w:t xml:space="preserve">Review </w:t>
-      </w:r>
-      <w:proofErr w:type="gramStart"/>
-      <w:r>
-        <w:t>the who</w:t>
-      </w:r>
-      <w:proofErr w:type="gramEnd"/>
-      <w:r>
-        <w:t>/what/when of the inspection</w:t>
-      </w:r>
-    </w:p>
-    <w:p>
-      <w:pPr>
-        <w:ind w:left="720"/>
-      </w:pPr>
-    </w:p>
-    <w:p>
-      <w:pPr>
-        <w:pStyle w:val="Heading3"/>
-      </w:pPr>
-      <w:bookmarkStart w:id="18" w:name="_Toc289038323"/>
-      <w:r>
-        <w:t>Company Watch</w:t>
-      </w:r>
-      <w:bookmarkEnd w:id="18"/>
-    </w:p>
-    <w:p>
-      <w:pPr>
-        <w:ind w:left="720"/>
-      </w:pPr>
-      <w:r>
-        <w:t xml:space="preserve">This application provides functionality for the company to maintain a digital </w:t>
-      </w:r>
-      <w:proofErr w:type="spellStart"/>
-      <w:r>
-        <w:t>watchbill</w:t>
-      </w:r>
-      <w:proofErr w:type="spellEnd"/>
-      <w:r>
-        <w:t xml:space="preserve"> and logbook for C</w:t>
-      </w:r>
-      <w:r>
-        <w:t>MOD, ACDO, and CDO</w:t>
-      </w:r>
-      <w:r>
-        <w:t>.</w:t>
-      </w:r>
-    </w:p>
-    <w:p>
-      <w:pPr>
-        <w:pStyle w:val="Heading3"/>
-      </w:pPr>
-      <w:bookmarkStart w:id="19" w:name="_Toc289038324"/>
-      <w:r>
-        <w:t>Form1</w:t>
-      </w:r>
-      <w:bookmarkEnd w:id="19"/>
-    </w:p>
-    <w:p>
-      <w:pPr>
-        <w:ind w:left="720"/>
-      </w:pPr>
-      <w:r>
-        <w:t xml:space="preserve">This application handles the creation and storage of Form 1’s.  </w:t>
-      </w:r>
-    </w:p>
-    <w:p>
-      <w:pPr>
-        <w:ind w:left="720"/>
-      </w:pPr>
-    </w:p>
-    <w:p>
-      <w:pPr>
-        <w:ind w:left="720"/>
-      </w:pPr>
-      <w:r>
-        <w:rPr>
-          <w:noProof/>
-        </w:rPr>
-        <w:lastRenderedPageBreak/>
-        <w:drawing>
-          <wp:inline distT="0" distB="0" distL="0" distR="0">
-            <wp:extent cx="3648075" cy="3076575"/>
-            <wp:effectExtent l="19050" t="0" r="9525" b="0"/>
-            <wp:docPr id="2" name="Picture 1" descr="form1-1.jpg"/>
-            <wp:cNvGraphicFramePr>
-              <a:graphicFrameLocks xmlns:a="http://schemas.openxmlformats.org/drawingml/2006/main" noChangeAspect="1"/>
-            </wp:cNvGraphicFramePr>
-            <a:graphic xmlns:a="http://schemas.openxmlformats.org/drawingml/2006/main">
-              <a:graphicData uri="http://schemas.openxmlformats.org/drawingml/2006/picture">
-                <pic:pic xmlns:pic="http://schemas.openxmlformats.org/drawingml/2006/picture">
-                  <pic:nvPicPr>
-                    <pic:cNvPr id="0" name="form1-1.jpg"/>
-                    <pic:cNvPicPr/>
-                  </pic:nvPicPr>
-                  <pic:blipFill>
-                    <a:blip r:embed="rId21" cstate="print"/>
-                    <a:stretch>
-                      <a:fillRect/>
-                    </a:stretch>
-                  </pic:blipFill>
-                  <pic:spPr>
-                    <a:xfrm>
-                      <a:off x="0" y="0"/>
-                      <a:ext cx="3648075" cy="3076575"/>
-                    </a:xfrm>
-                    <a:prstGeom prst="rect">
-                      <a:avLst/>
-                    </a:prstGeom>
-                  </pic:spPr>
-                </pic:pic>
-              </a:graphicData>
-            </a:graphic>
-          </wp:inline>
-        </w:drawing>
-      </w:r>
-    </w:p>
-    <w:p>
-      <w:pPr>
-        <w:ind w:left="720"/>
-      </w:pPr>
-      <w:r>
-        <w:t>Review Form’s that your login has gotten</w:t>
-      </w:r>
-    </w:p>
-    <w:p>
-      <w:pPr>
-        <w:ind w:left="720"/>
-      </w:pPr>
-    </w:p>
-    <w:p>
-      <w:pPr>
-        <w:ind w:left="720"/>
-      </w:pPr>
-      <w:r>
-        <w:rPr>
-          <w:noProof/>
-        </w:rPr>
-        <w:drawing>
-          <wp:inline distT="0" distB="0" distL="0" distR="0">
-            <wp:extent cx="3648075" cy="3076575"/>
-            <wp:effectExtent l="19050" t="0" r="9525" b="0"/>
-            <wp:docPr id="3" name="Picture 2" descr="form1-2.jpg"/>
-            <wp:cNvGraphicFramePr>
-              <a:graphicFrameLocks xmlns:a="http://schemas.openxmlformats.org/drawingml/2006/main" noChangeAspect="1"/>
-            </wp:cNvGraphicFramePr>
-            <a:graphic xmlns:a="http://schemas.openxmlformats.org/drawingml/2006/main">
-              <a:graphicData uri="http://schemas.openxmlformats.org/drawingml/2006/picture">
-                <pic:pic xmlns:pic="http://schemas.openxmlformats.org/drawingml/2006/picture">
-                  <pic:nvPicPr>
-                    <pic:cNvPr id="0" name="form1-2.jpg"/>
-                    <pic:cNvPicPr/>
-                  </pic:nvPicPr>
-                  <pic:blipFill>
-                    <a:blip r:embed="rId22" cstate="print"/>
-                    <a:stretch>
-                      <a:fillRect/>
-                    </a:stretch>
-                  </pic:blipFill>
-                  <pic:spPr>
-                    <a:xfrm>
-                      <a:off x="0" y="0"/>
-                      <a:ext cx="3648075" cy="3076575"/>
-                    </a:xfrm>
-                    <a:prstGeom prst="rect">
-                      <a:avLst/>
-                    </a:prstGeom>
-                  </pic:spPr>
-                </pic:pic>
-              </a:graphicData>
-            </a:graphic>
-          </wp:inline>
-        </w:drawing>
-      </w:r>
-    </w:p>
-    <w:p>
-      <w:pPr>
-        <w:ind w:left="720"/>
-      </w:pPr>
-      <w:r>
-        <w:t>Input your own form1’s</w:t>
-      </w:r>
-    </w:p>
-    <w:p>
-      <w:pPr>
-        <w:pStyle w:val="ListParagraph"/>
-      </w:pPr>
-    </w:p>
-    <w:p>
-      <w:pPr>
-        <w:pStyle w:val="Heading3"/>
-      </w:pPr>
-      <w:bookmarkStart w:id="20" w:name="_Toc289038325"/>
-      <w:r>
-        <w:t>Medical Chits</w:t>
-      </w:r>
-      <w:bookmarkEnd w:id="20"/>
-    </w:p>
-    <w:p>
-      <w:pPr>
-        <w:ind w:left="720"/>
-      </w:pPr>
-      <w:r>
-        <w:t>This application handles the cre</w:t>
-      </w:r>
-      <w:r>
-        <w:t xml:space="preserve">ation and storage of Form 1’s. </w:t>
-      </w:r>
-    </w:p>
-    <w:p>
-      <w:pPr>
-        <w:ind w:left="720"/>
-      </w:pPr>
-    </w:p>
-    <w:p>
-      <w:pPr>
-        <w:ind w:left="720"/>
-      </w:pPr>
-      <w:r>
-        <w:rPr>
-          <w:noProof/>
-        </w:rPr>
-        <w:lastRenderedPageBreak/>
-        <w:drawing>
-          <wp:inline distT="0" distB="0" distL="0" distR="0">
-            <wp:extent cx="3638550" cy="3048000"/>
-            <wp:effectExtent l="19050" t="0" r="0" b="0"/>
-            <wp:docPr id="4" name="Picture 3" descr="medchit1.jpg"/>
-            <wp:cNvGraphicFramePr>
-              <a:graphicFrameLocks xmlns:a="http://schemas.openxmlformats.org/drawingml/2006/main" noChangeAspect="1"/>
-            </wp:cNvGraphicFramePr>
-            <a:graphic xmlns:a="http://schemas.openxmlformats.org/drawingml/2006/main">
-              <a:graphicData uri="http://schemas.openxmlformats.org/drawingml/2006/picture">
-                <pic:pic xmlns:pic="http://schemas.openxmlformats.org/drawingml/2006/picture">
-                  <pic:nvPicPr>
-                    <pic:cNvPr id="0" name="medchit1.jpg"/>
-                    <pic:cNvPicPr/>
-                  </pic:nvPicPr>
-                  <pic:blipFill>
-                    <a:blip r:embed="rId23" cstate="print"/>
-                    <a:stretch>
-                      <a:fillRect/>
-                    </a:stretch>
-                  </pic:blipFill>
-                  <pic:spPr>
-                    <a:xfrm>
-                      <a:off x="0" y="0"/>
-                      <a:ext cx="3638550" cy="3048000"/>
-                    </a:xfrm>
-                    <a:prstGeom prst="rect">
-                      <a:avLst/>
-                    </a:prstGeom>
-                  </pic:spPr>
-                </pic:pic>
-              </a:graphicData>
-            </a:graphic>
-          </wp:inline>
-        </w:drawing>
-      </w:r>
-    </w:p>
-    <w:p>
-      <w:pPr>
-        <w:ind w:left="720"/>
-      </w:pPr>
-      <w:r>
-        <w:t>The well engineered medical chit page.</w:t>
-      </w:r>
-    </w:p>
-    <w:p/>
-    <w:p>
-      <w:pPr>
-        <w:pStyle w:val="Heading3"/>
-      </w:pPr>
-      <w:bookmarkStart w:id="21" w:name="_Toc289038326"/>
-      <w:r>
-        <w:t>Accountability</w:t>
-      </w:r>
-      <w:bookmarkEnd w:id="21"/>
-    </w:p>
-    <w:p>
-      <w:pPr>
-        <w:ind w:left="720"/>
-      </w:pPr>
-      <w:r>
-        <w:t xml:space="preserve">This application takes care of the accountability of </w:t>
-      </w:r>
-      <w:proofErr w:type="spellStart"/>
-      <w:r>
-        <w:t>Mids</w:t>
-      </w:r>
-      <w:proofErr w:type="spellEnd"/>
-      <w:r>
-        <w:t xml:space="preserve"> for formations, taps, football games, etc.</w:t>
-      </w:r>
-    </w:p>
-    <w:p>
-      <w:pPr>
-        <w:pStyle w:val="Heading3"/>
-      </w:pPr>
-      <w:bookmarkStart w:id="22" w:name="_Toc289038327"/>
-      <w:r>
-        <w:t>Movement Orders</w:t>
-      </w:r>
-      <w:bookmarkEnd w:id="22"/>
-    </w:p>
-    <w:p>
-      <w:pPr>
-        <w:pStyle w:val="ListParagraph"/>
-      </w:pPr>
-    </w:p>
-    <w:p>
-      <w:pPr>
-        <w:pStyle w:val="Heading3"/>
-      </w:pPr>
-      <w:bookmarkStart w:id="23" w:name="_Toc289038328"/>
+      <w:bookmarkStart w:id="25" w:name="_Toc289040750"/>
       <w:r>
         <w:t>ORM chits</w:t>
       </w:r>
-      <w:bookmarkEnd w:id="23"/>
+      <w:bookmarkEnd w:id="25"/>
     </w:p>
     <w:p>
       <w:pPr>
@@ -4326,7 +4904,7 @@
                     </pic:cNvPicPr>
                   </pic:nvPicPr>
                   <pic:blipFill>
-                    <a:blip r:embed="rId24" cstate="print"/>
+                    <a:blip r:embed="rId25" cstate="print"/>
                     <a:srcRect/>
                     <a:stretch>
                       <a:fillRect/>
@@ -4372,30 +4950,30 @@
       <w:pPr>
         <w:pStyle w:val="Heading3"/>
       </w:pPr>
-      <w:bookmarkStart w:id="24" w:name="_Toc289038329"/>
-      <w:r>
+      <w:bookmarkStart w:id="26" w:name="_Toc289040751"/>
+      <w:r>
+        <w:t>Special Request Chits</w:t>
+      </w:r>
+      <w:bookmarkEnd w:id="26"/>
+    </w:p>
+    <w:p>
+      <w:pPr>
+        <w:pStyle w:val="ListParagraph"/>
+      </w:pPr>
+      <w:r>
+        <w:t>This application takes care of the Special Request Chit functionality.</w:t>
+      </w:r>
+    </w:p>
+    <w:p/>
+    <w:p>
+      <w:pPr>
+        <w:pStyle w:val="ListParagraph"/>
+      </w:pPr>
+      <w:r>
+        <w:rPr>
+          <w:noProof/>
+        </w:rPr>
         <w:lastRenderedPageBreak/>
-        <w:t>Special Request Chits</w:t>
-      </w:r>
-      <w:bookmarkEnd w:id="24"/>
-    </w:p>
-    <w:p>
-      <w:pPr>
-        <w:pStyle w:val="ListParagraph"/>
-      </w:pPr>
-      <w:r>
-        <w:t>This application takes care of the Special Request Chit functionality.</w:t>
-      </w:r>
-    </w:p>
-    <w:p/>
-    <w:p>
-      <w:pPr>
-        <w:pStyle w:val="ListParagraph"/>
-      </w:pPr>
-      <w:r>
-        <w:rPr>
-          <w:noProof/>
-        </w:rPr>
         <w:drawing>
           <wp:inline distT="0" distB="0" distL="0" distR="0">
             <wp:extent cx="3605530" cy="3044825"/>
@@ -4414,7 +4992,7 @@
                     </pic:cNvPicPr>
                   </pic:nvPicPr>
                   <pic:blipFill>
-                    <a:blip r:embed="rId25" cstate="print"/>
+                    <a:blip r:embed="rId26" cstate="print"/>
                     <a:srcRect/>
                     <a:stretch>
                       <a:fillRect/>
@@ -4455,11 +5033,11 @@
       <w:pPr>
         <w:pStyle w:val="Heading3"/>
       </w:pPr>
-      <w:bookmarkStart w:id="25" w:name="_Toc289038330"/>
+      <w:bookmarkStart w:id="27" w:name="_Toc289040752"/>
       <w:r>
         <w:t>Uniform Inspections</w:t>
       </w:r>
-      <w:bookmarkEnd w:id="25"/>
+      <w:bookmarkEnd w:id="27"/>
     </w:p>
     <w:p>
       <w:pPr>
@@ -4493,7 +5071,7 @@
                     <pic:cNvPicPr/>
                   </pic:nvPicPr>
                   <pic:blipFill>
-                    <a:blip r:embed="rId26" cstate="print"/>
+                    <a:blip r:embed="rId27" cstate="print"/>
                     <a:stretch>
                       <a:fillRect/>
                     </a:stretch>
@@ -4554,7 +5132,7 @@
                     </pic:cNvPicPr>
                   </pic:nvPicPr>
                   <pic:blipFill>
-                    <a:blip r:embed="rId27" cstate="print"/>
+                    <a:blip r:embed="rId28" cstate="print"/>
                     <a:srcRect/>
                     <a:stretch>
                       <a:fillRect/>
@@ -4595,11 +5173,11 @@
       <w:pPr>
         <w:pStyle w:val="Heading3"/>
       </w:pPr>
-      <w:bookmarkStart w:id="26" w:name="_Toc289038331"/>
+      <w:bookmarkStart w:id="28" w:name="_Toc289040753"/>
       <w:r>
         <w:t>Weekends</w:t>
       </w:r>
-      <w:bookmarkEnd w:id="26"/>
+      <w:bookmarkEnd w:id="28"/>
     </w:p>
     <w:p>
       <w:pPr>
@@ -4635,7 +5213,7 @@
                     </pic:cNvPicPr>
                   </pic:nvPicPr>
                   <pic:blipFill>
-                    <a:blip r:embed="rId28" cstate="print"/>
+                    <a:blip r:embed="rId29" cstate="print"/>
                     <a:srcRect/>
                     <a:stretch>
                       <a:fillRect/>
@@ -4709,7 +5287,7 @@
                     </pic:cNvPicPr>
                   </pic:nvPicPr>
                   <pic:blipFill>
-                    <a:blip r:embed="rId29" cstate="print"/>
+                    <a:blip r:embed="rId30" cstate="print"/>
                     <a:srcRect/>
                     <a:stretch>
                       <a:fillRect/>
@@ -4752,22 +5330,117 @@
       <w:pPr>
         <w:pStyle w:val="Heading3"/>
       </w:pPr>
-      <w:bookmarkStart w:id="27" w:name="_Toc289038332"/>
+      <w:bookmarkStart w:id="29" w:name="_Toc289040754"/>
       <w:r>
         <w:t>0800 Report</w:t>
       </w:r>
-      <w:bookmarkEnd w:id="27"/>
+      <w:bookmarkEnd w:id="29"/>
     </w:p>
     <w:p>
       <w:pPr>
         <w:pStyle w:val="ListParagraph"/>
       </w:pPr>
+      <w:r>
+        <w:rPr>
+          <w:noProof/>
+        </w:rPr>
+        <w:drawing>
+          <wp:inline distT="0" distB="0" distL="0" distR="0">
+            <wp:extent cx="3810000" cy="3200400"/>
+            <wp:effectExtent l="19050" t="0" r="0" b="0"/>
+            <wp:docPr id="24" name="Picture 23" descr="figure #.jpg"/>
+            <wp:cNvGraphicFramePr>
+              <a:graphicFrameLocks xmlns:a="http://schemas.openxmlformats.org/drawingml/2006/main" noChangeAspect="1"/>
+            </wp:cNvGraphicFramePr>
+            <a:graphic xmlns:a="http://schemas.openxmlformats.org/drawingml/2006/main">
+              <a:graphicData uri="http://schemas.openxmlformats.org/drawingml/2006/picture">
+                <pic:pic xmlns:pic="http://schemas.openxmlformats.org/drawingml/2006/picture">
+                  <pic:nvPicPr>
+                    <pic:cNvPr id="0" name="figure #.jpg"/>
+                    <pic:cNvPicPr/>
+                  </pic:nvPicPr>
+                  <pic:blipFill>
+                    <a:blip r:embed="rId19" cstate="print"/>
+                    <a:stretch>
+                      <a:fillRect/>
+                    </a:stretch>
+                  </pic:blipFill>
+                  <pic:spPr>
+                    <a:xfrm>
+                      <a:off x="0" y="0"/>
+                      <a:ext cx="3810000" cy="3200400"/>
+                    </a:xfrm>
+                    <a:prstGeom prst="rect">
+                      <a:avLst/>
+                    </a:prstGeom>
+                  </pic:spPr>
+                </pic:pic>
+              </a:graphicData>
+            </a:graphic>
+          </wp:inline>
+        </w:drawing>
+      </w:r>
+    </w:p>
+    <w:p>
+      <w:r>
+        <w:tab/>
+        <w:t>Entering data into a 0800</w:t>
+      </w:r>
     </w:p>
     <w:p/>
+    <w:p/>
     <w:p>
       <w:pPr>
         <w:pStyle w:val="ListParagraph"/>
       </w:pPr>
+      <w:r>
+        <w:lastRenderedPageBreak/>
+        <w:drawing>
+          <wp:inline distT="0" distB="0" distL="0" distR="0">
+            <wp:extent cx="3810000" cy="3200400"/>
+            <wp:effectExtent l="19050" t="0" r="0" b="0"/>
+            <wp:docPr id="26" name="Picture 23" descr="figure #.jpg"/>
+            <wp:cNvGraphicFramePr>
+              <a:graphicFrameLocks xmlns:a="http://schemas.openxmlformats.org/drawingml/2006/main" noChangeAspect="1"/>
+            </wp:cNvGraphicFramePr>
+            <a:graphic xmlns:a="http://schemas.openxmlformats.org/drawingml/2006/main">
+              <a:graphicData uri="http://schemas.openxmlformats.org/drawingml/2006/picture">
+                <pic:pic xmlns:pic="http://schemas.openxmlformats.org/drawingml/2006/picture">
+                  <pic:nvPicPr>
+                    <pic:cNvPr id="0" name="figure #.jpg"/>
+                    <pic:cNvPicPr/>
+                  </pic:nvPicPr>
+                  <pic:blipFill>
+                    <a:blip r:embed="rId19" cstate="print"/>
+                    <a:stretch>
+                      <a:fillRect/>
+                    </a:stretch>
+                  </pic:blipFill>
+                  <pic:spPr>
+                    <a:xfrm>
+                      <a:off x="0" y="0"/>
+                      <a:ext cx="3810000" cy="3200400"/>
+                    </a:xfrm>
+                    <a:prstGeom prst="rect">
+                      <a:avLst/>
+                    </a:prstGeom>
+                  </pic:spPr>
+                </pic:pic>
+              </a:graphicData>
+            </a:graphic>
+          </wp:inline>
+        </w:drawing>
+      </w:r>
+    </w:p>
+    <w:p>
+      <w:pPr>
+        <w:pStyle w:val="ListParagraph"/>
+      </w:pPr>
+      <w:proofErr w:type="gramStart"/>
+      <w:r>
+        <w:t>Reviewing past 0800 reports.</w:t>
+      </w:r>
+      <w:proofErr w:type="gramEnd"/>
     </w:p>
     <w:p/>
     <w:p/>
@@ -4776,266 +5449,237 @@
       <w:pPr>
         <w:pStyle w:val="Heading1"/>
       </w:pPr>
-      <w:bookmarkStart w:id="28" w:name="_Toc289038333"/>
+      <w:bookmarkStart w:id="30" w:name="_Toc289040755"/>
       <w:r>
         <w:t>Index</w:t>
       </w:r>
-      <w:bookmarkEnd w:id="28"/>
-    </w:p>
-    <w:p>
-      <w:r>
-        <w:t xml:space="preserve"> Give the page numbers of the main items of interest in your user’s manual to make your manual useful as a reference.</w:t>
-      </w:r>
+      <w:bookmarkEnd w:id="30"/>
+    </w:p>
+    <w:p>
+      <w:pPr>
+        <w:ind w:left="720"/>
+      </w:pPr>
+      <w:r>
+        <w:t>As previously stated, this system is supposed to be intuitive; therefore an index would be an unnecessary writing endeavor.</w:t>
+      </w:r>
+    </w:p>
+    <w:p>
+      <w:pPr>
+        <w:ind w:left="720"/>
+      </w:pPr>
+    </w:p>
+    <w:p>
+      <w:pPr>
+        <w:pStyle w:val="Heading1"/>
+      </w:pPr>
+      <w:bookmarkStart w:id="31" w:name="_Toc289040756"/>
+      <w:r>
+        <w:t>Appendices</w:t>
+      </w:r>
+      <w:bookmarkEnd w:id="31"/>
     </w:p>
     <w:p>
       <w:pPr>
         <w:pStyle w:val="Heading2"/>
       </w:pPr>
-      <w:bookmarkStart w:id="29" w:name="_Toc289038334"/>
-      <w:bookmarkEnd w:id="29"/>
-    </w:p>
-    <w:p/>
-    <w:p>
-      <w:pPr>
-        <w:pStyle w:val="Heading1"/>
-      </w:pPr>
-      <w:bookmarkStart w:id="30" w:name="_Toc289038335"/>
-      <w:r>
-        <w:t>Appendices</w:t>
-      </w:r>
-      <w:bookmarkEnd w:id="30"/>
+      <w:bookmarkStart w:id="32" w:name="_Toc289040757"/>
+      <w:r>
+        <w:t>Troubleshooting/Known Bugs</w:t>
+      </w:r>
+      <w:bookmarkEnd w:id="32"/>
+    </w:p>
+    <w:p>
+      <w:pPr>
+        <w:ind w:left="720"/>
+      </w:pPr>
+      <w:r>
+        <w:t>None at this time</w:t>
+      </w:r>
     </w:p>
     <w:p>
       <w:pPr>
         <w:pStyle w:val="Heading2"/>
       </w:pPr>
-      <w:bookmarkStart w:id="31" w:name="_Toc289038336"/>
-      <w:bookmarkEnd w:id="31"/>
-    </w:p>
-    <w:p>
-      <w:pPr>
-        <w:spacing w:line="240" w:lineRule="auto"/>
-        <w:rPr>
-          <w:color w:val="000000"/>
-        </w:rPr>
-      </w:pPr>
-      <w:r>
+      <w:bookmarkStart w:id="33" w:name="_Toc289040758"/>
+      <w:r>
+        <w:t>Maintenance Procedures and Issues</w:t>
+      </w:r>
+      <w:bookmarkEnd w:id="33"/>
+    </w:p>
+    <w:p>
+      <w:pPr>
+        <w:ind w:left="720"/>
+      </w:pPr>
+      <w:proofErr w:type="gramStart"/>
+      <w:r>
+        <w:t>None at this time.</w:t>
+      </w:r>
+      <w:proofErr w:type="gramEnd"/>
+    </w:p>
+    <w:p>
+      <w:pPr>
         <w:rPr>
           <w:color w:val="000000"/>
           <w:sz w:val="24"/>
           <w:szCs w:val="24"/>
         </w:rPr>
-        <w:t xml:space="preserve">a. </w:t>
-      </w:r>
-      <w:r>
-        <w:rPr>
-          <w:color w:val="000000"/>
-          <w:sz w:val="24"/>
-          <w:szCs w:val="24"/>
-        </w:rPr>
-        <w:t>Quick Reference Card (arranged such that the user could cut it out and laminate it for ease of use)</w:t>
-      </w:r>
-    </w:p>
-    <w:p>
-      <w:pPr>
-        <w:spacing w:line="240" w:lineRule="auto"/>
-        <w:rPr>
-          <w:color w:val="000000"/>
-        </w:rPr>
-      </w:pPr>
-      <w:r>
-        <w:rPr>
-          <w:color w:val="000000"/>
-          <w:sz w:val="24"/>
-          <w:szCs w:val="24"/>
-        </w:rPr>
-        <w:t>b.</w:t>
-      </w:r>
-      <w:r>
-        <w:rPr>
-          <w:color w:val="000000"/>
-          <w:sz w:val="14"/>
-          <w:szCs w:val="14"/>
-        </w:rPr>
-        <w:t>    </w:t>
-      </w:r>
-      <w:r>
-        <w:rPr>
-          <w:color w:val="000000"/>
-          <w:sz w:val="14"/>
-        </w:rPr>
-        <w:t> </w:t>
-      </w:r>
-      <w:r>
-        <w:rPr>
-          <w:color w:val="000000"/>
-          <w:sz w:val="24"/>
-          <w:szCs w:val="24"/>
-        </w:rPr>
-        <w:t>System Requirements</w:t>
-      </w:r>
-    </w:p>
-    <w:p>
-      <w:pPr>
-        <w:spacing w:line="240" w:lineRule="auto"/>
-        <w:rPr>
-          <w:color w:val="000000"/>
-        </w:rPr>
-      </w:pPr>
-      <w:r>
-        <w:rPr>
-          <w:color w:val="000000"/>
-          <w:sz w:val="24"/>
-          <w:szCs w:val="24"/>
-        </w:rPr>
-        <w:t>c.</w:t>
-      </w:r>
-      <w:r>
-        <w:rPr>
-          <w:color w:val="000000"/>
-          <w:sz w:val="14"/>
-          <w:szCs w:val="14"/>
-        </w:rPr>
-        <w:t>     </w:t>
-      </w:r>
-      <w:r>
-        <w:rPr>
-          <w:color w:val="000000"/>
-          <w:sz w:val="14"/>
-        </w:rPr>
-        <w:t> </w:t>
-      </w:r>
-      <w:r>
-        <w:rPr>
-          <w:color w:val="000000"/>
-          <w:sz w:val="24"/>
-          <w:szCs w:val="24"/>
-        </w:rPr>
-        <w:t>Installation</w:t>
-      </w:r>
-    </w:p>
-    <w:p>
-      <w:pPr>
-        <w:spacing w:line="240" w:lineRule="auto"/>
-        <w:rPr>
-          <w:color w:val="000000"/>
-        </w:rPr>
-      </w:pPr>
-      <w:r>
-        <w:rPr>
-          <w:color w:val="000000"/>
-          <w:sz w:val="24"/>
-          <w:szCs w:val="24"/>
-        </w:rPr>
-        <w:t>d.</w:t>
-      </w:r>
-      <w:r>
-        <w:rPr>
-          <w:color w:val="000000"/>
-          <w:sz w:val="14"/>
-          <w:szCs w:val="14"/>
-        </w:rPr>
-        <w:t>    </w:t>
-      </w:r>
-      <w:r>
-        <w:rPr>
-          <w:color w:val="000000"/>
-          <w:sz w:val="14"/>
-        </w:rPr>
-        <w:t> </w:t>
-      </w:r>
-      <w:r>
-        <w:rPr>
-          <w:color w:val="000000"/>
-          <w:sz w:val="24"/>
-          <w:szCs w:val="24"/>
-        </w:rPr>
-        <w:t>Troubleshooting/Known Bugs</w:t>
-      </w:r>
-    </w:p>
-    <w:p>
-      <w:pPr>
-        <w:spacing w:line="240" w:lineRule="auto"/>
-        <w:rPr>
-          <w:color w:val="000000"/>
-        </w:rPr>
-      </w:pPr>
-      <w:r>
-        <w:rPr>
-          <w:color w:val="000000"/>
-          <w:sz w:val="24"/>
-          <w:szCs w:val="24"/>
-        </w:rPr>
-        <w:t>e.</w:t>
-      </w:r>
-      <w:r>
-        <w:rPr>
-          <w:color w:val="000000"/>
-          <w:sz w:val="14"/>
-          <w:szCs w:val="14"/>
-        </w:rPr>
-        <w:t>     </w:t>
-      </w:r>
-      <w:r>
-        <w:rPr>
-          <w:color w:val="000000"/>
-          <w:sz w:val="14"/>
-        </w:rPr>
-        <w:t> </w:t>
-      </w:r>
-      <w:r>
-        <w:rPr>
-          <w:color w:val="000000"/>
-          <w:sz w:val="24"/>
-          <w:szCs w:val="24"/>
-        </w:rPr>
-        <w:t>Maintenance Procedures and Issues</w:t>
-      </w:r>
-    </w:p>
-    <w:p>
-      <w:r>
-        <w:rPr>
-          <w:color w:val="000000"/>
-          <w:sz w:val="24"/>
-          <w:szCs w:val="24"/>
-        </w:rPr>
-        <w:t>f.</w:t>
-      </w:r>
-      <w:r>
-        <w:rPr>
-          <w:color w:val="000000"/>
-          <w:sz w:val="14"/>
-          <w:szCs w:val="14"/>
-        </w:rPr>
-        <w:t>     </w:t>
-      </w:r>
-      <w:r>
-        <w:rPr>
-          <w:color w:val="000000"/>
-          <w:sz w:val="14"/>
-        </w:rPr>
-        <w:t> </w:t>
-      </w:r>
-      <w:r>
-        <w:rPr>
-          <w:color w:val="000000"/>
-          <w:sz w:val="24"/>
-          <w:szCs w:val="24"/>
-        </w:rPr>
-        <w:t>Developers' Information (your names, contact information, etc.)</w:t>
-      </w:r>
+      </w:pPr>
+    </w:p>
+    <w:p>
+      <w:pPr>
+        <w:pStyle w:val="Heading2"/>
+      </w:pPr>
+      <w:bookmarkStart w:id="34" w:name="_Toc289040759"/>
+      <w:r>
+        <w:t>Developers’ Information</w:t>
+      </w:r>
+      <w:bookmarkEnd w:id="34"/>
     </w:p>
     <w:p/>
-    <w:p>
-      <w:pPr>
-        <w:pStyle w:val="InfoBlue"/>
-      </w:pPr>
-    </w:p>
+    <w:tbl>
+      <w:tblPr>
+        <w:tblStyle w:val="TableGrid"/>
+        <w:tblW w:w="0" w:type="auto"/>
+        <w:tblBorders>
+          <w:top w:val="none" w:sz="0" w:space="0" w:color="auto"/>
+          <w:left w:val="none" w:sz="0" w:space="0" w:color="auto"/>
+          <w:bottom w:val="none" w:sz="0" w:space="0" w:color="auto"/>
+          <w:right w:val="none" w:sz="0" w:space="0" w:color="auto"/>
+          <w:insideH w:val="none" w:sz="0" w:space="0" w:color="auto"/>
+          <w:insideV w:val="none" w:sz="0" w:space="0" w:color="auto"/>
+        </w:tblBorders>
+        <w:tblLook w:val="04A0"/>
+      </w:tblPr>
+      <w:tblGrid>
+        <w:gridCol w:w="2353"/>
+        <w:gridCol w:w="2606"/>
+        <w:gridCol w:w="2236"/>
+        <w:gridCol w:w="2381"/>
+      </w:tblGrid>
+      <w:tr>
+        <w:tc>
+          <w:tcPr>
+            <w:tcW w:w="2394" w:type="dxa"/>
+          </w:tcPr>
+          <w:p>
+            <w:r>
+              <w:t>Michael Laws</w:t>
+            </w:r>
+          </w:p>
+          <w:p>
+            <w:r>
+              <w:t>Team Lead</w:t>
+            </w:r>
+          </w:p>
+          <w:p>
+            <w:hyperlink r:id="rId31" w:history="1">
+              <w:r>
+                <w:rPr>
+                  <w:rStyle w:val="Hyperlink"/>
+                </w:rPr>
+                <w:t>michaellaws@gmail.com</w:t>
+              </w:r>
+            </w:hyperlink>
+          </w:p>
+        </w:tc>
+        <w:tc>
+          <w:tcPr>
+            <w:tcW w:w="2394" w:type="dxa"/>
+          </w:tcPr>
+          <w:p>
+            <w:r>
+              <w:t>Michael Harrison</w:t>
+            </w:r>
+          </w:p>
+          <w:p>
+            <w:r>
+              <w:t>Models/Database</w:t>
+            </w:r>
+          </w:p>
+          <w:p>
+            <w:hyperlink r:id="rId32" w:history="1">
+              <w:r>
+                <w:rPr>
+                  <w:rStyle w:val="Hyperlink"/>
+                </w:rPr>
+                <w:t>marinemike1985@gmail.com</w:t>
+              </w:r>
+            </w:hyperlink>
+          </w:p>
+        </w:tc>
+        <w:tc>
+          <w:tcPr>
+            <w:tcW w:w="2394" w:type="dxa"/>
+          </w:tcPr>
+          <w:p>
+            <w:proofErr w:type="spellStart"/>
+            <w:r>
+              <w:t>Dimitri</w:t>
+            </w:r>
+            <w:proofErr w:type="spellEnd"/>
+            <w:r>
+              <w:t xml:space="preserve"> </w:t>
+            </w:r>
+            <w:proofErr w:type="spellStart"/>
+            <w:r>
+              <w:t>Hatley</w:t>
+            </w:r>
+            <w:proofErr w:type="spellEnd"/>
+          </w:p>
+          <w:p>
+            <w:r>
+              <w:t>Views/site functionality</w:t>
+            </w:r>
+          </w:p>
+          <w:p>
+            <w:hyperlink r:id="rId33" w:history="1">
+              <w:r>
+                <w:rPr>
+                  <w:rStyle w:val="Hyperlink"/>
+                </w:rPr>
+                <w:t>hatleyd@gmail.com</w:t>
+              </w:r>
+            </w:hyperlink>
+          </w:p>
+        </w:tc>
+        <w:tc>
+          <w:tcPr>
+            <w:tcW w:w="2394" w:type="dxa"/>
+          </w:tcPr>
+          <w:p>
+            <w:r>
+              <w:t xml:space="preserve">Ryan </w:t>
+            </w:r>
+            <w:proofErr w:type="spellStart"/>
+            <w:r>
+              <w:t>Rabe</w:t>
+            </w:r>
+            <w:proofErr w:type="spellEnd"/>
+          </w:p>
+          <w:p>
+            <w:r>
+              <w:t>Templates/CSS/AJAX</w:t>
+            </w:r>
+          </w:p>
+          <w:p>
+            <w:hyperlink r:id="rId34" w:history="1">
+              <w:r>
+                <w:rPr>
+                  <w:rStyle w:val="Hyperlink"/>
+                </w:rPr>
+                <w:t>ryanrabe2011@gmail.com</w:t>
+              </w:r>
+            </w:hyperlink>
+          </w:p>
+        </w:tc>
+      </w:tr>
+    </w:tbl>
+    <w:p/>
     <w:sectPr>
-      <w:headerReference w:type="default" r:id="rId30"/>
-      <w:footerReference w:type="default" r:id="rId31"/>
-      <w:headerReference w:type="first" r:id="rId32"/>
-      <w:footerReference w:type="first" r:id="rId33"/>
+      <w:headerReference w:type="default" r:id="rId35"/>
+      <w:footerReference w:type="default" r:id="rId36"/>
+      <w:headerReference w:type="first" r:id="rId37"/>
+      <w:footerReference w:type="first" r:id="rId38"/>
       <w:pgSz w:w="12240" w:h="15840" w:code="1"/>
       <w:pgMar w:top="1440" w:right="1440" w:bottom="1440" w:left="1440" w:header="720" w:footer="720" w:gutter="0"/>
       <w:cols w:space="720"/>
@@ -5189,7 +5833,7 @@
               <w:rStyle w:val="PageNumber"/>
               <w:noProof/>
             </w:rPr>
-            <w:t>7</w:t>
+            <w:t>5</w:t>
           </w:r>
           <w:r>
             <w:rPr>
@@ -8395,7 +9039,7 @@
 </file>
 
 <file path=customXml/itemProps1.xml><?xml version="1.0" encoding="utf-8"?>
-<ds:datastoreItem xmlns:ds="http://schemas.openxmlformats.org/officeDocument/2006/customXml" ds:itemID="{E99CE1A6-04DA-43E8-864C-4F2AA2B4E9C0}">
+<ds:datastoreItem xmlns:ds="http://schemas.openxmlformats.org/officeDocument/2006/customXml" ds:itemID="{94630AA2-19E2-43EB-974A-E424E29105F5}">
   <ds:schemaRefs>
     <ds:schemaRef ds:uri="http://schemas.openxmlformats.org/officeDocument/2006/bibliography"/>
   </ds:schemaRefs>

</xml_diff>

<commit_message>
update docs a bit.
</commit_message>
<xml_diff>
--- a/src/Docs/CMS Manual.docx
+++ b/src/Docs/CMS Manual.docx
@@ -3015,15 +3015,7 @@
         <w:t xml:space="preserve">document is to provide a detailed tutorial and description of the </w:t>
       </w:r>
       <w:r>
-        <w:t>Company Management System (“</w:t>
-      </w:r>
-      <w:proofErr w:type="spellStart"/>
-      <w:r>
-        <w:t>cms</w:t>
-      </w:r>
-      <w:proofErr w:type="spellEnd"/>
-      <w:r>
-        <w:t>” or “software” for short)</w:t>
+        <w:t>Company Management System (“cms” or “software” for short)</w:t>
       </w:r>
       <w:r>
         <w:t xml:space="preserve">.  </w:t>
@@ -3164,15 +3156,7 @@
           </w:p>
           <w:p>
             <w:r>
-              <w:t xml:space="preserve">LT </w:t>
-            </w:r>
-            <w:proofErr w:type="spellStart"/>
-            <w:r>
-              <w:t>Igawa</w:t>
-            </w:r>
-            <w:proofErr w:type="spellEnd"/>
-            <w:r>
-              <w:t>, USN</w:t>
+              <w:t>LT Igawa, USN</w:t>
             </w:r>
           </w:p>
           <w:p>
@@ -3217,15 +3201,7 @@
           </w:p>
           <w:p>
             <w:r>
-              <w:t xml:space="preserve">Lori </w:t>
-            </w:r>
-            <w:proofErr w:type="spellStart"/>
-            <w:r>
-              <w:t>Delooze</w:t>
-            </w:r>
-            <w:proofErr w:type="spellEnd"/>
-            <w:r>
-              <w:t xml:space="preserve"> </w:t>
+              <w:t xml:space="preserve">Lori Delooze </w:t>
             </w:r>
           </w:p>
           <w:p>
@@ -3290,15 +3266,7 @@
         <w:t xml:space="preserve">The current URL of </w:t>
       </w:r>
       <w:r>
-        <w:t xml:space="preserve">the </w:t>
-      </w:r>
-      <w:proofErr w:type="spellStart"/>
-      <w:r>
-        <w:t>cms</w:t>
-      </w:r>
-      <w:proofErr w:type="spellEnd"/>
-      <w:r>
-        <w:t xml:space="preserve"> is </w:t>
+        <w:t xml:space="preserve">the cms is </w:t>
       </w:r>
       <w:hyperlink r:id="rId11" w:history="1">
         <w:r>
@@ -3309,30 +3277,10 @@
         </w:r>
       </w:hyperlink>
       <w:r>
-        <w:t xml:space="preserve">.  This </w:t>
-      </w:r>
-      <w:proofErr w:type="spellStart"/>
-      <w:proofErr w:type="gramStart"/>
-      <w:r>
-        <w:t>url</w:t>
-      </w:r>
-      <w:proofErr w:type="spellEnd"/>
-      <w:proofErr w:type="gramEnd"/>
-      <w:r>
-        <w:t xml:space="preserve"> is subject to change if this system is implemented.</w:t>
-      </w:r>
-      <w:r>
-        <w:t xml:space="preserve">  The entire system is a webpage and accessed by browsing to this </w:t>
-      </w:r>
-      <w:proofErr w:type="spellStart"/>
-      <w:proofErr w:type="gramStart"/>
-      <w:r>
-        <w:t>url</w:t>
-      </w:r>
-      <w:proofErr w:type="spellEnd"/>
-      <w:proofErr w:type="gramEnd"/>
-      <w:r>
-        <w:t>.</w:t>
+        <w:t>.  This url is subject to change if this system is implemented.</w:t>
+      </w:r>
+      <w:r>
+        <w:t xml:space="preserve">  The entire system is a webpage and accessed by browsing to this url.</w:t>
       </w:r>
     </w:p>
     <w:p/>
@@ -3351,21 +3299,10 @@
         <w:ind w:firstLine="720"/>
       </w:pPr>
       <w:r>
-        <w:t xml:space="preserve">The </w:t>
-      </w:r>
-      <w:proofErr w:type="spellStart"/>
-      <w:r>
-        <w:t>django</w:t>
-      </w:r>
-      <w:proofErr w:type="spellEnd"/>
-      <w:r>
-        <w:t xml:space="preserve"> administrative system will be disabled for a deployment of the system.</w:t>
-      </w:r>
-      <w:r>
-        <w:t xml:space="preserve">  There is no overarching administra</w:t>
-      </w:r>
-      <w:r>
-        <w:t>tive functionality besides this.  Each user is given functionality based on</w:t>
+        <w:t>There is no overarching administra</w:t>
+      </w:r>
+      <w:r>
+        <w:t>tive functionality.  Each user is given functionality based on</w:t>
       </w:r>
       <w:r>
         <w:t xml:space="preserve"> their</w:t>
@@ -3377,15 +3314,13 @@
         <w:t>user level.</w:t>
       </w:r>
       <w:r>
-        <w:t xml:space="preserve">  The general user login will be the MIDN </w:t>
-      </w:r>
-      <w:proofErr w:type="spellStart"/>
-      <w:r>
-        <w:t>m”ALPHA</w:t>
-      </w:r>
-      <w:proofErr w:type="spellEnd"/>
-      <w:r>
-        <w:t>#” format with a pre-selected password.  Test accounts with limited access will be provided</w:t>
+        <w:t xml:space="preserve">  The general user login will be the MIDN m”ALPHA#” format with a pre-selected password.  Test accounts with limited</w:t>
+      </w:r>
+      <w:r>
+        <w:t xml:space="preserve"> (or relatively unlimited)</w:t>
+      </w:r>
+      <w:r>
+        <w:t xml:space="preserve"> access will be provided</w:t>
       </w:r>
       <w:r>
         <w:t xml:space="preserve"> if asked for</w:t>
@@ -3421,7 +3356,7 @@
         <w:ind w:left="720"/>
       </w:pPr>
       <w:r>
-        <w:t xml:space="preserve"> “</w:t>
+        <w:t>“</w:t>
       </w:r>
       <w:hyperlink r:id="rId12" w:history="1">
         <w:r>
@@ -3470,232 +3405,227 @@
         <w:t xml:space="preserve"> </w:t>
       </w:r>
       <w:r>
-        <w:t xml:space="preserve">the </w:t>
+        <w:t>the system is easily maintained and extended</w:t>
+      </w:r>
+      <w:r>
+        <w:t xml:space="preserve"> through use of applications</w:t>
+      </w:r>
+      <w:r>
+        <w:t>.</w:t>
+      </w:r>
+      <w:r>
+        <w:t xml:space="preserve">  Please reference the detailed view </w:t>
       </w:r>
       <w:r>
         <w:lastRenderedPageBreak/>
-        <w:t>system is easily maintained and extended</w:t>
-      </w:r>
-      <w:r>
-        <w:t xml:space="preserve"> through use of applications</w:t>
+        <w:t>below for additional</w:t>
+      </w:r>
+      <w:r>
+        <w:t xml:space="preserve"> </w:t>
+      </w:r>
+      <w:r>
+        <w:t>detail.</w:t>
+      </w:r>
+      <w:r>
+        <w:t xml:space="preserve">  Django contains an administrative system that will be disabled for a deployment of the system.  This system allows direct modification to the contents of the database.</w:t>
+      </w:r>
+    </w:p>
+    <w:p/>
+    <w:p>
+      <w:pPr>
+        <w:pStyle w:val="Heading2"/>
+      </w:pPr>
+      <w:bookmarkStart w:id="10" w:name="_Toc289040735"/>
+      <w:r>
+        <w:t>The Company Management System</w:t>
+      </w:r>
+      <w:bookmarkEnd w:id="10"/>
+    </w:p>
+    <w:p>
+      <w:pPr>
+        <w:ind w:left="720"/>
+      </w:pPr>
+      <w:r>
+        <w:t xml:space="preserve">CMS </w:t>
+      </w:r>
+      <w:r>
+        <w:t>has</w:t>
+      </w:r>
+      <w:r>
+        <w:t xml:space="preserve"> a modular </w:t>
+      </w:r>
+      <w:r>
+        <w:t xml:space="preserve">design consisting of different applications that perform different tasks.  </w:t>
+      </w:r>
+      <w:r>
+        <w:t xml:space="preserve">Applications can be used for any purpose, but most of them fill very specific roles.  </w:t>
+      </w:r>
+      <w:r>
+        <w:t xml:space="preserve">For example, the </w:t>
+      </w:r>
+      <w:r>
+        <w:t>‘</w:t>
+      </w:r>
+      <w:r>
+        <w:t>form1</w:t>
+      </w:r>
+      <w:r>
+        <w:t>’</w:t>
+      </w:r>
+      <w:r>
+        <w:t xml:space="preserve"> application handles form1’s and is directly used </w:t>
+      </w:r>
+      <w:r>
+        <w:t>through the web interface.  The ‘mid’ application, on the other hand, just handles raw data that is used by all the other applications.</w:t>
+      </w:r>
+      <w:r>
+        <w:t xml:space="preserve">  Please reference the det</w:t>
+      </w:r>
+      <w:r>
+        <w:t xml:space="preserve">ailed view below for additional </w:t>
+      </w:r>
+      <w:r>
+        <w:t>detail.</w:t>
+      </w:r>
+    </w:p>
+    <w:p>
+      <w:pPr>
+        <w:ind w:left="720"/>
+      </w:pPr>
+    </w:p>
+    <w:p/>
+    <w:p>
+      <w:pPr>
+        <w:pStyle w:val="Heading1"/>
+      </w:pPr>
+      <w:bookmarkStart w:id="11" w:name="_Toc289040736"/>
+      <w:r>
+        <w:t>Quick Start Tutorial</w:t>
+      </w:r>
+      <w:bookmarkEnd w:id="11"/>
+    </w:p>
+    <w:p>
+      <w:pPr>
+        <w:ind w:left="720"/>
+      </w:pPr>
+      <w:r>
+        <w:t xml:space="preserve">The fundamental paradigm here is that the user interface is supposed to be intuitive.  If </w:t>
+      </w:r>
+      <w:r>
+        <w:t>direct instruction is required, then the development team failed.</w:t>
+      </w:r>
+    </w:p>
+    <w:p>
+      <w:pPr>
+        <w:pStyle w:val="Heading2"/>
+      </w:pPr>
+      <w:bookmarkStart w:id="12" w:name="_Toc289040737"/>
+      <w:r>
+        <w:t>Logging in</w:t>
+      </w:r>
+      <w:bookmarkEnd w:id="12"/>
+    </w:p>
+    <w:p>
+      <w:pPr>
+        <w:ind w:left="720"/>
+      </w:pPr>
+      <w:r>
+        <w:t>Reference section</w:t>
+      </w:r>
+      <w:r>
+        <w:t xml:space="preserve"> 5.</w:t>
+      </w:r>
+      <w:r>
+        <w:t>2</w:t>
+      </w:r>
+      <w:r>
+        <w:t>.1</w:t>
+      </w:r>
+    </w:p>
+    <w:p>
+      <w:pPr>
+        <w:pStyle w:val="Heading2"/>
+      </w:pPr>
+      <w:bookmarkStart w:id="13" w:name="_Toc289040738"/>
+      <w:r>
+        <w:t>Submitting a MO</w:t>
+      </w:r>
+      <w:bookmarkEnd w:id="13"/>
+    </w:p>
+    <w:p>
+      <w:pPr>
+        <w:ind w:left="720"/>
+      </w:pPr>
+      <w:r>
+        <w:t>Reference section</w:t>
+      </w:r>
+      <w:r>
+        <w:t xml:space="preserve"> 5.2</w:t>
+      </w:r>
+      <w:r>
+        <w:t>.1</w:t>
+      </w:r>
+    </w:p>
+    <w:p>
+      <w:pPr>
+        <w:pStyle w:val="Heading2"/>
+      </w:pPr>
+      <w:bookmarkStart w:id="14" w:name="_Toc289040739"/>
+      <w:r>
+        <w:t>Updating personal information</w:t>
+      </w:r>
+      <w:bookmarkEnd w:id="14"/>
+    </w:p>
+    <w:p>
+      <w:pPr>
+        <w:ind w:left="720"/>
+      </w:pPr>
+      <w:r>
+        <w:t>Reference section</w:t>
+      </w:r>
+      <w:r>
+        <w:t xml:space="preserve"> 5.2</w:t>
+      </w:r>
+      <w:r>
+        <w:t>.1</w:t>
+      </w:r>
+    </w:p>
+    <w:p/>
+    <w:p>
+      <w:pPr>
+        <w:pStyle w:val="Heading1"/>
+      </w:pPr>
+      <w:bookmarkStart w:id="15" w:name="_Toc289040740"/>
+      <w:r>
+        <w:t>Detailed View of System</w:t>
+      </w:r>
+      <w:bookmarkEnd w:id="15"/>
+    </w:p>
+    <w:p>
+      <w:pPr>
+        <w:pStyle w:val="Heading2"/>
+      </w:pPr>
+      <w:r>
+        <w:t xml:space="preserve"> </w:t>
+      </w:r>
+      <w:bookmarkStart w:id="16" w:name="_Toc289040741"/>
+      <w:r>
+        <w:t>Django</w:t>
+      </w:r>
+      <w:bookmarkEnd w:id="16"/>
+    </w:p>
+    <w:p>
+      <w:pPr>
+        <w:ind w:left="720"/>
+      </w:pPr>
+      <w:r>
+        <w:t>As stated earlier, there are three parts to the Django system: Models, Views, and Templates</w:t>
       </w:r>
       <w:r>
         <w:t>.</w:t>
       </w:r>
       <w:r>
-        <w:t xml:space="preserve">  Please reference the detailed view below for additional</w:t>
-      </w:r>
-      <w:r>
-        <w:t xml:space="preserve"> </w:t>
-      </w:r>
-      <w:r>
-        <w:t>detail.</w:t>
-      </w:r>
-    </w:p>
-    <w:p/>
-    <w:p>
-      <w:pPr>
-        <w:pStyle w:val="Heading2"/>
-      </w:pPr>
-      <w:bookmarkStart w:id="10" w:name="_Toc289040735"/>
-      <w:r>
-        <w:t>The Company Management System</w:t>
-      </w:r>
-      <w:bookmarkEnd w:id="10"/>
-    </w:p>
-    <w:p>
-      <w:pPr>
-        <w:ind w:left="720"/>
-      </w:pPr>
-      <w:r>
-        <w:t xml:space="preserve">CMS </w:t>
-      </w:r>
-      <w:r>
-        <w:t>has</w:t>
-      </w:r>
-      <w:r>
-        <w:t xml:space="preserve"> a modular </w:t>
-      </w:r>
-      <w:r>
-        <w:t xml:space="preserve">design consisting of different applications that perform different tasks.  </w:t>
-      </w:r>
-      <w:r>
-        <w:t xml:space="preserve">Applications can be used for any purpose, but most of them fill very specific roles.  </w:t>
-      </w:r>
-      <w:r>
-        <w:t xml:space="preserve">For example, the </w:t>
-      </w:r>
-      <w:r>
-        <w:t>‘</w:t>
-      </w:r>
-      <w:r>
-        <w:t>form1</w:t>
-      </w:r>
-      <w:r>
-        <w:t>’</w:t>
-      </w:r>
-      <w:r>
-        <w:t xml:space="preserve"> application handles form1’s and is directly used </w:t>
-      </w:r>
-      <w:r>
-        <w:t>through the web interface.  The ‘mid’ application, on the other hand, just handles raw data that is used by all the other applications.</w:t>
-      </w:r>
-      <w:r>
-        <w:t xml:space="preserve">  Please reference the det</w:t>
-      </w:r>
-      <w:r>
-        <w:t xml:space="preserve">ailed view below for additional </w:t>
-      </w:r>
-      <w:r>
-        <w:t>detail.</w:t>
-      </w:r>
-    </w:p>
-    <w:p>
-      <w:pPr>
-        <w:ind w:left="720"/>
-      </w:pPr>
-    </w:p>
-    <w:p/>
-    <w:p>
-      <w:pPr>
-        <w:pStyle w:val="Heading1"/>
-      </w:pPr>
-      <w:bookmarkStart w:id="11" w:name="_Toc289040736"/>
-      <w:r>
-        <w:t>Quick Start Tutorial</w:t>
-      </w:r>
-      <w:bookmarkEnd w:id="11"/>
-    </w:p>
-    <w:p>
-      <w:pPr>
-        <w:ind w:left="720"/>
-      </w:pPr>
-      <w:r>
-        <w:t xml:space="preserve">The fundamental paradigm here is that the user interface is supposed to be intuitive.  If </w:t>
-      </w:r>
-      <w:r>
-        <w:t>direct instruction is required, then the development team failed.</w:t>
-      </w:r>
-    </w:p>
-    <w:p>
-      <w:pPr>
-        <w:pStyle w:val="Heading2"/>
-      </w:pPr>
-      <w:bookmarkStart w:id="12" w:name="_Toc289040737"/>
-      <w:r>
-        <w:t>Logging in</w:t>
-      </w:r>
-      <w:bookmarkEnd w:id="12"/>
-    </w:p>
-    <w:p>
-      <w:pPr>
-        <w:ind w:left="720"/>
-      </w:pPr>
-      <w:r>
-        <w:t>Reference section</w:t>
-      </w:r>
-      <w:r>
-        <w:t xml:space="preserve"> 5.</w:t>
-      </w:r>
-      <w:r>
-        <w:t>2</w:t>
-      </w:r>
-      <w:r>
-        <w:t>.1</w:t>
-      </w:r>
-    </w:p>
-    <w:p>
-      <w:pPr>
-        <w:pStyle w:val="Heading2"/>
-      </w:pPr>
-      <w:bookmarkStart w:id="13" w:name="_Toc289040738"/>
-      <w:r>
-        <w:t>Submitting a MO</w:t>
-      </w:r>
-      <w:bookmarkEnd w:id="13"/>
-    </w:p>
-    <w:p>
-      <w:pPr>
-        <w:ind w:left="720"/>
-      </w:pPr>
-      <w:r>
-        <w:t>Reference section</w:t>
-      </w:r>
-      <w:r>
-        <w:t xml:space="preserve"> 5.2</w:t>
-      </w:r>
-      <w:r>
-        <w:t>.1</w:t>
-      </w:r>
-    </w:p>
-    <w:p>
-      <w:pPr>
-        <w:pStyle w:val="Heading2"/>
-      </w:pPr>
-      <w:bookmarkStart w:id="14" w:name="_Toc289040739"/>
-      <w:r>
-        <w:t>Updating personal information</w:t>
-      </w:r>
-      <w:bookmarkEnd w:id="14"/>
-    </w:p>
-    <w:p>
-      <w:pPr>
-        <w:ind w:left="720"/>
-      </w:pPr>
-      <w:r>
-        <w:t>Reference section</w:t>
-      </w:r>
-      <w:r>
-        <w:t xml:space="preserve"> 5.2</w:t>
-      </w:r>
-      <w:r>
-        <w:t>.1</w:t>
-      </w:r>
-    </w:p>
-    <w:p/>
-    <w:p>
-      <w:pPr>
-        <w:pStyle w:val="Heading1"/>
-      </w:pPr>
-      <w:bookmarkStart w:id="15" w:name="_Toc289040740"/>
-      <w:r>
-        <w:t>Detailed View of System</w:t>
-      </w:r>
-      <w:bookmarkEnd w:id="15"/>
-    </w:p>
-    <w:p>
-      <w:pPr>
-        <w:pStyle w:val="Heading2"/>
-      </w:pPr>
-      <w:r>
-        <w:t xml:space="preserve"> </w:t>
-      </w:r>
-      <w:bookmarkStart w:id="16" w:name="_Toc289040741"/>
-      <w:r>
-        <w:t>Django</w:t>
-      </w:r>
-      <w:bookmarkEnd w:id="16"/>
-    </w:p>
-    <w:p>
-      <w:pPr>
-        <w:ind w:left="720"/>
-      </w:pPr>
-      <w:r>
-        <w:t>As stated earlier, there are three parts to the Django system: Models, Views, and Templates</w:t>
-      </w:r>
-      <w:r>
-        <w:t>.</w:t>
-      </w:r>
-      <w:r>
-        <w:t xml:space="preserve">  Models consist of the data models that are translated into raw </w:t>
-      </w:r>
-      <w:proofErr w:type="spellStart"/>
-      <w:r>
-        <w:t>MySql</w:t>
-      </w:r>
-      <w:proofErr w:type="spellEnd"/>
-      <w:r>
-        <w:t xml:space="preserve"> by the API.  Views handle all of the website functionality.  Templates are a simple text file that defines the look of the site and is treated similarly to any HTML file.</w:t>
+        <w:t xml:space="preserve">  Models consist of the data models that are translated into raw MySql by the API.  Views handle all of the website functionality.  Templates are a simple text file that defines the look of the site and is treated similarly to any HTML file.</w:t>
       </w:r>
     </w:p>
     <w:p>
@@ -3995,15 +3925,7 @@
         <w:t xml:space="preserve">This application handles entering and reviewing bravo room inspections.  It is </w:t>
       </w:r>
       <w:r>
-        <w:t xml:space="preserve">designed on </w:t>
-      </w:r>
-      <w:proofErr w:type="gramStart"/>
-      <w:r>
-        <w:t>a per</w:t>
-      </w:r>
-      <w:proofErr w:type="gramEnd"/>
-      <w:r>
-        <w:t xml:space="preserve"> room, per company basis.</w:t>
+        <w:t>designed on a per room, per company basis.</w:t>
       </w:r>
       <w:r>
         <w:t xml:space="preserve">  T</w:t>
@@ -4179,15 +4101,7 @@
         <w:ind w:left="720"/>
       </w:pPr>
       <w:r>
-        <w:t xml:space="preserve">Review </w:t>
-      </w:r>
-      <w:proofErr w:type="gramStart"/>
-      <w:r>
-        <w:t>the who</w:t>
-      </w:r>
-      <w:proofErr w:type="gramEnd"/>
-      <w:r>
-        <w:t>/what/when of the inspection</w:t>
+        <w:t>Review the who/what/when of the inspection</w:t>
       </w:r>
     </w:p>
     <w:p>
@@ -4210,15 +4124,7 @@
         <w:ind w:left="720"/>
       </w:pPr>
       <w:r>
-        <w:t xml:space="preserve">This application provides functionality for the company to maintain a digital </w:t>
-      </w:r>
-      <w:proofErr w:type="spellStart"/>
-      <w:r>
-        <w:t>watchbill</w:t>
-      </w:r>
-      <w:proofErr w:type="spellEnd"/>
-      <w:r>
-        <w:t xml:space="preserve"> and logbook for C</w:t>
+        <w:t>This application provides functionality for the company to maintain a digital watchbill and logbook for C</w:t>
       </w:r>
       <w:r>
         <w:t>MOD, ACDO, and CDO</w:t>
@@ -4296,6 +4202,9 @@
         <w:ind w:left="720"/>
       </w:pPr>
       <w:r>
+        <w:rPr>
+          <w:noProof/>
+        </w:rPr>
         <w:drawing>
           <wp:inline distT="0" distB="0" distL="0" distR="0">
             <wp:extent cx="3810000" cy="3200400"/>
@@ -4337,11 +4246,9 @@
       <w:pPr>
         <w:ind w:left="720"/>
       </w:pPr>
-      <w:proofErr w:type="spellStart"/>
       <w:r>
         <w:t>Watchbill</w:t>
       </w:r>
-      <w:proofErr w:type="spellEnd"/>
     </w:p>
     <w:p>
       <w:pPr>
@@ -4579,15 +4486,7 @@
         <w:ind w:left="720"/>
       </w:pPr>
       <w:r>
-        <w:t xml:space="preserve">This application takes care of the accountability of </w:t>
-      </w:r>
-      <w:proofErr w:type="spellStart"/>
-      <w:r>
-        <w:t>Mids</w:t>
-      </w:r>
-      <w:proofErr w:type="spellEnd"/>
-      <w:r>
-        <w:t xml:space="preserve"> for formations, taps, football games, etc.</w:t>
+        <w:t>This application takes care of the accountability of Mids for formations, taps, football games, etc.</w:t>
       </w:r>
     </w:p>
     <w:p>
@@ -4600,6 +4499,9 @@
         <w:ind w:left="720"/>
       </w:pPr>
       <w:r>
+        <w:rPr>
+          <w:noProof/>
+        </w:rPr>
         <w:drawing>
           <wp:inline distT="0" distB="0" distL="0" distR="0">
             <wp:extent cx="3810000" cy="3200400"/>
@@ -4655,6 +4557,9 @@
         <w:ind w:left="720"/>
       </w:pPr>
       <w:r>
+        <w:rPr>
+          <w:noProof/>
+        </w:rPr>
         <w:lastRenderedPageBreak/>
         <w:drawing>
           <wp:inline distT="0" distB="0" distL="0" distR="0">
@@ -5247,13 +5152,8 @@
         <w:pStyle w:val="ListParagraph"/>
       </w:pPr>
       <w:r>
-        <w:t xml:space="preserve">Request a weekend.  </w:t>
-      </w:r>
-      <w:proofErr w:type="gramStart"/>
-      <w:r>
-        <w:t>Past the deadline, so unable to request.</w:t>
-      </w:r>
-      <w:proofErr w:type="gramEnd"/>
+        <w:t>Request a weekend.  Past the deadline, so unable to request.</w:t>
+      </w:r>
     </w:p>
     <w:p>
       <w:pPr>
@@ -5320,11 +5220,9 @@
       <w:pPr>
         <w:pStyle w:val="ListParagraph"/>
       </w:pPr>
-      <w:proofErr w:type="gramStart"/>
       <w:r>
         <w:t>Reviewing an empty weekend list.</w:t>
       </w:r>
-      <w:proofErr w:type="gramEnd"/>
     </w:p>
     <w:p>
       <w:pPr>
@@ -5394,6 +5292,9 @@
         <w:pStyle w:val="ListParagraph"/>
       </w:pPr>
       <w:r>
+        <w:rPr>
+          <w:noProof/>
+        </w:rPr>
         <w:lastRenderedPageBreak/>
         <w:drawing>
           <wp:inline distT="0" distB="0" distL="0" distR="0">
@@ -5436,11 +5337,9 @@
       <w:pPr>
         <w:pStyle w:val="ListParagraph"/>
       </w:pPr>
-      <w:proofErr w:type="gramStart"/>
       <w:r>
         <w:t>Reviewing past 0800 reports.</w:t>
       </w:r>
-      <w:proofErr w:type="gramEnd"/>
     </w:p>
     <w:p/>
     <w:p/>
@@ -5510,11 +5409,9 @@
       <w:pPr>
         <w:ind w:left="720"/>
       </w:pPr>
-      <w:proofErr w:type="gramStart"/>
       <w:r>
         <w:t>None at this time.</w:t>
       </w:r>
-      <w:proofErr w:type="gramEnd"/>
     </w:p>
     <w:p>
       <w:pPr>
@@ -5612,19 +5509,9 @@
             <w:tcW w:w="2394" w:type="dxa"/>
           </w:tcPr>
           <w:p>
-            <w:proofErr w:type="spellStart"/>
             <w:r>
-              <w:t>Dimitri</w:t>
+              <w:t>Dimitri Hatley</w:t>
             </w:r>
-            <w:proofErr w:type="spellEnd"/>
-            <w:r>
-              <w:t xml:space="preserve"> </w:t>
-            </w:r>
-            <w:proofErr w:type="spellStart"/>
-            <w:r>
-              <w:t>Hatley</w:t>
-            </w:r>
-            <w:proofErr w:type="spellEnd"/>
           </w:p>
           <w:p>
             <w:r>
@@ -5648,13 +5535,8 @@
           </w:tcPr>
           <w:p>
             <w:r>
-              <w:t xml:space="preserve">Ryan </w:t>
+              <w:t>Ryan Rabe</w:t>
             </w:r>
-            <w:proofErr w:type="spellStart"/>
-            <w:r>
-              <w:t>Rabe</w:t>
-            </w:r>
-            <w:proofErr w:type="spellEnd"/>
           </w:p>
           <w:p>
             <w:r>
@@ -5833,7 +5715,7 @@
               <w:rStyle w:val="PageNumber"/>
               <w:noProof/>
             </w:rPr>
-            <w:t>5</w:t>
+            <w:t>4</w:t>
           </w:r>
           <w:r>
             <w:rPr>
@@ -9039,7 +8921,7 @@
 </file>
 
 <file path=customXml/itemProps1.xml><?xml version="1.0" encoding="utf-8"?>
-<ds:datastoreItem xmlns:ds="http://schemas.openxmlformats.org/officeDocument/2006/customXml" ds:itemID="{94630AA2-19E2-43EB-974A-E424E29105F5}">
+<ds:datastoreItem xmlns:ds="http://schemas.openxmlformats.org/officeDocument/2006/customXml" ds:itemID="{01F2F0C8-1AE6-4F00-9811-77C772DF30BC}">
   <ds:schemaRefs>
     <ds:schemaRef ds:uri="http://schemas.openxmlformats.org/officeDocument/2006/bibliography"/>
   </ds:schemaRefs>

</xml_diff>

<commit_message>
moving the initial commit from the cdx lab to my room.  pay no attention to this update...  it's fubar.
</commit_message>
<xml_diff>
--- a/src/Docs/CMS Manual.docx
+++ b/src/Docs/CMS Manual.docx
@@ -253,6 +253,9 @@
             <w:pPr>
               <w:pStyle w:val="Tabletext"/>
             </w:pPr>
+            <w:r>
+              <w:t>13/4/2011</w:t>
+            </w:r>
           </w:p>
         </w:tc>
         <w:tc>
@@ -263,6 +266,9 @@
             <w:pPr>
               <w:pStyle w:val="Tabletext"/>
             </w:pPr>
+            <w:r>
+              <w:t>1.1</w:t>
+            </w:r>
           </w:p>
         </w:tc>
         <w:tc>
@@ -273,6 +279,9 @@
             <w:pPr>
               <w:pStyle w:val="Tabletext"/>
             </w:pPr>
+            <w:r>
+              <w:t>Add pages</w:t>
+            </w:r>
           </w:p>
         </w:tc>
         <w:tc>
@@ -283,6 +292,9 @@
             <w:pPr>
               <w:pStyle w:val="Tabletext"/>
             </w:pPr>
+            <w:r>
+              <w:t>Michael Laws</w:t>
+            </w:r>
           </w:p>
         </w:tc>
       </w:tr>
@@ -3015,7 +3027,15 @@
         <w:t xml:space="preserve">document is to provide a detailed tutorial and description of the </w:t>
       </w:r>
       <w:r>
-        <w:t>Company Management System (“cms” or “software” for short)</w:t>
+        <w:t>Company Management System (“</w:t>
+      </w:r>
+      <w:proofErr w:type="spellStart"/>
+      <w:r>
+        <w:t>cms</w:t>
+      </w:r>
+      <w:proofErr w:type="spellEnd"/>
+      <w:r>
+        <w:t>” or “software” for short)</w:t>
       </w:r>
       <w:r>
         <w:t xml:space="preserve">.  </w:t>
@@ -3156,7 +3176,15 @@
           </w:p>
           <w:p>
             <w:r>
-              <w:t>LT Igawa, USN</w:t>
+              <w:t xml:space="preserve">LT </w:t>
+            </w:r>
+            <w:proofErr w:type="spellStart"/>
+            <w:r>
+              <w:t>Igawa</w:t>
+            </w:r>
+            <w:proofErr w:type="spellEnd"/>
+            <w:r>
+              <w:t>, USN</w:t>
             </w:r>
           </w:p>
           <w:p>
@@ -3201,7 +3229,15 @@
           </w:p>
           <w:p>
             <w:r>
-              <w:t xml:space="preserve">Lori Delooze </w:t>
+              <w:t xml:space="preserve">Lori </w:t>
+            </w:r>
+            <w:proofErr w:type="spellStart"/>
+            <w:r>
+              <w:t>Delooze</w:t>
+            </w:r>
+            <w:proofErr w:type="spellEnd"/>
+            <w:r>
+              <w:t xml:space="preserve"> </w:t>
             </w:r>
           </w:p>
           <w:p>
@@ -3266,7 +3302,15 @@
         <w:t xml:space="preserve">The current URL of </w:t>
       </w:r>
       <w:r>
-        <w:t xml:space="preserve">the cms is </w:t>
+        <w:t xml:space="preserve">the </w:t>
+      </w:r>
+      <w:proofErr w:type="spellStart"/>
+      <w:r>
+        <w:t>cms</w:t>
+      </w:r>
+      <w:proofErr w:type="spellEnd"/>
+      <w:r>
+        <w:t xml:space="preserve"> is </w:t>
       </w:r>
       <w:hyperlink r:id="rId11" w:history="1">
         <w:r>
@@ -3277,10 +3321,30 @@
         </w:r>
       </w:hyperlink>
       <w:r>
-        <w:t>.  This url is subject to change if this system is implemented.</w:t>
-      </w:r>
-      <w:r>
-        <w:t xml:space="preserve">  The entire system is a webpage and accessed by browsing to this url.</w:t>
+        <w:t xml:space="preserve">.  This </w:t>
+      </w:r>
+      <w:proofErr w:type="spellStart"/>
+      <w:proofErr w:type="gramStart"/>
+      <w:r>
+        <w:t>url</w:t>
+      </w:r>
+      <w:proofErr w:type="spellEnd"/>
+      <w:proofErr w:type="gramEnd"/>
+      <w:r>
+        <w:t xml:space="preserve"> is subject to change if this system is implemented.</w:t>
+      </w:r>
+      <w:r>
+        <w:t xml:space="preserve">  The entire system is a webpage and accessed by browsing to this </w:t>
+      </w:r>
+      <w:proofErr w:type="spellStart"/>
+      <w:proofErr w:type="gramStart"/>
+      <w:r>
+        <w:t>url</w:t>
+      </w:r>
+      <w:proofErr w:type="spellEnd"/>
+      <w:proofErr w:type="gramEnd"/>
+      <w:r>
+        <w:t>.</w:t>
       </w:r>
     </w:p>
     <w:p/>
@@ -3314,7 +3378,15 @@
         <w:t>user level.</w:t>
       </w:r>
       <w:r>
-        <w:t xml:space="preserve">  The general user login will be the MIDN m”ALPHA#” format with a pre-selected password.  Test accounts with limited</w:t>
+        <w:t xml:space="preserve">  The general user login will be the MIDN </w:t>
+      </w:r>
+      <w:proofErr w:type="spellStart"/>
+      <w:r>
+        <w:t>m”ALPHA</w:t>
+      </w:r>
+      <w:proofErr w:type="spellEnd"/>
+      <w:r>
+        <w:t>#” format with a pre-selected password.  Test accounts with limited</w:t>
       </w:r>
       <w:r>
         <w:t xml:space="preserve"> (or relatively unlimited)</w:t>
@@ -3625,7 +3697,15 @@
         <w:t>.</w:t>
       </w:r>
       <w:r>
-        <w:t xml:space="preserve">  Models consist of the data models that are translated into raw MySql by the API.  Views handle all of the website functionality.  Templates are a simple text file that defines the look of the site and is treated similarly to any HTML file.</w:t>
+        <w:t xml:space="preserve">  Models consist of the data models that are translated into raw </w:t>
+      </w:r>
+      <w:proofErr w:type="spellStart"/>
+      <w:r>
+        <w:t>MySql</w:t>
+      </w:r>
+      <w:proofErr w:type="spellEnd"/>
+      <w:r>
+        <w:t xml:space="preserve"> by the API.  Views handle all of the website functionality.  Templates are a simple text file that defines the look of the site and is treated similarly to any HTML file.</w:t>
       </w:r>
     </w:p>
     <w:p>
@@ -3762,11 +3842,16 @@
       <w:pPr>
         <w:ind w:left="720"/>
       </w:pPr>
+      <w:proofErr w:type="gramStart"/>
       <w:r>
         <w:t>Login Screen</w:t>
       </w:r>
       <w:r>
-        <w:t>.  Input username and password.</w:t>
+        <w:t>.</w:t>
+      </w:r>
+      <w:proofErr w:type="gramEnd"/>
+      <w:r>
+        <w:t xml:space="preserve">  Input username and password.</w:t>
       </w:r>
     </w:p>
     <w:p/>
@@ -3925,7 +4010,15 @@
         <w:t xml:space="preserve">This application handles entering and reviewing bravo room inspections.  It is </w:t>
       </w:r>
       <w:r>
-        <w:t>designed on a per room, per company basis.</w:t>
+        <w:t xml:space="preserve">designed on </w:t>
+      </w:r>
+      <w:proofErr w:type="gramStart"/>
+      <w:r>
+        <w:t>a per</w:t>
+      </w:r>
+      <w:proofErr w:type="gramEnd"/>
+      <w:r>
+        <w:t xml:space="preserve"> room, per company basis.</w:t>
       </w:r>
       <w:r>
         <w:t xml:space="preserve">  T</w:t>
@@ -4101,7 +4194,15 @@
         <w:ind w:left="720"/>
       </w:pPr>
       <w:r>
-        <w:t>Review the who/what/when of the inspection</w:t>
+        <w:t xml:space="preserve">Review </w:t>
+      </w:r>
+      <w:proofErr w:type="gramStart"/>
+      <w:r>
+        <w:t>the who</w:t>
+      </w:r>
+      <w:proofErr w:type="gramEnd"/>
+      <w:r>
+        <w:t>/what/when of the inspection</w:t>
       </w:r>
     </w:p>
     <w:p>
@@ -4124,7 +4225,15 @@
         <w:ind w:left="720"/>
       </w:pPr>
       <w:r>
-        <w:t>This application provides functionality for the company to maintain a digital watchbill and logbook for C</w:t>
+        <w:t xml:space="preserve">This application provides functionality for the company to maintain a digital </w:t>
+      </w:r>
+      <w:proofErr w:type="spellStart"/>
+      <w:r>
+        <w:t>watchbill</w:t>
+      </w:r>
+      <w:proofErr w:type="spellEnd"/>
+      <w:r>
+        <w:t xml:space="preserve"> and logbook for C</w:t>
       </w:r>
       <w:r>
         <w:t>MOD, ACDO, and CDO</w:t>
@@ -4246,9 +4355,11 @@
       <w:pPr>
         <w:ind w:left="720"/>
       </w:pPr>
+      <w:proofErr w:type="spellStart"/>
       <w:r>
         <w:t>Watchbill</w:t>
       </w:r>
+      <w:proofErr w:type="spellEnd"/>
     </w:p>
     <w:p>
       <w:pPr>
@@ -4486,7 +4597,15 @@
         <w:ind w:left="720"/>
       </w:pPr>
       <w:r>
-        <w:t>This application takes care of the accountability of Mids for formations, taps, football games, etc.</w:t>
+        <w:t xml:space="preserve">This application takes care of the accountability of </w:t>
+      </w:r>
+      <w:proofErr w:type="spellStart"/>
+      <w:r>
+        <w:t>Mids</w:t>
+      </w:r>
+      <w:proofErr w:type="spellEnd"/>
+      <w:r>
+        <w:t xml:space="preserve"> for formations, taps, football games, etc.</w:t>
       </w:r>
     </w:p>
     <w:p>
@@ -5152,8 +5271,13 @@
         <w:pStyle w:val="ListParagraph"/>
       </w:pPr>
       <w:r>
-        <w:t>Request a weekend.  Past the deadline, so unable to request.</w:t>
-      </w:r>
+        <w:t xml:space="preserve">Request a weekend.  </w:t>
+      </w:r>
+      <w:proofErr w:type="gramStart"/>
+      <w:r>
+        <w:t>Past the deadline, so unable to request.</w:t>
+      </w:r>
+      <w:proofErr w:type="gramEnd"/>
     </w:p>
     <w:p>
       <w:pPr>
@@ -5220,9 +5344,11 @@
       <w:pPr>
         <w:pStyle w:val="ListParagraph"/>
       </w:pPr>
+      <w:proofErr w:type="gramStart"/>
       <w:r>
         <w:t>Reviewing an empty weekend list.</w:t>
       </w:r>
+      <w:proofErr w:type="gramEnd"/>
     </w:p>
     <w:p>
       <w:pPr>
@@ -5337,9 +5463,11 @@
       <w:pPr>
         <w:pStyle w:val="ListParagraph"/>
       </w:pPr>
+      <w:proofErr w:type="gramStart"/>
       <w:r>
         <w:t>Reviewing past 0800 reports.</w:t>
       </w:r>
+      <w:proofErr w:type="gramEnd"/>
     </w:p>
     <w:p/>
     <w:p/>
@@ -5409,9 +5537,11 @@
       <w:pPr>
         <w:ind w:left="720"/>
       </w:pPr>
+      <w:proofErr w:type="gramStart"/>
       <w:r>
         <w:t>None at this time.</w:t>
       </w:r>
+      <w:proofErr w:type="gramEnd"/>
     </w:p>
     <w:p>
       <w:pPr>
@@ -5509,9 +5639,19 @@
             <w:tcW w:w="2394" w:type="dxa"/>
           </w:tcPr>
           <w:p>
+            <w:proofErr w:type="spellStart"/>
             <w:r>
-              <w:t>Dimitri Hatley</w:t>
+              <w:t>Dimitri</w:t>
             </w:r>
+            <w:proofErr w:type="spellEnd"/>
+            <w:r>
+              <w:t xml:space="preserve"> </w:t>
+            </w:r>
+            <w:proofErr w:type="spellStart"/>
+            <w:r>
+              <w:t>Hatley</w:t>
+            </w:r>
+            <w:proofErr w:type="spellEnd"/>
           </w:p>
           <w:p>
             <w:r>
@@ -5535,8 +5675,13 @@
           </w:tcPr>
           <w:p>
             <w:r>
-              <w:t>Ryan Rabe</w:t>
+              <w:t xml:space="preserve">Ryan </w:t>
             </w:r>
+            <w:proofErr w:type="spellStart"/>
+            <w:r>
+              <w:t>Rabe</w:t>
+            </w:r>
+            <w:proofErr w:type="spellEnd"/>
           </w:p>
           <w:p>
             <w:r>
@@ -5715,7 +5860,7 @@
               <w:rStyle w:val="PageNumber"/>
               <w:noProof/>
             </w:rPr>
-            <w:t>4</w:t>
+            <w:t>3</w:t>
           </w:r>
           <w:r>
             <w:rPr>
@@ -8921,7 +9066,7 @@
 </file>
 
 <file path=customXml/itemProps1.xml><?xml version="1.0" encoding="utf-8"?>
-<ds:datastoreItem xmlns:ds="http://schemas.openxmlformats.org/officeDocument/2006/customXml" ds:itemID="{01F2F0C8-1AE6-4F00-9811-77C772DF30BC}">
+<ds:datastoreItem xmlns:ds="http://schemas.openxmlformats.org/officeDocument/2006/customXml" ds:itemID="{E9AFFA1F-03D9-4418-A45D-B2AB7B92082F}">
   <ds:schemaRefs>
     <ds:schemaRef ds:uri="http://schemas.openxmlformats.org/officeDocument/2006/bibliography"/>
   </ds:schemaRefs>

</xml_diff>